<commit_message>
first draft of Communication Strategy and done with Project Approach
</commit_message>
<xml_diff>
--- a/Documentation/CommunicationManagementStrategy.docx
+++ b/Documentation/CommunicationManagementStrategy.docx
@@ -10,11 +10,13 @@
           <w:docPartUnique/>
         </w:docPartObj>
       </w:sdtPr>
+      <w:sdtEndPr/>
       <w:sdtContent>
         <w:p>
           <w:r>
             <w:rPr>
               <w:noProof/>
+              <w:lang w:val="sv-SE" w:eastAsia="sv-SE"/>
             </w:rPr>
             <mc:AlternateContent>
               <mc:Choice Requires="wps">
@@ -103,6 +105,7 @@
                                       <w:r>
                                         <w:rPr>
                                           <w:noProof/>
+                                          <w:lang w:val="sv-SE" w:eastAsia="sv-SE"/>
                                         </w:rPr>
                                         <w:drawing>
                                           <wp:inline distT="0" distB="0" distL="0" distR="0" wp14:anchorId="7E0760D6" wp14:editId="7C1AF17E">
@@ -162,6 +165,7 @@
                                         <w:dataBinding w:prefixMappings="xmlns:ns0='http://purl.org/dc/elements/1.1/' xmlns:ns1='http://schemas.openxmlformats.org/package/2006/metadata/core-properties' " w:xpath="/ns1:coreProperties[1]/ns0:title[1]" w:storeItemID="{6C3C8BC8-F283-45AE-878A-BAB7291924A1}"/>
                                         <w:text/>
                                       </w:sdtPr>
+                                      <w:sdtEndPr/>
                                       <w:sdtContent>
                                         <w:p>
                                           <w:pPr>
@@ -202,6 +206,7 @@
                                         <w:dataBinding w:prefixMappings="xmlns:ns0='http://purl.org/dc/elements/1.1/' xmlns:ns1='http://schemas.openxmlformats.org/package/2006/metadata/core-properties' " w:xpath="/ns1:coreProperties[1]/ns0:subject[1]" w:storeItemID="{6C3C8BC8-F283-45AE-878A-BAB7291924A1}"/>
                                         <w:text/>
                                       </w:sdtPr>
+                                      <w:sdtEndPr/>
                                       <w:sdtContent>
                                         <w:p>
                                           <w:pPr>
@@ -411,6 +416,7 @@
                                 <w:r>
                                   <w:rPr>
                                     <w:noProof/>
+                                    <w:lang w:val="sv-SE" w:eastAsia="sv-SE"/>
                                   </w:rPr>
                                   <w:drawing>
                                     <wp:inline distT="0" distB="0" distL="0" distR="0" wp14:anchorId="7E0760D6" wp14:editId="7C1AF17E">
@@ -470,6 +476,7 @@
                                   <w:dataBinding w:prefixMappings="xmlns:ns0='http://purl.org/dc/elements/1.1/' xmlns:ns1='http://schemas.openxmlformats.org/package/2006/metadata/core-properties' " w:xpath="/ns1:coreProperties[1]/ns0:title[1]" w:storeItemID="{6C3C8BC8-F283-45AE-878A-BAB7291924A1}"/>
                                   <w:text/>
                                 </w:sdtPr>
+                                <w:sdtEndPr/>
                                 <w:sdtContent>
                                   <w:p>
                                     <w:pPr>
@@ -510,6 +517,7 @@
                                   <w:dataBinding w:prefixMappings="xmlns:ns0='http://purl.org/dc/elements/1.1/' xmlns:ns1='http://schemas.openxmlformats.org/package/2006/metadata/core-properties' " w:xpath="/ns1:coreProperties[1]/ns0:subject[1]" w:storeItemID="{6C3C8BC8-F283-45AE-878A-BAB7291924A1}"/>
                                   <w:text/>
                                 </w:sdtPr>
+                                <w:sdtEndPr/>
                                 <w:sdtContent>
                                   <w:p>
                                     <w:pPr>
@@ -677,7 +685,7 @@
           <w:numId w:val="1"/>
         </w:numPr>
       </w:pPr>
-      <w:bookmarkStart w:id="0" w:name="_Toc444091041"/>
+      <w:bookmarkStart w:id="0" w:name="_Toc444718985"/>
       <w:r>
         <w:lastRenderedPageBreak/>
         <w:t>Communication Management Strategy History</w:t>
@@ -704,16 +712,24 @@
       </w:pPr>
       <w:bookmarkStart w:id="1" w:name="_Toc444073241"/>
       <w:bookmarkStart w:id="2" w:name="_Toc444074265"/>
-      <w:bookmarkStart w:id="3" w:name="_Toc444091042"/>
+      <w:bookmarkStart w:id="3" w:name="_Toc444718986"/>
       <w:r>
         <w:rPr>
           <w:lang w:val="da-DK"/>
         </w:rPr>
-        <w:t>Revision History</w:t>
+        <w:t xml:space="preserve">Revision </w:t>
+      </w:r>
+      <w:proofErr w:type="spellStart"/>
+      <w:r>
+        <w:rPr>
+          <w:lang w:val="da-DK"/>
+        </w:rPr>
+        <w:t>History</w:t>
       </w:r>
       <w:bookmarkEnd w:id="1"/>
       <w:bookmarkEnd w:id="2"/>
       <w:bookmarkEnd w:id="3"/>
+      <w:proofErr w:type="spellEnd"/>
     </w:p>
     <w:p>
       <w:pPr>
@@ -787,11 +803,19 @@
                 <w:lang w:val="da-DK"/>
               </w:rPr>
             </w:pPr>
-            <w:r>
-              <w:rPr>
-                <w:lang w:val="da-DK"/>
-              </w:rPr>
-              <w:t>Implemented by</w:t>
+            <w:proofErr w:type="spellStart"/>
+            <w:r>
+              <w:rPr>
+                <w:lang w:val="da-DK"/>
+              </w:rPr>
+              <w:t>Implemented</w:t>
+            </w:r>
+            <w:proofErr w:type="spellEnd"/>
+            <w:r>
+              <w:rPr>
+                <w:lang w:val="da-DK"/>
+              </w:rPr>
+              <w:t xml:space="preserve"> by</w:t>
             </w:r>
           </w:p>
         </w:tc>
@@ -806,12 +830,14 @@
                 <w:lang w:val="da-DK"/>
               </w:rPr>
             </w:pPr>
+            <w:proofErr w:type="spellStart"/>
             <w:r>
               <w:rPr>
                 <w:lang w:val="da-DK"/>
               </w:rPr>
               <w:t>Reason</w:t>
             </w:r>
+            <w:proofErr w:type="spellEnd"/>
           </w:p>
         </w:tc>
       </w:tr>
@@ -830,6 +856,12 @@
                 <w:lang w:val="da-DK"/>
               </w:rPr>
             </w:pPr>
+            <w:r>
+              <w:rPr>
+                <w:lang w:val="da-DK"/>
+              </w:rPr>
+              <w:t>1.0.0</w:t>
+            </w:r>
           </w:p>
         </w:tc>
         <w:tc>
@@ -843,6 +875,12 @@
                 <w:lang w:val="da-DK"/>
               </w:rPr>
             </w:pPr>
+            <w:r>
+              <w:rPr>
+                <w:lang w:val="da-DK"/>
+              </w:rPr>
+              <w:t>02-03-2016</w:t>
+            </w:r>
           </w:p>
         </w:tc>
         <w:tc>
@@ -856,6 +894,12 @@
                 <w:lang w:val="da-DK"/>
               </w:rPr>
             </w:pPr>
+            <w:r>
+              <w:rPr>
+                <w:lang w:val="da-DK"/>
+              </w:rPr>
+              <w:t>Åsa Wegelius</w:t>
+            </w:r>
           </w:p>
         </w:tc>
         <w:tc>
@@ -869,6 +913,20 @@
                 <w:lang w:val="da-DK"/>
               </w:rPr>
             </w:pPr>
+            <w:r>
+              <w:rPr>
+                <w:lang w:val="da-DK"/>
+              </w:rPr>
+              <w:t xml:space="preserve">First </w:t>
+            </w:r>
+            <w:proofErr w:type="spellStart"/>
+            <w:r>
+              <w:rPr>
+                <w:lang w:val="da-DK"/>
+              </w:rPr>
+              <w:t>draft</w:t>
+            </w:r>
+            <w:proofErr w:type="spellEnd"/>
           </w:p>
         </w:tc>
       </w:tr>
@@ -1058,7 +1116,8 @@
       </w:pPr>
       <w:bookmarkStart w:id="4" w:name="_Toc444073242"/>
       <w:bookmarkStart w:id="5" w:name="_Toc444074266"/>
-      <w:bookmarkStart w:id="6" w:name="_Toc444091043"/>
+      <w:bookmarkStart w:id="6" w:name="_Toc444718987"/>
+      <w:proofErr w:type="spellStart"/>
       <w:r>
         <w:rPr>
           <w:lang w:val="da-DK"/>
@@ -1068,6 +1127,7 @@
       <w:bookmarkEnd w:id="4"/>
       <w:bookmarkEnd w:id="5"/>
       <w:bookmarkEnd w:id="6"/>
+      <w:proofErr w:type="spellEnd"/>
     </w:p>
     <w:p>
       <w:pPr>
@@ -1122,12 +1182,14 @@
                 <w:lang w:val="da-DK"/>
               </w:rPr>
             </w:pPr>
+            <w:proofErr w:type="spellStart"/>
             <w:r>
               <w:rPr>
                 <w:lang w:val="da-DK"/>
               </w:rPr>
               <w:t>Name</w:t>
             </w:r>
+            <w:proofErr w:type="spellEnd"/>
           </w:p>
         </w:tc>
         <w:tc>
@@ -1412,7 +1474,7 @@
       </w:pPr>
       <w:bookmarkStart w:id="7" w:name="_Toc444073243"/>
       <w:bookmarkStart w:id="8" w:name="_Toc444074267"/>
-      <w:bookmarkStart w:id="9" w:name="_Toc444091044"/>
+      <w:bookmarkStart w:id="9" w:name="_Toc444718988"/>
       <w:r>
         <w:rPr>
           <w:lang w:val="da-DK"/>
@@ -1476,12 +1538,14 @@
                 <w:lang w:val="da-DK"/>
               </w:rPr>
             </w:pPr>
+            <w:proofErr w:type="spellStart"/>
             <w:r>
               <w:rPr>
                 <w:lang w:val="da-DK"/>
               </w:rPr>
               <w:t>Name</w:t>
             </w:r>
+            <w:proofErr w:type="spellEnd"/>
           </w:p>
         </w:tc>
         <w:tc>
@@ -1754,6 +1818,8 @@
       </w:pPr>
     </w:p>
     <w:p>
+      <w:bookmarkStart w:id="10" w:name="_GoBack"/>
+      <w:bookmarkEnd w:id="10"/>
       <w:r>
         <w:br w:type="page"/>
       </w:r>
@@ -1766,17 +1832,21 @@
           <w:numId w:val="1"/>
         </w:numPr>
       </w:pPr>
-      <w:bookmarkStart w:id="10" w:name="_Toc444091045"/>
+      <w:bookmarkStart w:id="11" w:name="_Toc444718989"/>
       <w:r>
         <w:lastRenderedPageBreak/>
         <w:t>Table of Contents</w:t>
       </w:r>
-      <w:bookmarkEnd w:id="10"/>
+      <w:bookmarkEnd w:id="11"/>
     </w:p>
     <w:sdt>
       <w:sdtPr>
         <w:rPr>
-          <w:lang w:val="da-DK"/>
+          <w:rFonts w:asciiTheme="minorHAnsi" w:eastAsiaTheme="minorHAnsi" w:hAnsiTheme="minorHAnsi" w:cstheme="minorBidi"/>
+          <w:color w:val="auto"/>
+          <w:sz w:val="22"/>
+          <w:szCs w:val="22"/>
+          <w:lang w:val="da-DK" w:eastAsia="en-US"/>
         </w:rPr>
         <w:id w:val="1479111285"/>
         <w:docPartObj>
@@ -1786,13 +1856,8 @@
       </w:sdtPr>
       <w:sdtEndPr>
         <w:rPr>
-          <w:rFonts w:asciiTheme="minorHAnsi" w:eastAsiaTheme="minorHAnsi" w:hAnsiTheme="minorHAnsi" w:cstheme="minorBidi"/>
           <w:b/>
           <w:bCs/>
-          <w:color w:val="auto"/>
-          <w:sz w:val="22"/>
-          <w:szCs w:val="22"/>
-          <w:lang w:eastAsia="en-US"/>
         </w:rPr>
       </w:sdtEndPr>
       <w:sdtContent>
@@ -1800,11 +1865,19 @@
           <w:pPr>
             <w:pStyle w:val="Overskrift"/>
           </w:pPr>
+          <w:proofErr w:type="spellStart"/>
           <w:r>
             <w:rPr>
               <w:lang w:val="da-DK"/>
             </w:rPr>
-            <w:t>Table of Contents</w:t>
+            <w:t>Table</w:t>
+          </w:r>
+          <w:proofErr w:type="spellEnd"/>
+          <w:r>
+            <w:rPr>
+              <w:lang w:val="da-DK"/>
+            </w:rPr>
+            <w:t xml:space="preserve"> of Contents</w:t>
           </w:r>
         </w:p>
         <w:p>
@@ -1829,7 +1902,7 @@
           <w:r>
             <w:fldChar w:fldCharType="separate"/>
           </w:r>
-          <w:hyperlink w:anchor="_Toc444091041" w:history="1">
+          <w:hyperlink w:anchor="_Toc444718985" w:history="1">
             <w:r>
               <w:rPr>
                 <w:rStyle w:val="Hyperlink"/>
@@ -1871,7 +1944,7 @@
                 <w:noProof/>
                 <w:webHidden/>
               </w:rPr>
-              <w:instrText xml:space="preserve"> PAGEREF _Toc444091041 \h </w:instrText>
+              <w:instrText xml:space="preserve"> PAGEREF _Toc444718985 \h </w:instrText>
             </w:r>
             <w:r>
               <w:rPr>
@@ -1915,7 +1988,7 @@
               <w:lang w:val="sv-SE" w:eastAsia="sv-SE"/>
             </w:rPr>
           </w:pPr>
-          <w:hyperlink w:anchor="_Toc444091042" w:history="1">
+          <w:hyperlink w:anchor="_Toc444718986" w:history="1">
             <w:r>
               <w:rPr>
                 <w:rStyle w:val="Hyperlink"/>
@@ -1959,7 +2032,7 @@
                 <w:noProof/>
                 <w:webHidden/>
               </w:rPr>
-              <w:instrText xml:space="preserve"> PAGEREF _Toc444091042 \h </w:instrText>
+              <w:instrText xml:space="preserve"> PAGEREF _Toc444718986 \h </w:instrText>
             </w:r>
             <w:r>
               <w:rPr>
@@ -2003,7 +2076,7 @@
               <w:lang w:val="sv-SE" w:eastAsia="sv-SE"/>
             </w:rPr>
           </w:pPr>
-          <w:hyperlink w:anchor="_Toc444091043" w:history="1">
+          <w:hyperlink w:anchor="_Toc444718987" w:history="1">
             <w:r>
               <w:rPr>
                 <w:rStyle w:val="Hyperlink"/>
@@ -2047,7 +2120,7 @@
                 <w:noProof/>
                 <w:webHidden/>
               </w:rPr>
-              <w:instrText xml:space="preserve"> PAGEREF _Toc444091043 \h </w:instrText>
+              <w:instrText xml:space="preserve"> PAGEREF _Toc444718987 \h </w:instrText>
             </w:r>
             <w:r>
               <w:rPr>
@@ -2091,7 +2164,7 @@
               <w:lang w:val="sv-SE" w:eastAsia="sv-SE"/>
             </w:rPr>
           </w:pPr>
-          <w:hyperlink w:anchor="_Toc444091044" w:history="1">
+          <w:hyperlink w:anchor="_Toc444718988" w:history="1">
             <w:r>
               <w:rPr>
                 <w:rStyle w:val="Hyperlink"/>
@@ -2135,7 +2208,7 @@
                 <w:noProof/>
                 <w:webHidden/>
               </w:rPr>
-              <w:instrText xml:space="preserve"> PAGEREF _Toc444091044 \h </w:instrText>
+              <w:instrText xml:space="preserve"> PAGEREF _Toc444718988 \h </w:instrText>
             </w:r>
             <w:r>
               <w:rPr>
@@ -2179,7 +2252,7 @@
               <w:lang w:val="sv-SE" w:eastAsia="sv-SE"/>
             </w:rPr>
           </w:pPr>
-          <w:hyperlink w:anchor="_Toc444091045" w:history="1">
+          <w:hyperlink w:anchor="_Toc444718989" w:history="1">
             <w:r>
               <w:rPr>
                 <w:rStyle w:val="Hyperlink"/>
@@ -2221,7 +2294,7 @@
                 <w:noProof/>
                 <w:webHidden/>
               </w:rPr>
-              <w:instrText xml:space="preserve"> PAGEREF _Toc444091045 \h </w:instrText>
+              <w:instrText xml:space="preserve"> PAGEREF _Toc444718989 \h </w:instrText>
             </w:r>
             <w:r>
               <w:rPr>
@@ -2265,7 +2338,7 @@
               <w:lang w:val="sv-SE" w:eastAsia="sv-SE"/>
             </w:rPr>
           </w:pPr>
-          <w:hyperlink w:anchor="_Toc444091046" w:history="1">
+          <w:hyperlink w:anchor="_Toc444718990" w:history="1">
             <w:r>
               <w:rPr>
                 <w:rStyle w:val="Hyperlink"/>
@@ -2307,7 +2380,7 @@
                 <w:noProof/>
                 <w:webHidden/>
               </w:rPr>
-              <w:instrText xml:space="preserve"> PAGEREF _Toc444091046 \h </w:instrText>
+              <w:instrText xml:space="preserve"> PAGEREF _Toc444718990 \h </w:instrText>
             </w:r>
             <w:r>
               <w:rPr>
@@ -2351,7 +2424,7 @@
               <w:lang w:val="sv-SE" w:eastAsia="sv-SE"/>
             </w:rPr>
           </w:pPr>
-          <w:hyperlink w:anchor="_Toc444091047" w:history="1">
+          <w:hyperlink w:anchor="_Toc444718991" w:history="1">
             <w:r>
               <w:rPr>
                 <w:rStyle w:val="Hyperlink"/>
@@ -2393,7 +2466,249 @@
                 <w:noProof/>
                 <w:webHidden/>
               </w:rPr>
-              <w:instrText xml:space="preserve"> PAGEREF _Toc444091047 \h </w:instrText>
+              <w:instrText xml:space="preserve"> PAGEREF _Toc444718991 \h </w:instrText>
+            </w:r>
+            <w:r>
+              <w:rPr>
+                <w:noProof/>
+                <w:webHidden/>
+              </w:rPr>
+            </w:r>
+            <w:r>
+              <w:rPr>
+                <w:noProof/>
+                <w:webHidden/>
+              </w:rPr>
+              <w:fldChar w:fldCharType="separate"/>
+            </w:r>
+            <w:r>
+              <w:rPr>
+                <w:noProof/>
+                <w:webHidden/>
+              </w:rPr>
+              <w:t>3</w:t>
+            </w:r>
+            <w:r>
+              <w:rPr>
+                <w:noProof/>
+                <w:webHidden/>
+              </w:rPr>
+              <w:fldChar w:fldCharType="end"/>
+            </w:r>
+          </w:hyperlink>
+        </w:p>
+        <w:p>
+          <w:pPr>
+            <w:pStyle w:val="Indholdsfortegnelse2"/>
+            <w:tabs>
+              <w:tab w:val="right" w:leader="dot" w:pos="9350"/>
+            </w:tabs>
+            <w:rPr>
+              <w:rFonts w:eastAsiaTheme="minorEastAsia"/>
+              <w:noProof/>
+              <w:lang w:val="sv-SE" w:eastAsia="sv-SE"/>
+            </w:rPr>
+          </w:pPr>
+          <w:hyperlink w:anchor="_Toc444718992" w:history="1">
+            <w:r>
+              <w:rPr>
+                <w:rStyle w:val="Hyperlink"/>
+                <w:noProof/>
+              </w:rPr>
+              <w:t>4.1 Skype meeting</w:t>
+            </w:r>
+            <w:r>
+              <w:rPr>
+                <w:noProof/>
+                <w:webHidden/>
+              </w:rPr>
+              <w:tab/>
+            </w:r>
+            <w:r>
+              <w:rPr>
+                <w:noProof/>
+                <w:webHidden/>
+              </w:rPr>
+              <w:fldChar w:fldCharType="begin"/>
+            </w:r>
+            <w:r>
+              <w:rPr>
+                <w:noProof/>
+                <w:webHidden/>
+              </w:rPr>
+              <w:instrText xml:space="preserve"> PAGEREF _Toc444718992 \h </w:instrText>
+            </w:r>
+            <w:r>
+              <w:rPr>
+                <w:noProof/>
+                <w:webHidden/>
+              </w:rPr>
+            </w:r>
+            <w:r>
+              <w:rPr>
+                <w:noProof/>
+                <w:webHidden/>
+              </w:rPr>
+              <w:fldChar w:fldCharType="separate"/>
+            </w:r>
+            <w:r>
+              <w:rPr>
+                <w:noProof/>
+                <w:webHidden/>
+              </w:rPr>
+              <w:t>3</w:t>
+            </w:r>
+            <w:r>
+              <w:rPr>
+                <w:noProof/>
+                <w:webHidden/>
+              </w:rPr>
+              <w:fldChar w:fldCharType="end"/>
+            </w:r>
+          </w:hyperlink>
+        </w:p>
+        <w:p>
+          <w:pPr>
+            <w:pStyle w:val="Indholdsfortegnelse2"/>
+            <w:tabs>
+              <w:tab w:val="left" w:pos="880"/>
+              <w:tab w:val="right" w:leader="dot" w:pos="9350"/>
+            </w:tabs>
+            <w:rPr>
+              <w:rFonts w:eastAsiaTheme="minorEastAsia"/>
+              <w:noProof/>
+              <w:lang w:val="sv-SE" w:eastAsia="sv-SE"/>
+            </w:rPr>
+          </w:pPr>
+          <w:hyperlink w:anchor="_Toc444718993" w:history="1">
+            <w:r>
+              <w:rPr>
+                <w:rStyle w:val="Hyperlink"/>
+                <w:noProof/>
+              </w:rPr>
+              <w:t>4.2.</w:t>
+            </w:r>
+            <w:r>
+              <w:rPr>
+                <w:rFonts w:eastAsiaTheme="minorEastAsia"/>
+                <w:noProof/>
+                <w:lang w:val="sv-SE" w:eastAsia="sv-SE"/>
+              </w:rPr>
+              <w:tab/>
+            </w:r>
+            <w:r>
+              <w:rPr>
+                <w:rStyle w:val="Hyperlink"/>
+                <w:noProof/>
+              </w:rPr>
+              <w:t>Facebook group</w:t>
+            </w:r>
+            <w:r>
+              <w:rPr>
+                <w:noProof/>
+                <w:webHidden/>
+              </w:rPr>
+              <w:tab/>
+            </w:r>
+            <w:r>
+              <w:rPr>
+                <w:noProof/>
+                <w:webHidden/>
+              </w:rPr>
+              <w:fldChar w:fldCharType="begin"/>
+            </w:r>
+            <w:r>
+              <w:rPr>
+                <w:noProof/>
+                <w:webHidden/>
+              </w:rPr>
+              <w:instrText xml:space="preserve"> PAGEREF _Toc444718993 \h </w:instrText>
+            </w:r>
+            <w:r>
+              <w:rPr>
+                <w:noProof/>
+                <w:webHidden/>
+              </w:rPr>
+            </w:r>
+            <w:r>
+              <w:rPr>
+                <w:noProof/>
+                <w:webHidden/>
+              </w:rPr>
+              <w:fldChar w:fldCharType="separate"/>
+            </w:r>
+            <w:r>
+              <w:rPr>
+                <w:noProof/>
+                <w:webHidden/>
+              </w:rPr>
+              <w:t>3</w:t>
+            </w:r>
+            <w:r>
+              <w:rPr>
+                <w:noProof/>
+                <w:webHidden/>
+              </w:rPr>
+              <w:fldChar w:fldCharType="end"/>
+            </w:r>
+          </w:hyperlink>
+        </w:p>
+        <w:p>
+          <w:pPr>
+            <w:pStyle w:val="Indholdsfortegnelse2"/>
+            <w:tabs>
+              <w:tab w:val="left" w:pos="880"/>
+              <w:tab w:val="right" w:leader="dot" w:pos="9350"/>
+            </w:tabs>
+            <w:rPr>
+              <w:rFonts w:eastAsiaTheme="minorEastAsia"/>
+              <w:noProof/>
+              <w:lang w:val="sv-SE" w:eastAsia="sv-SE"/>
+            </w:rPr>
+          </w:pPr>
+          <w:hyperlink w:anchor="_Toc444718994" w:history="1">
+            <w:r>
+              <w:rPr>
+                <w:rStyle w:val="Hyperlink"/>
+                <w:noProof/>
+              </w:rPr>
+              <w:t>4.3.</w:t>
+            </w:r>
+            <w:r>
+              <w:rPr>
+                <w:rFonts w:eastAsiaTheme="minorEastAsia"/>
+                <w:noProof/>
+                <w:lang w:val="sv-SE" w:eastAsia="sv-SE"/>
+              </w:rPr>
+              <w:tab/>
+            </w:r>
+            <w:r>
+              <w:rPr>
+                <w:rStyle w:val="Hyperlink"/>
+                <w:noProof/>
+              </w:rPr>
+              <w:t>Scrum communication</w:t>
+            </w:r>
+            <w:r>
+              <w:rPr>
+                <w:noProof/>
+                <w:webHidden/>
+              </w:rPr>
+              <w:tab/>
+            </w:r>
+            <w:r>
+              <w:rPr>
+                <w:noProof/>
+                <w:webHidden/>
+              </w:rPr>
+              <w:fldChar w:fldCharType="begin"/>
+            </w:r>
+            <w:r>
+              <w:rPr>
+                <w:noProof/>
+                <w:webHidden/>
+              </w:rPr>
+              <w:instrText xml:space="preserve"> PAGEREF _Toc444718994 \h </w:instrText>
             </w:r>
             <w:r>
               <w:rPr>
@@ -2437,7 +2752,7 @@
               <w:lang w:val="sv-SE" w:eastAsia="sv-SE"/>
             </w:rPr>
           </w:pPr>
-          <w:hyperlink w:anchor="_Toc444091048" w:history="1">
+          <w:hyperlink w:anchor="_Toc444718995" w:history="1">
             <w:r>
               <w:rPr>
                 <w:rStyle w:val="Hyperlink"/>
@@ -2479,7 +2794,7 @@
                 <w:noProof/>
                 <w:webHidden/>
               </w:rPr>
-              <w:instrText xml:space="preserve"> PAGEREF _Toc444091048 \h </w:instrText>
+              <w:instrText xml:space="preserve"> PAGEREF _Toc444718995 \h </w:instrText>
             </w:r>
             <w:r>
               <w:rPr>
@@ -2523,7 +2838,7 @@
               <w:lang w:val="sv-SE" w:eastAsia="sv-SE"/>
             </w:rPr>
           </w:pPr>
-          <w:hyperlink w:anchor="_Toc444091049" w:history="1">
+          <w:hyperlink w:anchor="_Toc444718996" w:history="1">
             <w:r>
               <w:rPr>
                 <w:rStyle w:val="Hyperlink"/>
@@ -2565,7 +2880,7 @@
                 <w:noProof/>
                 <w:webHidden/>
               </w:rPr>
-              <w:instrText xml:space="preserve"> PAGEREF _Toc444091049 \h </w:instrText>
+              <w:instrText xml:space="preserve"> PAGEREF _Toc444718996 \h </w:instrText>
             </w:r>
             <w:r>
               <w:rPr>
@@ -2609,7 +2924,7 @@
               <w:lang w:val="sv-SE" w:eastAsia="sv-SE"/>
             </w:rPr>
           </w:pPr>
-          <w:hyperlink w:anchor="_Toc444091050" w:history="1">
+          <w:hyperlink w:anchor="_Toc444718997" w:history="1">
             <w:r>
               <w:rPr>
                 <w:rStyle w:val="Hyperlink"/>
@@ -2651,7 +2966,7 @@
                 <w:noProof/>
                 <w:webHidden/>
               </w:rPr>
-              <w:instrText xml:space="preserve"> PAGEREF _Toc444091050 \h </w:instrText>
+              <w:instrText xml:space="preserve"> PAGEREF _Toc444718997 \h </w:instrText>
             </w:r>
             <w:r>
               <w:rPr>
@@ -2671,7 +2986,93 @@
                 <w:noProof/>
                 <w:webHidden/>
               </w:rPr>
-              <w:t>3</w:t>
+              <w:t>4</w:t>
+            </w:r>
+            <w:r>
+              <w:rPr>
+                <w:noProof/>
+                <w:webHidden/>
+              </w:rPr>
+              <w:fldChar w:fldCharType="end"/>
+            </w:r>
+          </w:hyperlink>
+        </w:p>
+        <w:p>
+          <w:pPr>
+            <w:pStyle w:val="Indholdsfortegnelse2"/>
+            <w:tabs>
+              <w:tab w:val="left" w:pos="880"/>
+              <w:tab w:val="right" w:leader="dot" w:pos="9350"/>
+            </w:tabs>
+            <w:rPr>
+              <w:rFonts w:eastAsiaTheme="minorEastAsia"/>
+              <w:noProof/>
+              <w:lang w:val="sv-SE" w:eastAsia="sv-SE"/>
+            </w:rPr>
+          </w:pPr>
+          <w:hyperlink w:anchor="_Toc444718998" w:history="1">
+            <w:r>
+              <w:rPr>
+                <w:rStyle w:val="Hyperlink"/>
+                <w:noProof/>
+              </w:rPr>
+              <w:t>7.2.</w:t>
+            </w:r>
+            <w:r>
+              <w:rPr>
+                <w:rFonts w:eastAsiaTheme="minorEastAsia"/>
+                <w:noProof/>
+                <w:lang w:val="sv-SE" w:eastAsia="sv-SE"/>
+              </w:rPr>
+              <w:tab/>
+            </w:r>
+            <w:r>
+              <w:rPr>
+                <w:rStyle w:val="Hyperlink"/>
+                <w:noProof/>
+              </w:rPr>
+              <w:t>Planned Reports</w:t>
+            </w:r>
+            <w:r>
+              <w:rPr>
+                <w:noProof/>
+                <w:webHidden/>
+              </w:rPr>
+              <w:tab/>
+            </w:r>
+            <w:r>
+              <w:rPr>
+                <w:noProof/>
+                <w:webHidden/>
+              </w:rPr>
+              <w:fldChar w:fldCharType="begin"/>
+            </w:r>
+            <w:r>
+              <w:rPr>
+                <w:noProof/>
+                <w:webHidden/>
+              </w:rPr>
+              <w:instrText xml:space="preserve"> PAGEREF _Toc444718998 \h </w:instrText>
+            </w:r>
+            <w:r>
+              <w:rPr>
+                <w:noProof/>
+                <w:webHidden/>
+              </w:rPr>
+            </w:r>
+            <w:r>
+              <w:rPr>
+                <w:noProof/>
+                <w:webHidden/>
+              </w:rPr>
+              <w:fldChar w:fldCharType="separate"/>
+            </w:r>
+            <w:r>
+              <w:rPr>
+                <w:noProof/>
+                <w:webHidden/>
+              </w:rPr>
+              <w:t>4</w:t>
             </w:r>
             <w:r>
               <w:rPr>
@@ -2695,7 +3096,7 @@
               <w:lang w:val="sv-SE" w:eastAsia="sv-SE"/>
             </w:rPr>
           </w:pPr>
-          <w:hyperlink w:anchor="_Toc444091051" w:history="1">
+          <w:hyperlink w:anchor="_Toc444718999" w:history="1">
             <w:r>
               <w:rPr>
                 <w:rStyle w:val="Hyperlink"/>
@@ -2716,7 +3117,7 @@
                 <w:rStyle w:val="Hyperlink"/>
                 <w:noProof/>
               </w:rPr>
-              <w:t>Timing of communication activities</w:t>
+              <w:t>Stakeholder analysis</w:t>
             </w:r>
             <w:r>
               <w:rPr>
@@ -2737,7 +3138,7 @@
                 <w:noProof/>
                 <w:webHidden/>
               </w:rPr>
-              <w:instrText xml:space="preserve"> PAGEREF _Toc444091051 \h </w:instrText>
+              <w:instrText xml:space="preserve"> PAGEREF _Toc444718999 \h </w:instrText>
             </w:r>
             <w:r>
               <w:rPr>
@@ -2757,7 +3158,319 @@
                 <w:noProof/>
                 <w:webHidden/>
               </w:rPr>
-              <w:t>3</w:t>
+              <w:t>4</w:t>
+            </w:r>
+            <w:r>
+              <w:rPr>
+                <w:noProof/>
+                <w:webHidden/>
+              </w:rPr>
+              <w:fldChar w:fldCharType="end"/>
+            </w:r>
+          </w:hyperlink>
+        </w:p>
+        <w:p>
+          <w:pPr>
+            <w:pStyle w:val="Indholdsfortegnelse2"/>
+            <w:tabs>
+              <w:tab w:val="left" w:pos="880"/>
+              <w:tab w:val="right" w:leader="dot" w:pos="9350"/>
+            </w:tabs>
+            <w:rPr>
+              <w:rFonts w:eastAsiaTheme="minorEastAsia"/>
+              <w:noProof/>
+              <w:lang w:val="sv-SE" w:eastAsia="sv-SE"/>
+            </w:rPr>
+          </w:pPr>
+          <w:hyperlink w:anchor="_Toc444719000" w:history="1">
+            <w:r>
+              <w:rPr>
+                <w:rStyle w:val="Hyperlink"/>
+                <w:noProof/>
+              </w:rPr>
+              <w:t>8.2.</w:t>
+            </w:r>
+            <w:r>
+              <w:rPr>
+                <w:rFonts w:eastAsiaTheme="minorEastAsia"/>
+                <w:noProof/>
+                <w:lang w:val="sv-SE" w:eastAsia="sv-SE"/>
+              </w:rPr>
+              <w:tab/>
+            </w:r>
+            <w:r>
+              <w:rPr>
+                <w:rStyle w:val="Hyperlink"/>
+                <w:noProof/>
+              </w:rPr>
+              <w:t>List of Stakeholders and Stakeholder diagram</w:t>
+            </w:r>
+            <w:r>
+              <w:rPr>
+                <w:noProof/>
+                <w:webHidden/>
+              </w:rPr>
+              <w:tab/>
+            </w:r>
+            <w:r>
+              <w:rPr>
+                <w:noProof/>
+                <w:webHidden/>
+              </w:rPr>
+              <w:fldChar w:fldCharType="begin"/>
+            </w:r>
+            <w:r>
+              <w:rPr>
+                <w:noProof/>
+                <w:webHidden/>
+              </w:rPr>
+              <w:instrText xml:space="preserve"> PAGEREF _Toc444719000 \h </w:instrText>
+            </w:r>
+            <w:r>
+              <w:rPr>
+                <w:noProof/>
+                <w:webHidden/>
+              </w:rPr>
+            </w:r>
+            <w:r>
+              <w:rPr>
+                <w:noProof/>
+                <w:webHidden/>
+              </w:rPr>
+              <w:fldChar w:fldCharType="separate"/>
+            </w:r>
+            <w:r>
+              <w:rPr>
+                <w:noProof/>
+                <w:webHidden/>
+              </w:rPr>
+              <w:t>4</w:t>
+            </w:r>
+            <w:r>
+              <w:rPr>
+                <w:noProof/>
+                <w:webHidden/>
+              </w:rPr>
+              <w:fldChar w:fldCharType="end"/>
+            </w:r>
+          </w:hyperlink>
+        </w:p>
+        <w:p>
+          <w:pPr>
+            <w:pStyle w:val="Indholdsfortegnelse2"/>
+            <w:tabs>
+              <w:tab w:val="left" w:pos="880"/>
+              <w:tab w:val="right" w:leader="dot" w:pos="9350"/>
+            </w:tabs>
+            <w:rPr>
+              <w:rFonts w:eastAsiaTheme="minorEastAsia"/>
+              <w:noProof/>
+              <w:lang w:val="sv-SE" w:eastAsia="sv-SE"/>
+            </w:rPr>
+          </w:pPr>
+          <w:hyperlink w:anchor="_Toc444719001" w:history="1">
+            <w:r>
+              <w:rPr>
+                <w:rStyle w:val="Hyperlink"/>
+                <w:noProof/>
+              </w:rPr>
+              <w:t>10.3</w:t>
+            </w:r>
+            <w:r>
+              <w:rPr>
+                <w:rFonts w:eastAsiaTheme="minorEastAsia"/>
+                <w:noProof/>
+                <w:lang w:val="sv-SE" w:eastAsia="sv-SE"/>
+              </w:rPr>
+              <w:tab/>
+            </w:r>
+            <w:r>
+              <w:rPr>
+                <w:rStyle w:val="Hyperlink"/>
+                <w:noProof/>
+              </w:rPr>
+              <w:t>Stakeholders Motivation and Concerns</w:t>
+            </w:r>
+            <w:r>
+              <w:rPr>
+                <w:noProof/>
+                <w:webHidden/>
+              </w:rPr>
+              <w:tab/>
+            </w:r>
+            <w:r>
+              <w:rPr>
+                <w:noProof/>
+                <w:webHidden/>
+              </w:rPr>
+              <w:fldChar w:fldCharType="begin"/>
+            </w:r>
+            <w:r>
+              <w:rPr>
+                <w:noProof/>
+                <w:webHidden/>
+              </w:rPr>
+              <w:instrText xml:space="preserve"> PAGEREF _Toc444719001 \h </w:instrText>
+            </w:r>
+            <w:r>
+              <w:rPr>
+                <w:noProof/>
+                <w:webHidden/>
+              </w:rPr>
+            </w:r>
+            <w:r>
+              <w:rPr>
+                <w:noProof/>
+                <w:webHidden/>
+              </w:rPr>
+              <w:fldChar w:fldCharType="separate"/>
+            </w:r>
+            <w:r>
+              <w:rPr>
+                <w:noProof/>
+                <w:webHidden/>
+              </w:rPr>
+              <w:t>5</w:t>
+            </w:r>
+            <w:r>
+              <w:rPr>
+                <w:noProof/>
+                <w:webHidden/>
+              </w:rPr>
+              <w:fldChar w:fldCharType="end"/>
+            </w:r>
+          </w:hyperlink>
+        </w:p>
+        <w:p>
+          <w:pPr>
+            <w:pStyle w:val="Indholdsfortegnelse3"/>
+            <w:tabs>
+              <w:tab w:val="right" w:leader="dot" w:pos="9350"/>
+            </w:tabs>
+            <w:rPr>
+              <w:rFonts w:eastAsiaTheme="minorEastAsia"/>
+              <w:noProof/>
+              <w:lang w:val="sv-SE" w:eastAsia="sv-SE"/>
+            </w:rPr>
+          </w:pPr>
+          <w:hyperlink w:anchor="_Toc444719002" w:history="1">
+            <w:r>
+              <w:rPr>
+                <w:rStyle w:val="Hyperlink"/>
+                <w:noProof/>
+              </w:rPr>
+              <w:t>Educational Institutions</w:t>
+            </w:r>
+            <w:r>
+              <w:rPr>
+                <w:noProof/>
+                <w:webHidden/>
+              </w:rPr>
+              <w:tab/>
+            </w:r>
+            <w:r>
+              <w:rPr>
+                <w:noProof/>
+                <w:webHidden/>
+              </w:rPr>
+              <w:fldChar w:fldCharType="begin"/>
+            </w:r>
+            <w:r>
+              <w:rPr>
+                <w:noProof/>
+                <w:webHidden/>
+              </w:rPr>
+              <w:instrText xml:space="preserve"> PAGEREF _Toc444719002 \h </w:instrText>
+            </w:r>
+            <w:r>
+              <w:rPr>
+                <w:noProof/>
+                <w:webHidden/>
+              </w:rPr>
+            </w:r>
+            <w:r>
+              <w:rPr>
+                <w:noProof/>
+                <w:webHidden/>
+              </w:rPr>
+              <w:fldChar w:fldCharType="separate"/>
+            </w:r>
+            <w:r>
+              <w:rPr>
+                <w:noProof/>
+                <w:webHidden/>
+              </w:rPr>
+              <w:t>5</w:t>
+            </w:r>
+            <w:r>
+              <w:rPr>
+                <w:noProof/>
+                <w:webHidden/>
+              </w:rPr>
+              <w:fldChar w:fldCharType="end"/>
+            </w:r>
+          </w:hyperlink>
+        </w:p>
+        <w:p>
+          <w:pPr>
+            <w:pStyle w:val="Indholdsfortegnelse3"/>
+            <w:tabs>
+              <w:tab w:val="right" w:leader="dot" w:pos="9350"/>
+            </w:tabs>
+            <w:rPr>
+              <w:rFonts w:eastAsiaTheme="minorEastAsia"/>
+              <w:noProof/>
+              <w:lang w:val="sv-SE" w:eastAsia="sv-SE"/>
+            </w:rPr>
+          </w:pPr>
+          <w:hyperlink w:anchor="_Toc444719003" w:history="1">
+            <w:r>
+              <w:rPr>
+                <w:rStyle w:val="Hyperlink"/>
+                <w:noProof/>
+              </w:rPr>
+              <w:t>Employers</w:t>
+            </w:r>
+            <w:r>
+              <w:rPr>
+                <w:noProof/>
+                <w:webHidden/>
+              </w:rPr>
+              <w:tab/>
+            </w:r>
+            <w:r>
+              <w:rPr>
+                <w:noProof/>
+                <w:webHidden/>
+              </w:rPr>
+              <w:fldChar w:fldCharType="begin"/>
+            </w:r>
+            <w:r>
+              <w:rPr>
+                <w:noProof/>
+                <w:webHidden/>
+              </w:rPr>
+              <w:instrText xml:space="preserve"> PAGEREF _Toc444719003 \h </w:instrText>
+            </w:r>
+            <w:r>
+              <w:rPr>
+                <w:noProof/>
+                <w:webHidden/>
+              </w:rPr>
+            </w:r>
+            <w:r>
+              <w:rPr>
+                <w:noProof/>
+                <w:webHidden/>
+              </w:rPr>
+              <w:fldChar w:fldCharType="separate"/>
+            </w:r>
+            <w:r>
+              <w:rPr>
+                <w:noProof/>
+                <w:webHidden/>
+              </w:rPr>
+              <w:t>5</w:t>
             </w:r>
             <w:r>
               <w:rPr>
@@ -2781,7 +3494,7 @@
               <w:lang w:val="sv-SE" w:eastAsia="sv-SE"/>
             </w:rPr>
           </w:pPr>
-          <w:hyperlink w:anchor="_Toc444091052" w:history="1">
+          <w:hyperlink w:anchor="_Toc444719004" w:history="1">
             <w:r>
               <w:rPr>
                 <w:rStyle w:val="Hyperlink"/>
@@ -2802,7 +3515,7 @@
                 <w:rStyle w:val="Hyperlink"/>
                 <w:noProof/>
               </w:rPr>
-              <w:t>Roles and responsibilities</w:t>
+              <w:t>Information needed for each interested party</w:t>
             </w:r>
             <w:r>
               <w:rPr>
@@ -2823,7 +3536,7 @@
                 <w:noProof/>
                 <w:webHidden/>
               </w:rPr>
-              <w:instrText xml:space="preserve"> PAGEREF _Toc444091052 \h </w:instrText>
+              <w:instrText xml:space="preserve"> PAGEREF _Toc444719004 \h </w:instrText>
             </w:r>
             <w:r>
               <w:rPr>
@@ -2843,179 +3556,7 @@
                 <w:noProof/>
                 <w:webHidden/>
               </w:rPr>
-              <w:t>3</w:t>
-            </w:r>
-            <w:r>
-              <w:rPr>
-                <w:noProof/>
-                <w:webHidden/>
-              </w:rPr>
-              <w:fldChar w:fldCharType="end"/>
-            </w:r>
-          </w:hyperlink>
-        </w:p>
-        <w:p>
-          <w:pPr>
-            <w:pStyle w:val="Indholdsfortegnelse1"/>
-            <w:tabs>
-              <w:tab w:val="left" w:pos="660"/>
-              <w:tab w:val="right" w:leader="dot" w:pos="9350"/>
-            </w:tabs>
-            <w:rPr>
-              <w:rFonts w:eastAsiaTheme="minorEastAsia"/>
-              <w:noProof/>
-              <w:lang w:val="sv-SE" w:eastAsia="sv-SE"/>
-            </w:rPr>
-          </w:pPr>
-          <w:hyperlink w:anchor="_Toc444091053" w:history="1">
-            <w:r>
-              <w:rPr>
-                <w:rStyle w:val="Hyperlink"/>
-                <w:noProof/>
-              </w:rPr>
-              <w:t>10.</w:t>
-            </w:r>
-            <w:r>
-              <w:rPr>
-                <w:rFonts w:eastAsiaTheme="minorEastAsia"/>
-                <w:noProof/>
-                <w:lang w:val="sv-SE" w:eastAsia="sv-SE"/>
-              </w:rPr>
-              <w:tab/>
-            </w:r>
-            <w:r>
-              <w:rPr>
-                <w:rStyle w:val="Hyperlink"/>
-                <w:noProof/>
-              </w:rPr>
-              <w:t>Stakeholder analysis</w:t>
-            </w:r>
-            <w:r>
-              <w:rPr>
-                <w:noProof/>
-                <w:webHidden/>
-              </w:rPr>
-              <w:tab/>
-            </w:r>
-            <w:r>
-              <w:rPr>
-                <w:noProof/>
-                <w:webHidden/>
-              </w:rPr>
-              <w:fldChar w:fldCharType="begin"/>
-            </w:r>
-            <w:r>
-              <w:rPr>
-                <w:noProof/>
-                <w:webHidden/>
-              </w:rPr>
-              <w:instrText xml:space="preserve"> PAGEREF _Toc444091053 \h </w:instrText>
-            </w:r>
-            <w:r>
-              <w:rPr>
-                <w:noProof/>
-                <w:webHidden/>
-              </w:rPr>
-            </w:r>
-            <w:r>
-              <w:rPr>
-                <w:noProof/>
-                <w:webHidden/>
-              </w:rPr>
-              <w:fldChar w:fldCharType="separate"/>
-            </w:r>
-            <w:r>
-              <w:rPr>
-                <w:noProof/>
-                <w:webHidden/>
-              </w:rPr>
-              <w:t>3</w:t>
-            </w:r>
-            <w:r>
-              <w:rPr>
-                <w:noProof/>
-                <w:webHidden/>
-              </w:rPr>
-              <w:fldChar w:fldCharType="end"/>
-            </w:r>
-          </w:hyperlink>
-        </w:p>
-        <w:p>
-          <w:pPr>
-            <w:pStyle w:val="Indholdsfortegnelse1"/>
-            <w:tabs>
-              <w:tab w:val="left" w:pos="660"/>
-              <w:tab w:val="right" w:leader="dot" w:pos="9350"/>
-            </w:tabs>
-            <w:rPr>
-              <w:rFonts w:eastAsiaTheme="minorEastAsia"/>
-              <w:noProof/>
-              <w:lang w:val="sv-SE" w:eastAsia="sv-SE"/>
-            </w:rPr>
-          </w:pPr>
-          <w:hyperlink w:anchor="_Toc444091054" w:history="1">
-            <w:r>
-              <w:rPr>
-                <w:rStyle w:val="Hyperlink"/>
-                <w:noProof/>
-              </w:rPr>
-              <w:t>11.</w:t>
-            </w:r>
-            <w:r>
-              <w:rPr>
-                <w:rFonts w:eastAsiaTheme="minorEastAsia"/>
-                <w:noProof/>
-                <w:lang w:val="sv-SE" w:eastAsia="sv-SE"/>
-              </w:rPr>
-              <w:tab/>
-            </w:r>
-            <w:r>
-              <w:rPr>
-                <w:rStyle w:val="Hyperlink"/>
-                <w:noProof/>
-              </w:rPr>
-              <w:t>Information needed for each interested party</w:t>
-            </w:r>
-            <w:r>
-              <w:rPr>
-                <w:noProof/>
-                <w:webHidden/>
-              </w:rPr>
-              <w:tab/>
-            </w:r>
-            <w:r>
-              <w:rPr>
-                <w:noProof/>
-                <w:webHidden/>
-              </w:rPr>
-              <w:fldChar w:fldCharType="begin"/>
-            </w:r>
-            <w:r>
-              <w:rPr>
-                <w:noProof/>
-                <w:webHidden/>
-              </w:rPr>
-              <w:instrText xml:space="preserve"> PAGEREF _Toc444091054 \h </w:instrText>
-            </w:r>
-            <w:r>
-              <w:rPr>
-                <w:noProof/>
-                <w:webHidden/>
-              </w:rPr>
-            </w:r>
-            <w:r>
-              <w:rPr>
-                <w:noProof/>
-                <w:webHidden/>
-              </w:rPr>
-              <w:fldChar w:fldCharType="separate"/>
-            </w:r>
-            <w:r>
-              <w:rPr>
-                <w:noProof/>
-                <w:webHidden/>
-              </w:rPr>
-              <w:t>3</w:t>
+              <w:t>5</w:t>
             </w:r>
             <w:r>
               <w:rPr>
@@ -3042,8 +3583,6 @@
       <w:r>
         <w:br w:type="page"/>
       </w:r>
-      <w:bookmarkStart w:id="11" w:name="_GoBack"/>
-      <w:bookmarkEnd w:id="11"/>
     </w:p>
     <w:p>
       <w:pPr>
@@ -3053,7 +3592,7 @@
           <w:numId w:val="1"/>
         </w:numPr>
       </w:pPr>
-      <w:bookmarkStart w:id="12" w:name="_Toc444091046"/>
+      <w:bookmarkStart w:id="12" w:name="_Toc444718990"/>
       <w:r>
         <w:lastRenderedPageBreak/>
         <w:t>Introduction</w:t>
@@ -3061,16 +3600,20 @@
       <w:bookmarkEnd w:id="12"/>
     </w:p>
     <w:p>
-      <w:pPr>
-        <w:rPr>
-          <w:color w:val="FF0000"/>
-        </w:rPr>
-      </w:pPr>
-      <w:r>
-        <w:rPr>
-          <w:color w:val="FF0000"/>
-        </w:rPr>
-        <w:t>[The purpose, objectives and scope.]</w:t>
+      <w:r>
+        <w:t>First part will cover our</w:t>
+      </w:r>
+      <w:r>
+        <w:t xml:space="preserve"> internal</w:t>
+      </w:r>
+      <w:r>
+        <w:t xml:space="preserve"> communica</w:t>
+      </w:r>
+      <w:r>
+        <w:t>tion strategy</w:t>
+      </w:r>
+      <w:r>
+        <w:t xml:space="preserve">. The second part will cover stakeholders and our communication strategy concerning them. </w:t>
       </w:r>
     </w:p>
     <w:p>
@@ -3081,7 +3624,7 @@
           <w:numId w:val="1"/>
         </w:numPr>
       </w:pPr>
-      <w:bookmarkStart w:id="13" w:name="_Toc444091047"/>
+      <w:bookmarkStart w:id="13" w:name="_Toc444718991"/>
       <w:r>
         <w:t>Communication procedure</w:t>
       </w:r>
@@ -3089,15 +3632,220 @@
     </w:p>
     <w:p>
       <w:pPr>
+        <w:pStyle w:val="Overskrift2"/>
+        <w:ind w:firstLine="360"/>
+      </w:pPr>
+      <w:bookmarkStart w:id="14" w:name="_Toc444718992"/>
+      <w:r>
+        <w:t>4.1 Skype meeting</w:t>
+      </w:r>
+      <w:bookmarkEnd w:id="14"/>
+    </w:p>
+    <w:p>
+      <w:r>
+        <w:t>We will have one Skype meeting per week d</w:t>
+      </w:r>
+      <w:r>
+        <w:t xml:space="preserve">uring the first stages up until </w:t>
+      </w:r>
+      <w:r>
+        <w:fldChar w:fldCharType="begin"/>
+      </w:r>
+      <w:r>
         <w:rPr>
-          <w:color w:val="FF0000"/>
+          <w:lang w:val="da-DK"/>
         </w:rPr>
-      </w:pPr>
+        <w:instrText xml:space="preserve"> TIME \@ "dd-MM-yyyy" </w:instrText>
+      </w:r>
+      <w:r>
+        <w:fldChar w:fldCharType="separate"/>
+      </w:r>
       <w:r>
         <w:rPr>
-          <w:color w:val="FF0000"/>
+          <w:noProof/>
+          <w:lang w:val="da-DK"/>
         </w:rPr>
-        <w:t>[How communications will be made and, possibly, recorded.]</w:t>
+        <w:t>06-05-2016</w:t>
+      </w:r>
+      <w:r>
+        <w:fldChar w:fldCharType="end"/>
+      </w:r>
+      <w:r>
+        <w:t>. This since the project is part time up until the last weeks before delivery.</w:t>
+      </w:r>
+      <w:r>
+        <w:t xml:space="preserve"> We will have best probability for everyone to participate if it is an online meeting. </w:t>
+      </w:r>
+    </w:p>
+    <w:p>
+      <w:r>
+        <w:t xml:space="preserve">We point out a secretary at start of the meeting to keep protocol. </w:t>
+      </w:r>
+      <w:r>
+        <w:t xml:space="preserve">The protocol shall be simple and brief. </w:t>
+      </w:r>
+    </w:p>
+    <w:p>
+      <w:pPr>
+        <w:pStyle w:val="Listeafsnit"/>
+        <w:numPr>
+          <w:ilvl w:val="0"/>
+          <w:numId w:val="8"/>
+        </w:numPr>
+      </w:pPr>
+      <w:r>
+        <w:t xml:space="preserve">Date </w:t>
+      </w:r>
+    </w:p>
+    <w:p>
+      <w:pPr>
+        <w:pStyle w:val="Listeafsnit"/>
+        <w:numPr>
+          <w:ilvl w:val="0"/>
+          <w:numId w:val="8"/>
+        </w:numPr>
+      </w:pPr>
+      <w:r>
+        <w:t>Who is attending</w:t>
+      </w:r>
+    </w:p>
+    <w:p>
+      <w:pPr>
+        <w:pStyle w:val="Listeafsnit"/>
+        <w:numPr>
+          <w:ilvl w:val="0"/>
+          <w:numId w:val="8"/>
+        </w:numPr>
+      </w:pPr>
+      <w:r>
+        <w:t>One point for each subject with a brief summary.</w:t>
+      </w:r>
+    </w:p>
+    <w:p>
+      <w:r>
+        <w:t>T</w:t>
+      </w:r>
+      <w:r>
+        <w:t>he</w:t>
+      </w:r>
+      <w:r>
+        <w:t xml:space="preserve"> participants tell what they have been</w:t>
+      </w:r>
+      <w:r>
+        <w:t xml:space="preserve"> working on</w:t>
+      </w:r>
+      <w:r>
+        <w:t xml:space="preserve"> since last meeting</w:t>
+      </w:r>
+      <w:r>
+        <w:t>, and if th</w:t>
+      </w:r>
+      <w:r>
+        <w:t>ey encountered any problems they need help with.</w:t>
+      </w:r>
+    </w:p>
+    <w:p>
+      <w:r>
+        <w:t>All protocols</w:t>
+      </w:r>
+      <w:r>
+        <w:t xml:space="preserve"> from those Skype meetings</w:t>
+      </w:r>
+      <w:r>
+        <w:t xml:space="preserve"> will be added in a document on GitHub. </w:t>
+      </w:r>
+    </w:p>
+    <w:p>
+      <w:pPr>
+        <w:pStyle w:val="Overskrift2"/>
+        <w:numPr>
+          <w:ilvl w:val="1"/>
+          <w:numId w:val="1"/>
+        </w:numPr>
+      </w:pPr>
+      <w:bookmarkStart w:id="15" w:name="_Toc444718993"/>
+      <w:r>
+        <w:t>Facebook group</w:t>
+      </w:r>
+      <w:bookmarkEnd w:id="15"/>
+    </w:p>
+    <w:p>
+      <w:r>
+        <w:t xml:space="preserve">For all daily informal information. It can be someone gets an idea, or need help to solve a task or discover some issue that need to be solved </w:t>
+      </w:r>
+      <w:r>
+        <w:t>immediately</w:t>
+      </w:r>
+      <w:r>
+        <w:t xml:space="preserve"> is written in our Facebook group. T</w:t>
+      </w:r>
+      <w:r>
+        <w:t xml:space="preserve">his to maximize how many sees the information. </w:t>
+      </w:r>
+    </w:p>
+    <w:p>
+      <w:pPr>
+        <w:pStyle w:val="Overskrift2"/>
+        <w:numPr>
+          <w:ilvl w:val="1"/>
+          <w:numId w:val="1"/>
+        </w:numPr>
+      </w:pPr>
+      <w:bookmarkStart w:id="16" w:name="_Toc444718994"/>
+      <w:r>
+        <w:t>Scrum communication</w:t>
+      </w:r>
+      <w:bookmarkEnd w:id="16"/>
+      <w:r>
+        <w:t xml:space="preserve"> </w:t>
+      </w:r>
+    </w:p>
+    <w:p>
+      <w:pPr>
+        <w:pStyle w:val="Listeafsnit"/>
+        <w:numPr>
+          <w:ilvl w:val="0"/>
+          <w:numId w:val="9"/>
+        </w:numPr>
+      </w:pPr>
+      <w:r>
+        <w:t xml:space="preserve">Each sprint will start with a planning meeting. </w:t>
+      </w:r>
+    </w:p>
+    <w:p>
+      <w:pPr>
+        <w:pStyle w:val="Listeafsnit"/>
+        <w:numPr>
+          <w:ilvl w:val="0"/>
+          <w:numId w:val="9"/>
+        </w:numPr>
+      </w:pPr>
+      <w:r>
+        <w:t>During the sprint there will be daily stand-up meetings</w:t>
+      </w:r>
+    </w:p>
+    <w:p>
+      <w:pPr>
+        <w:pStyle w:val="Listeafsnit"/>
+        <w:numPr>
+          <w:ilvl w:val="0"/>
+          <w:numId w:val="9"/>
+        </w:numPr>
+      </w:pPr>
+      <w:r>
+        <w:t>At the end of each sprint there will be a sprint review</w:t>
+      </w:r>
+    </w:p>
+    <w:p>
+      <w:pPr>
+        <w:pStyle w:val="Listeafsnit"/>
+        <w:numPr>
+          <w:ilvl w:val="0"/>
+          <w:numId w:val="9"/>
+        </w:numPr>
+      </w:pPr>
+      <w:r>
+        <w:t>At the end of each sprint there will be a sprint retrospective</w:t>
       </w:r>
     </w:p>
     <w:p>
@@ -3108,35 +3856,59 @@
           <w:numId w:val="1"/>
         </w:numPr>
       </w:pPr>
-      <w:bookmarkStart w:id="14" w:name="_Toc444091048"/>
+      <w:bookmarkStart w:id="17" w:name="_Toc444718995"/>
       <w:r>
         <w:t>Tools and techniques</w:t>
       </w:r>
-      <w:bookmarkEnd w:id="14"/>
+      <w:bookmarkEnd w:id="17"/>
     </w:p>
     <w:p>
-      <w:pPr>
+      <w:r>
+        <w:t xml:space="preserve">Most communications up until </w:t>
+      </w:r>
+      <w:r>
+        <w:fldChar w:fldCharType="begin"/>
+      </w:r>
+      <w:r>
         <w:rPr>
-          <w:color w:val="FF0000"/>
+          <w:lang w:val="da-DK"/>
         </w:rPr>
-      </w:pPr>
+        <w:instrText xml:space="preserve"> TIME \@ "dd-MM-yyyy" </w:instrText>
+      </w:r>
+      <w:r>
+        <w:fldChar w:fldCharType="separate"/>
+      </w:r>
       <w:r>
         <w:rPr>
-          <w:color w:val="FF0000"/>
+          <w:noProof/>
+          <w:lang w:val="da-DK"/>
         </w:rPr>
-        <w:t>[Any comm</w:t>
-      </w:r>
-      <w:r>
-        <w:rPr>
-          <w:color w:val="FF0000"/>
-        </w:rPr>
-        <w:t>unication</w:t>
-      </w:r>
-      <w:r>
-        <w:rPr>
-          <w:color w:val="FF0000"/>
-        </w:rPr>
-        <w:t xml:space="preserve"> tools, such as video conferencing.]</w:t>
+        <w:t>06-05-2016</w:t>
+      </w:r>
+      <w:r>
+        <w:fldChar w:fldCharType="end"/>
+      </w:r>
+      <w:r>
+        <w:t xml:space="preserve"> will be online to ensure that all have an opportunity to get the information. </w:t>
+      </w:r>
+      <w:r>
+        <w:t>We will use Facebook</w:t>
+      </w:r>
+      <w:r>
+        <w:t>, GitHub</w:t>
+      </w:r>
+      <w:r>
+        <w:t xml:space="preserve"> and Skype.</w:t>
+      </w:r>
+    </w:p>
+    <w:p>
+      <w:r>
+        <w:t>We will use the backlog during the whole project to communicate the project scope to all.</w:t>
+      </w:r>
+    </w:p>
+    <w:p>
+      <w:r>
+        <w:t>We will use a sprint board during the sprint phase to communicate the state of the current sprint.</w:t>
       </w:r>
     </w:p>
     <w:p>
@@ -3147,35 +3919,15 @@
           <w:numId w:val="1"/>
         </w:numPr>
       </w:pPr>
-      <w:bookmarkStart w:id="15" w:name="_Toc444091049"/>
+      <w:bookmarkStart w:id="18" w:name="_Toc444718996"/>
       <w:r>
         <w:t>Records</w:t>
       </w:r>
-      <w:bookmarkEnd w:id="15"/>
+      <w:bookmarkEnd w:id="18"/>
     </w:p>
     <w:p>
-      <w:pPr>
-        <w:rPr>
-          <w:color w:val="FF0000"/>
-        </w:rPr>
-      </w:pPr>
-      <w:r>
-        <w:rPr>
-          <w:color w:val="FF0000"/>
-        </w:rPr>
-        <w:t>[What records need to be kept and how they’ll be stored. Remember that some communications can be verbal, but if they’re written, how are they to be retrieved? In a lot of projects this is simple and documents are held in</w:t>
-      </w:r>
-      <w:r>
-        <w:rPr>
-          <w:color w:val="FF0000"/>
-        </w:rPr>
-        <w:t xml:space="preserve"> </w:t>
-      </w:r>
-      <w:r>
-        <w:rPr>
-          <w:color w:val="FF0000"/>
-        </w:rPr>
-        <w:t>preconfigured directories of the project area on a file server.]</w:t>
+      <w:r>
+        <w:t xml:space="preserve">All records will be kept on GitHub in the Document folder for the project. </w:t>
       </w:r>
     </w:p>
     <w:p>
@@ -3186,25 +3938,172 @@
           <w:numId w:val="1"/>
         </w:numPr>
       </w:pPr>
-      <w:bookmarkStart w:id="16" w:name="_Toc444091050"/>
-      <w:r>
+      <w:bookmarkStart w:id="19" w:name="_Toc444718997"/>
+      <w:r>
+        <w:lastRenderedPageBreak/>
         <w:t>Reporting</w:t>
       </w:r>
-      <w:bookmarkEnd w:id="16"/>
+      <w:bookmarkEnd w:id="19"/>
     </w:p>
     <w:p>
-      <w:pPr>
-        <w:rPr>
-          <w:color w:val="FF0000"/>
-        </w:rPr>
-      </w:pPr>
-      <w:r>
-        <w:rPr>
-          <w:color w:val="FF0000"/>
-        </w:rPr>
-        <w:t>[What reports will be produced, by whom, when and who should receive them.]</w:t>
+      <w:r>
+        <w:t>Written reports with a deadline to be uploaded at Fronter will be added in the backlog first. All will have an opportunity to choose what report</w:t>
+      </w:r>
+      <w:r>
+        <w:t>/parts</w:t>
+      </w:r>
+      <w:r>
+        <w:t xml:space="preserve"> they would prefer to work on. Each team member is responsible to take tasks by themselves. That is, each team member decides for themselves how much they will put in the project. </w:t>
+      </w:r>
+      <w:r>
+        <w:t xml:space="preserve"> Åsa Weg</w:t>
+      </w:r>
+      <w:r>
+        <w:t>elius is responsible to see reports</w:t>
+      </w:r>
+      <w:r>
+        <w:t xml:space="preserve"> are complete and delivered.</w:t>
       </w:r>
     </w:p>
+    <w:p>
+      <w:pPr>
+        <w:pStyle w:val="Overskrift2"/>
+        <w:numPr>
+          <w:ilvl w:val="1"/>
+          <w:numId w:val="1"/>
+        </w:numPr>
+      </w:pPr>
+      <w:bookmarkStart w:id="20" w:name="_Toc444718998"/>
+      <w:r>
+        <w:t>Planned Reports</w:t>
+      </w:r>
+      <w:bookmarkEnd w:id="20"/>
+    </w:p>
+    <w:tbl>
+      <w:tblPr>
+        <w:tblStyle w:val="Gittertabel4-farve1"/>
+        <w:tblW w:w="0" w:type="auto"/>
+        <w:tblLook w:val="04A0" w:firstRow="1" w:lastRow="0" w:firstColumn="1" w:lastColumn="0" w:noHBand="0" w:noVBand="1"/>
+      </w:tblPr>
+      <w:tblGrid>
+        <w:gridCol w:w="4675"/>
+        <w:gridCol w:w="4675"/>
+      </w:tblGrid>
+      <w:tr>
+        <w:trPr>
+          <w:cnfStyle w:val="100000000000" w:firstRow="1" w:lastRow="0" w:firstColumn="0" w:lastColumn="0" w:oddVBand="0" w:evenVBand="0" w:oddHBand="0" w:evenHBand="0" w:firstRowFirstColumn="0" w:firstRowLastColumn="0" w:lastRowFirstColumn="0" w:lastRowLastColumn="0"/>
+        </w:trPr>
+        <w:tc>
+          <w:tcPr>
+            <w:cnfStyle w:val="001000000000" w:firstRow="0" w:lastRow="0" w:firstColumn="1" w:lastColumn="0" w:oddVBand="0" w:evenVBand="0" w:oddHBand="0" w:evenHBand="0" w:firstRowFirstColumn="0" w:firstRowLastColumn="0" w:lastRowFirstColumn="0" w:lastRowLastColumn="0"/>
+            <w:tcW w:w="4675" w:type="dxa"/>
+          </w:tcPr>
+          <w:p>
+            <w:r>
+              <w:t>Report</w:t>
+            </w:r>
+          </w:p>
+        </w:tc>
+        <w:tc>
+          <w:tcPr>
+            <w:tcW w:w="4675" w:type="dxa"/>
+          </w:tcPr>
+          <w:p>
+            <w:pPr>
+              <w:cnfStyle w:val="100000000000" w:firstRow="1" w:lastRow="0" w:firstColumn="0" w:lastColumn="0" w:oddVBand="0" w:evenVBand="0" w:oddHBand="0" w:evenHBand="0" w:firstRowFirstColumn="0" w:firstRowLastColumn="0" w:lastRowFirstColumn="0" w:lastRowLastColumn="0"/>
+            </w:pPr>
+            <w:r>
+              <w:t>Delivery Date</w:t>
+            </w:r>
+          </w:p>
+        </w:tc>
+      </w:tr>
+      <w:tr>
+        <w:trPr>
+          <w:cnfStyle w:val="000000100000" w:firstRow="0" w:lastRow="0" w:firstColumn="0" w:lastColumn="0" w:oddVBand="0" w:evenVBand="0" w:oddHBand="1" w:evenHBand="0" w:firstRowFirstColumn="0" w:firstRowLastColumn="0" w:lastRowFirstColumn="0" w:lastRowLastColumn="0"/>
+        </w:trPr>
+        <w:tc>
+          <w:tcPr>
+            <w:cnfStyle w:val="001000000000" w:firstRow="0" w:lastRow="0" w:firstColumn="1" w:lastColumn="0" w:oddVBand="0" w:evenVBand="0" w:oddHBand="0" w:evenHBand="0" w:firstRowFirstColumn="0" w:firstRowLastColumn="0" w:lastRowFirstColumn="0" w:lastRowLastColumn="0"/>
+            <w:tcW w:w="4675" w:type="dxa"/>
+          </w:tcPr>
+          <w:p>
+            <w:r>
+              <w:t>Project Brief</w:t>
+            </w:r>
+          </w:p>
+        </w:tc>
+        <w:tc>
+          <w:tcPr>
+            <w:tcW w:w="4675" w:type="dxa"/>
+          </w:tcPr>
+          <w:p>
+            <w:pPr>
+              <w:cnfStyle w:val="000000100000" w:firstRow="0" w:lastRow="0" w:firstColumn="0" w:lastColumn="0" w:oddVBand="0" w:evenVBand="0" w:oddHBand="1" w:evenHBand="0" w:firstRowFirstColumn="0" w:firstRowLastColumn="0" w:lastRowFirstColumn="0" w:lastRowLastColumn="0"/>
+            </w:pPr>
+            <w:r>
+              <w:t>16-02-16</w:t>
+            </w:r>
+          </w:p>
+        </w:tc>
+      </w:tr>
+      <w:tr>
+        <w:tc>
+          <w:tcPr>
+            <w:cnfStyle w:val="001000000000" w:firstRow="0" w:lastRow="0" w:firstColumn="1" w:lastColumn="0" w:oddVBand="0" w:evenVBand="0" w:oddHBand="0" w:evenHBand="0" w:firstRowFirstColumn="0" w:firstRowLastColumn="0" w:lastRowFirstColumn="0" w:lastRowLastColumn="0"/>
+            <w:tcW w:w="4675" w:type="dxa"/>
+          </w:tcPr>
+          <w:p>
+            <w:r>
+              <w:t>Project Initiation Document</w:t>
+            </w:r>
+          </w:p>
+        </w:tc>
+        <w:tc>
+          <w:tcPr>
+            <w:tcW w:w="4675" w:type="dxa"/>
+          </w:tcPr>
+          <w:p>
+            <w:pPr>
+              <w:cnfStyle w:val="000000000000" w:firstRow="0" w:lastRow="0" w:firstColumn="0" w:lastColumn="0" w:oddVBand="0" w:evenVBand="0" w:oddHBand="0" w:evenHBand="0" w:firstRowFirstColumn="0" w:firstRowLastColumn="0" w:lastRowFirstColumn="0" w:lastRowLastColumn="0"/>
+            </w:pPr>
+            <w:r>
+              <w:t>04-03-16</w:t>
+            </w:r>
+          </w:p>
+        </w:tc>
+      </w:tr>
+      <w:tr>
+        <w:trPr>
+          <w:cnfStyle w:val="000000100000" w:firstRow="0" w:lastRow="0" w:firstColumn="0" w:lastColumn="0" w:oddVBand="0" w:evenVBand="0" w:oddHBand="1" w:evenHBand="0" w:firstRowFirstColumn="0" w:firstRowLastColumn="0" w:lastRowFirstColumn="0" w:lastRowLastColumn="0"/>
+        </w:trPr>
+        <w:tc>
+          <w:tcPr>
+            <w:cnfStyle w:val="001000000000" w:firstRow="0" w:lastRow="0" w:firstColumn="1" w:lastColumn="0" w:oddVBand="0" w:evenVBand="0" w:oddHBand="0" w:evenHBand="0" w:firstRowFirstColumn="0" w:firstRowLastColumn="0" w:lastRowFirstColumn="0" w:lastRowLastColumn="0"/>
+            <w:tcW w:w="4675" w:type="dxa"/>
+          </w:tcPr>
+          <w:p>
+            <w:r>
+              <w:t>Solution Document</w:t>
+            </w:r>
+          </w:p>
+        </w:tc>
+        <w:tc>
+          <w:tcPr>
+            <w:tcW w:w="4675" w:type="dxa"/>
+          </w:tcPr>
+          <w:p>
+            <w:pPr>
+              <w:cnfStyle w:val="000000100000" w:firstRow="0" w:lastRow="0" w:firstColumn="0" w:lastColumn="0" w:oddVBand="0" w:evenVBand="0" w:oddHBand="1" w:evenHBand="0" w:firstRowFirstColumn="0" w:firstRowLastColumn="0" w:lastRowFirstColumn="0" w:lastRowLastColumn="0"/>
+            </w:pPr>
+            <w:r>
+              <w:t>11-03-16</w:t>
+            </w:r>
+          </w:p>
+        </w:tc>
+      </w:tr>
+    </w:tbl>
+    <w:p/>
     <w:p>
       <w:pPr>
         <w:pStyle w:val="Overskrift1"/>
@@ -3213,23 +4112,277 @@
           <w:numId w:val="1"/>
         </w:numPr>
       </w:pPr>
-      <w:bookmarkStart w:id="17" w:name="_Toc444091051"/>
-      <w:r>
-        <w:t>Timing of communication activities</w:t>
-      </w:r>
-      <w:bookmarkEnd w:id="17"/>
+      <w:bookmarkStart w:id="21" w:name="_Toc444718999"/>
+      <w:r>
+        <w:t>Stakeholder analysis</w:t>
+      </w:r>
+      <w:bookmarkEnd w:id="21"/>
     </w:p>
     <w:p>
       <w:pPr>
+        <w:pStyle w:val="Overskrift2"/>
+        <w:numPr>
+          <w:ilvl w:val="1"/>
+          <w:numId w:val="1"/>
+        </w:numPr>
+      </w:pPr>
+      <w:bookmarkStart w:id="22" w:name="_Toc444719000"/>
+      <w:r>
+        <w:t>List of Stakeholders</w:t>
+      </w:r>
+      <w:r>
+        <w:t xml:space="preserve"> and Stakeholder diagram</w:t>
+      </w:r>
+      <w:bookmarkEnd w:id="22"/>
+    </w:p>
+    <w:p>
+      <w:pPr>
+        <w:pStyle w:val="Listeafsnit"/>
+        <w:numPr>
+          <w:ilvl w:val="0"/>
+          <w:numId w:val="3"/>
+        </w:numPr>
+      </w:pPr>
+      <w:r>
+        <w:t>Educational Institutions</w:t>
+      </w:r>
+    </w:p>
+    <w:p>
+      <w:pPr>
+        <w:pStyle w:val="Listeafsnit"/>
+        <w:numPr>
+          <w:ilvl w:val="0"/>
+          <w:numId w:val="3"/>
+        </w:numPr>
+      </w:pPr>
+      <w:r>
+        <w:t>Employers</w:t>
+      </w:r>
+    </w:p>
+    <w:p>
+      <w:pPr>
+        <w:pStyle w:val="Listeafsnit"/>
+        <w:numPr>
+          <w:ilvl w:val="0"/>
+          <w:numId w:val="3"/>
+        </w:numPr>
+      </w:pPr>
+      <w:r>
+        <w:t>Students</w:t>
+      </w:r>
+    </w:p>
+    <w:p>
+      <w:pPr>
+        <w:pStyle w:val="Listeafsnit"/>
+        <w:numPr>
+          <w:ilvl w:val="0"/>
+          <w:numId w:val="3"/>
+        </w:numPr>
+      </w:pPr>
+      <w:r>
+        <w:t>Content Providers</w:t>
+      </w:r>
+    </w:p>
+    <w:p>
+      <w:pPr>
+        <w:pStyle w:val="Listeafsnit"/>
+        <w:numPr>
+          <w:ilvl w:val="0"/>
+          <w:numId w:val="3"/>
+        </w:numPr>
+      </w:pPr>
+      <w:r>
+        <w:t xml:space="preserve">Jarl </w:t>
+      </w:r>
+      <w:proofErr w:type="spellStart"/>
+      <w:r>
+        <w:t>Tuxen</w:t>
+      </w:r>
+      <w:proofErr w:type="spellEnd"/>
+    </w:p>
+    <w:p>
+      <w:pPr>
+        <w:pStyle w:val="Listeafsnit"/>
+      </w:pPr>
+    </w:p>
+    <w:p>
+      <w:pPr>
+        <w:pStyle w:val="Listeafsnit"/>
+      </w:pPr>
+      <w:r>
         <w:rPr>
-          <w:color w:val="FF0000"/>
+          <w:noProof/>
+          <w:lang w:val="sv-SE" w:eastAsia="sv-SE"/>
         </w:rPr>
-      </w:pPr>
-      <w:r>
-        <w:rPr>
-          <w:color w:val="FF0000"/>
-        </w:rPr>
-        <w:t>[You could specify this separately using this section, but for a lot of timings you simply record it along with the type of communication. So for each report listed under the previous heading you say how often it is to be produced.]</w:t>
+        <w:drawing>
+          <wp:inline distT="0" distB="0" distL="0" distR="0" wp14:anchorId="4123962F" wp14:editId="0D45513C">
+            <wp:extent cx="3429000" cy="3429000"/>
+            <wp:effectExtent l="0" t="0" r="0" b="0"/>
+            <wp:docPr id="1" name="Billede 1"/>
+            <wp:cNvGraphicFramePr>
+              <a:graphicFrameLocks xmlns:a="http://schemas.openxmlformats.org/drawingml/2006/main" noChangeAspect="1"/>
+            </wp:cNvGraphicFramePr>
+            <a:graphic xmlns:a="http://schemas.openxmlformats.org/drawingml/2006/main">
+              <a:graphicData uri="http://schemas.openxmlformats.org/drawingml/2006/picture">
+                <pic:pic xmlns:pic="http://schemas.openxmlformats.org/drawingml/2006/picture">
+                  <pic:nvPicPr>
+                    <pic:cNvPr id="1" name="MindTools-Stakeholder-Analysis (1).png"/>
+                    <pic:cNvPicPr/>
+                  </pic:nvPicPr>
+                  <pic:blipFill>
+                    <a:blip r:embed="rId9">
+                      <a:extLst>
+                        <a:ext uri="{28A0092B-C50C-407E-A947-70E740481C1C}">
+                          <a14:useLocalDpi xmlns:a14="http://schemas.microsoft.com/office/drawing/2010/main" val="0"/>
+                        </a:ext>
+                      </a:extLst>
+                    </a:blip>
+                    <a:stretch>
+                      <a:fillRect/>
+                    </a:stretch>
+                  </pic:blipFill>
+                  <pic:spPr>
+                    <a:xfrm>
+                      <a:off x="0" y="0"/>
+                      <a:ext cx="3429000" cy="3429000"/>
+                    </a:xfrm>
+                    <a:prstGeom prst="rect">
+                      <a:avLst/>
+                    </a:prstGeom>
+                  </pic:spPr>
+                </pic:pic>
+              </a:graphicData>
+            </a:graphic>
+          </wp:inline>
+        </w:drawing>
+      </w:r>
+    </w:p>
+    <w:p>
+      <w:pPr>
+        <w:pStyle w:val="Overskrift2"/>
+        <w:numPr>
+          <w:ilvl w:val="1"/>
+          <w:numId w:val="5"/>
+        </w:numPr>
+      </w:pPr>
+      <w:r>
+        <w:lastRenderedPageBreak/>
+        <w:t xml:space="preserve">  </w:t>
+      </w:r>
+      <w:bookmarkStart w:id="23" w:name="_Toc444719001"/>
+      <w:r>
+        <w:t>Stakeholders Motivation and Concerns</w:t>
+      </w:r>
+      <w:bookmarkEnd w:id="23"/>
+    </w:p>
+    <w:p>
+      <w:pPr>
+        <w:pStyle w:val="Overskrift3"/>
+      </w:pPr>
+      <w:bookmarkStart w:id="24" w:name="_Toc444719002"/>
+      <w:r>
+        <w:t>Educational Institutions</w:t>
+      </w:r>
+      <w:bookmarkEnd w:id="24"/>
+    </w:p>
+    <w:p>
+      <w:r>
+        <w:t xml:space="preserve">Providing samples of coursers online can be used as promotions to raise the interest in them. </w:t>
+      </w:r>
+      <w:r>
+        <w:t xml:space="preserve">There can also be an interest in </w:t>
+      </w:r>
+      <w:r>
+        <w:t>offering courses to a wider audience</w:t>
+      </w:r>
+      <w:r>
+        <w:t xml:space="preserve"> for p</w:t>
+      </w:r>
+      <w:r>
+        <w:t>ublic utility</w:t>
+      </w:r>
+      <w:r>
+        <w:t xml:space="preserve">. </w:t>
+      </w:r>
+    </w:p>
+    <w:p>
+      <w:r>
+        <w:t xml:space="preserve">Some educations </w:t>
+      </w:r>
+      <w:r>
+        <w:t>require specific</w:t>
+      </w:r>
+      <w:r>
+        <w:t xml:space="preserve"> prior</w:t>
+      </w:r>
+      <w:r>
+        <w:t xml:space="preserve"> knowledge</w:t>
+      </w:r>
+      <w:r>
+        <w:t xml:space="preserve">. </w:t>
+      </w:r>
+      <w:r>
+        <w:t>Providing</w:t>
+      </w:r>
+      <w:r>
+        <w:t xml:space="preserve"> online course</w:t>
+      </w:r>
+      <w:r>
+        <w:t>s</w:t>
+      </w:r>
+      <w:r>
+        <w:t xml:space="preserve"> containing that knowledge</w:t>
+      </w:r>
+      <w:r>
+        <w:t xml:space="preserve"> as</w:t>
+      </w:r>
+      <w:r>
+        <w:t xml:space="preserve"> support</w:t>
+      </w:r>
+      <w:r>
+        <w:t xml:space="preserve"> to</w:t>
+      </w:r>
+      <w:r>
+        <w:t xml:space="preserve"> students before the course</w:t>
+      </w:r>
+      <w:r>
+        <w:t>,</w:t>
+      </w:r>
+      <w:r>
+        <w:t xml:space="preserve"> will raise the</w:t>
+      </w:r>
+      <w:r>
+        <w:t>ir throughput</w:t>
+      </w:r>
+      <w:r>
+        <w:t>.</w:t>
+      </w:r>
+    </w:p>
+    <w:p>
+      <w:pPr>
+        <w:pStyle w:val="Overskrift3"/>
+      </w:pPr>
+      <w:bookmarkStart w:id="25" w:name="_Toc444719003"/>
+      <w:r>
+        <w:t>Employers</w:t>
+      </w:r>
+      <w:bookmarkEnd w:id="25"/>
+    </w:p>
+    <w:p>
+      <w:r>
+        <w:t>W</w:t>
+      </w:r>
+      <w:r>
+        <w:t>hen you hire new staff</w:t>
+      </w:r>
+      <w:r>
+        <w:t xml:space="preserve"> they need to get to know the processes and tools </w:t>
+      </w:r>
+      <w:r>
+        <w:t>that your workplace</w:t>
+      </w:r>
+      <w:r>
+        <w:t xml:space="preserve"> use.   </w:t>
       </w:r>
     </w:p>
     <w:p>
@@ -3240,167 +4393,11 @@
           <w:numId w:val="1"/>
         </w:numPr>
       </w:pPr>
-      <w:bookmarkStart w:id="18" w:name="_Toc444091052"/>
-      <w:r>
-        <w:t>Roles and responsibilities</w:t>
-      </w:r>
-      <w:bookmarkEnd w:id="18"/>
-    </w:p>
-    <w:p>
-      <w:pPr>
-        <w:autoSpaceDE w:val="0"/>
-        <w:autoSpaceDN w:val="0"/>
-        <w:adjustRightInd w:val="0"/>
-        <w:spacing w:after="0" w:line="240" w:lineRule="auto"/>
-        <w:rPr>
-          <w:rFonts w:ascii="UniversLTStd-Cn" w:hAnsi="UniversLTStd-Cn" w:cs="UniversLTStd-Cn"/>
-          <w:color w:val="FF0000"/>
-          <w:sz w:val="19"/>
-          <w:szCs w:val="19"/>
-        </w:rPr>
-      </w:pPr>
-      <w:r>
-        <w:rPr>
-          <w:color w:val="FF0000"/>
-        </w:rPr>
-        <w:t>[</w:t>
-      </w:r>
-      <w:r>
-        <w:rPr>
-          <w:rFonts w:ascii="UniversLTStd-Cn" w:hAnsi="UniversLTStd-Cn" w:cs="UniversLTStd-Cn"/>
-          <w:color w:val="FF0000"/>
-          <w:sz w:val="19"/>
-          <w:szCs w:val="19"/>
-        </w:rPr>
-        <w:t xml:space="preserve">Again, although </w:t>
-      </w:r>
-      <w:r>
-        <w:rPr>
-          <w:rFonts w:ascii="UniversLTStd-Cn" w:hAnsi="UniversLTStd-Cn" w:cs="UniversLTStd-Cn"/>
-          <w:color w:val="FF0000"/>
-          <w:sz w:val="19"/>
-          <w:szCs w:val="19"/>
-        </w:rPr>
-        <w:t>there may be some general responsibiliti</w:t>
-      </w:r>
-      <w:r>
-        <w:rPr>
-          <w:rFonts w:ascii="UniversLTStd-Cn" w:hAnsi="UniversLTStd-Cn" w:cs="UniversLTStd-Cn"/>
-          <w:color w:val="FF0000"/>
-          <w:sz w:val="19"/>
-          <w:szCs w:val="19"/>
-        </w:rPr>
-        <w:t xml:space="preserve">es </w:t>
-      </w:r>
-      <w:r>
-        <w:rPr>
-          <w:rFonts w:ascii="UniversLTStd-Cn" w:hAnsi="UniversLTStd-Cn" w:cs="UniversLTStd-Cn"/>
-          <w:color w:val="FF0000"/>
-          <w:sz w:val="19"/>
-          <w:szCs w:val="19"/>
-        </w:rPr>
-        <w:t>here, i</w:t>
-      </w:r>
-      <w:r>
-        <w:rPr>
-          <w:rFonts w:ascii="UniversLTStd-Cn" w:hAnsi="UniversLTStd-Cn" w:cs="UniversLTStd-Cn"/>
-          <w:color w:val="FF0000"/>
-          <w:sz w:val="19"/>
-          <w:szCs w:val="19"/>
-        </w:rPr>
-        <w:t xml:space="preserve">t usually makes sense to record responsibilities </w:t>
-      </w:r>
-      <w:r>
-        <w:rPr>
-          <w:rFonts w:ascii="UniversLTStd-Cn" w:hAnsi="UniversLTStd-Cn" w:cs="UniversLTStd-Cn"/>
-          <w:color w:val="FF0000"/>
-          <w:sz w:val="19"/>
-          <w:szCs w:val="19"/>
-        </w:rPr>
-        <w:t>for ind</w:t>
-      </w:r>
-      <w:r>
-        <w:rPr>
-          <w:rFonts w:ascii="UniversLTStd-Cn" w:hAnsi="UniversLTStd-Cn" w:cs="UniversLTStd-Cn"/>
-          <w:color w:val="FF0000"/>
-          <w:sz w:val="19"/>
-          <w:szCs w:val="19"/>
-        </w:rPr>
-        <w:t xml:space="preserve">ividual communications, such as </w:t>
-      </w:r>
-      <w:r>
-        <w:rPr>
-          <w:rFonts w:ascii="UniversLTStd-Cn" w:hAnsi="UniversLTStd-Cn" w:cs="UniversLTStd-Cn"/>
-          <w:color w:val="FF0000"/>
-          <w:sz w:val="19"/>
-          <w:szCs w:val="19"/>
-        </w:rPr>
-        <w:t>reports, against the information, with the information</w:t>
-      </w:r>
-    </w:p>
-    <w:p>
-      <w:pPr>
-        <w:rPr>
-          <w:color w:val="FF0000"/>
-        </w:rPr>
-      </w:pPr>
-      <w:r>
-        <w:rPr>
-          <w:rFonts w:ascii="UniversLTStd-Cn" w:hAnsi="UniversLTStd-Cn" w:cs="UniversLTStd-Cn"/>
-          <w:color w:val="FF0000"/>
-          <w:sz w:val="19"/>
-          <w:szCs w:val="19"/>
-          <w:lang w:val="sv-SE"/>
-        </w:rPr>
-        <w:t>on that communication.</w:t>
-      </w:r>
-      <w:r>
-        <w:rPr>
-          <w:color w:val="FF0000"/>
-        </w:rPr>
-        <w:t>]</w:t>
-      </w:r>
-    </w:p>
-    <w:p>
-      <w:pPr>
-        <w:pStyle w:val="Overskrift1"/>
-        <w:numPr>
-          <w:ilvl w:val="0"/>
-          <w:numId w:val="1"/>
-        </w:numPr>
-      </w:pPr>
-      <w:bookmarkStart w:id="19" w:name="_Toc444091053"/>
-      <w:r>
-        <w:t>Stakeholder analysis</w:t>
-      </w:r>
-      <w:bookmarkEnd w:id="19"/>
-    </w:p>
-    <w:p>
-      <w:pPr>
-        <w:rPr>
-          <w:color w:val="FF0000"/>
-        </w:rPr>
-      </w:pPr>
-      <w:r>
-        <w:rPr>
-          <w:color w:val="FF0000"/>
-        </w:rPr>
-        <w:t>[Who has an interest in the project and how such stakeholders should be managed. Clearly, this has an impact on communication and information flows.]</w:t>
-      </w:r>
-    </w:p>
-    <w:p>
-      <w:pPr>
-        <w:pStyle w:val="Overskrift1"/>
-        <w:numPr>
-          <w:ilvl w:val="0"/>
-          <w:numId w:val="1"/>
-        </w:numPr>
-      </w:pPr>
-      <w:bookmarkStart w:id="20" w:name="_Toc444091054"/>
+      <w:bookmarkStart w:id="26" w:name="_Toc444719004"/>
       <w:r>
         <w:t>Information needed for each interested party</w:t>
       </w:r>
-      <w:bookmarkEnd w:id="20"/>
+      <w:bookmarkEnd w:id="26"/>
     </w:p>
     <w:p>
       <w:pPr>
@@ -3488,8 +4485,8 @@
       </w:r>
     </w:p>
     <w:sectPr>
-      <w:headerReference w:type="default" r:id="rId9"/>
-      <w:footerReference w:type="default" r:id="rId10"/>
+      <w:headerReference w:type="default" r:id="rId10"/>
+      <w:footerReference w:type="default" r:id="rId11"/>
       <w:pgSz w:w="12240" w:h="15840"/>
       <w:pgMar w:top="1440" w:right="1440" w:bottom="1440" w:left="1440" w:header="708" w:footer="708" w:gutter="0"/>
       <w:pgNumType w:start="0"/>
@@ -3618,7 +4615,7 @@
                   <w:noProof/>
                   <w:lang w:val="da-DK"/>
                 </w:rPr>
-                <w:t>3</w:t>
+                <w:t>5</w:t>
               </w:r>
               <w:r>
                 <w:fldChar w:fldCharType="end"/>
@@ -3690,6 +4687,119 @@
 <file path=word/numbering.xml><?xml version="1.0" encoding="utf-8"?>
 <w:numbering xmlns:wpc="http://schemas.microsoft.com/office/word/2010/wordprocessingCanvas" xmlns:cx="http://schemas.microsoft.com/office/drawing/2014/chartex" xmlns:cx1="http://schemas.microsoft.com/office/drawing/2015/9/8/chartex" xmlns:cx2="http://schemas.microsoft.com/office/drawing/2015/10/21/chartex" xmlns:mc="http://schemas.openxmlformats.org/markup-compatibility/2006" xmlns:o="urn:schemas-microsoft-com:office:office" xmlns:r="http://schemas.openxmlformats.org/officeDocument/2006/relationships" xmlns:m="http://schemas.openxmlformats.org/officeDocument/2006/math" xmlns:v="urn:schemas-microsoft-com:vml" xmlns:wp14="http://schemas.microsoft.com/office/word/2010/wordprocessingDrawing" xmlns:wp="http://schemas.openxmlformats.org/drawingml/2006/wordprocessingDrawing" xmlns:w10="urn:schemas-microsoft-com:office:word" xmlns:w="http://schemas.openxmlformats.org/wordprocessingml/2006/main" xmlns:w14="http://schemas.microsoft.com/office/word/2010/wordml" xmlns:w15="http://schemas.microsoft.com/office/word/2012/wordml" xmlns:w16se="http://schemas.microsoft.com/office/word/2015/wordml/symex" xmlns:wpg="http://schemas.microsoft.com/office/word/2010/wordprocessingGroup" xmlns:wpi="http://schemas.microsoft.com/office/word/2010/wordprocessingInk" xmlns:wne="http://schemas.microsoft.com/office/word/2006/wordml" xmlns:wps="http://schemas.microsoft.com/office/word/2010/wordprocessingShape" mc:Ignorable="w14 w15 w16se wp14">
   <w:abstractNum w:abstractNumId="0" w15:restartNumberingAfterBreak="0">
+    <w:nsid w:val="01F37B58"/>
+    <w:multiLevelType w:val="hybridMultilevel"/>
+    <w:tmpl w:val="484AD08C"/>
+    <w:lvl w:ilvl="0" w:tplc="041D0001">
+      <w:start w:val="1"/>
+      <w:numFmt w:val="bullet"/>
+      <w:lvlText w:val=""/>
+      <w:lvlJc w:val="left"/>
+      <w:pPr>
+        <w:ind w:left="720" w:hanging="360"/>
+      </w:pPr>
+      <w:rPr>
+        <w:rFonts w:ascii="Symbol" w:hAnsi="Symbol" w:hint="default"/>
+      </w:rPr>
+    </w:lvl>
+    <w:lvl w:ilvl="1" w:tplc="041D0003" w:tentative="1">
+      <w:start w:val="1"/>
+      <w:numFmt w:val="bullet"/>
+      <w:lvlText w:val="o"/>
+      <w:lvlJc w:val="left"/>
+      <w:pPr>
+        <w:ind w:left="1440" w:hanging="360"/>
+      </w:pPr>
+      <w:rPr>
+        <w:rFonts w:ascii="Courier New" w:hAnsi="Courier New" w:cs="Courier New" w:hint="default"/>
+      </w:rPr>
+    </w:lvl>
+    <w:lvl w:ilvl="2" w:tplc="041D0005" w:tentative="1">
+      <w:start w:val="1"/>
+      <w:numFmt w:val="bullet"/>
+      <w:lvlText w:val=""/>
+      <w:lvlJc w:val="left"/>
+      <w:pPr>
+        <w:ind w:left="2160" w:hanging="360"/>
+      </w:pPr>
+      <w:rPr>
+        <w:rFonts w:ascii="Wingdings" w:hAnsi="Wingdings" w:hint="default"/>
+      </w:rPr>
+    </w:lvl>
+    <w:lvl w:ilvl="3" w:tplc="041D0001" w:tentative="1">
+      <w:start w:val="1"/>
+      <w:numFmt w:val="bullet"/>
+      <w:lvlText w:val=""/>
+      <w:lvlJc w:val="left"/>
+      <w:pPr>
+        <w:ind w:left="2880" w:hanging="360"/>
+      </w:pPr>
+      <w:rPr>
+        <w:rFonts w:ascii="Symbol" w:hAnsi="Symbol" w:hint="default"/>
+      </w:rPr>
+    </w:lvl>
+    <w:lvl w:ilvl="4" w:tplc="041D0003" w:tentative="1">
+      <w:start w:val="1"/>
+      <w:numFmt w:val="bullet"/>
+      <w:lvlText w:val="o"/>
+      <w:lvlJc w:val="left"/>
+      <w:pPr>
+        <w:ind w:left="3600" w:hanging="360"/>
+      </w:pPr>
+      <w:rPr>
+        <w:rFonts w:ascii="Courier New" w:hAnsi="Courier New" w:cs="Courier New" w:hint="default"/>
+      </w:rPr>
+    </w:lvl>
+    <w:lvl w:ilvl="5" w:tplc="041D0005" w:tentative="1">
+      <w:start w:val="1"/>
+      <w:numFmt w:val="bullet"/>
+      <w:lvlText w:val=""/>
+      <w:lvlJc w:val="left"/>
+      <w:pPr>
+        <w:ind w:left="4320" w:hanging="360"/>
+      </w:pPr>
+      <w:rPr>
+        <w:rFonts w:ascii="Wingdings" w:hAnsi="Wingdings" w:hint="default"/>
+      </w:rPr>
+    </w:lvl>
+    <w:lvl w:ilvl="6" w:tplc="041D0001" w:tentative="1">
+      <w:start w:val="1"/>
+      <w:numFmt w:val="bullet"/>
+      <w:lvlText w:val=""/>
+      <w:lvlJc w:val="left"/>
+      <w:pPr>
+        <w:ind w:left="5040" w:hanging="360"/>
+      </w:pPr>
+      <w:rPr>
+        <w:rFonts w:ascii="Symbol" w:hAnsi="Symbol" w:hint="default"/>
+      </w:rPr>
+    </w:lvl>
+    <w:lvl w:ilvl="7" w:tplc="041D0003" w:tentative="1">
+      <w:start w:val="1"/>
+      <w:numFmt w:val="bullet"/>
+      <w:lvlText w:val="o"/>
+      <w:lvlJc w:val="left"/>
+      <w:pPr>
+        <w:ind w:left="5760" w:hanging="360"/>
+      </w:pPr>
+      <w:rPr>
+        <w:rFonts w:ascii="Courier New" w:hAnsi="Courier New" w:cs="Courier New" w:hint="default"/>
+      </w:rPr>
+    </w:lvl>
+    <w:lvl w:ilvl="8" w:tplc="041D0005" w:tentative="1">
+      <w:start w:val="1"/>
+      <w:numFmt w:val="bullet"/>
+      <w:lvlText w:val=""/>
+      <w:lvlJc w:val="left"/>
+      <w:pPr>
+        <w:ind w:left="6480" w:hanging="360"/>
+      </w:pPr>
+      <w:rPr>
+        <w:rFonts w:ascii="Wingdings" w:hAnsi="Wingdings" w:hint="default"/>
+      </w:rPr>
+    </w:lvl>
+  </w:abstractNum>
+  <w:abstractNum w:abstractNumId="1" w15:restartNumberingAfterBreak="0">
     <w:nsid w:val="1D1F7504"/>
     <w:multiLevelType w:val="multilevel"/>
     <w:tmpl w:val="80560208"/>
@@ -3807,10 +4917,698 @@
       </w:rPr>
     </w:lvl>
   </w:abstractNum>
-  <w:abstractNum w:abstractNumId="1" w15:restartNumberingAfterBreak="0">
+  <w:abstractNum w:abstractNumId="2" w15:restartNumberingAfterBreak="0">
+    <w:nsid w:val="214E561C"/>
+    <w:multiLevelType w:val="hybridMultilevel"/>
+    <w:tmpl w:val="61D8F78C"/>
+    <w:lvl w:ilvl="0" w:tplc="041D0001">
+      <w:start w:val="1"/>
+      <w:numFmt w:val="bullet"/>
+      <w:lvlText w:val=""/>
+      <w:lvlJc w:val="left"/>
+      <w:pPr>
+        <w:ind w:left="720" w:hanging="360"/>
+      </w:pPr>
+      <w:rPr>
+        <w:rFonts w:ascii="Symbol" w:hAnsi="Symbol" w:hint="default"/>
+      </w:rPr>
+    </w:lvl>
+    <w:lvl w:ilvl="1" w:tplc="041D0003" w:tentative="1">
+      <w:start w:val="1"/>
+      <w:numFmt w:val="bullet"/>
+      <w:lvlText w:val="o"/>
+      <w:lvlJc w:val="left"/>
+      <w:pPr>
+        <w:ind w:left="1440" w:hanging="360"/>
+      </w:pPr>
+      <w:rPr>
+        <w:rFonts w:ascii="Courier New" w:hAnsi="Courier New" w:cs="Courier New" w:hint="default"/>
+      </w:rPr>
+    </w:lvl>
+    <w:lvl w:ilvl="2" w:tplc="041D0005" w:tentative="1">
+      <w:start w:val="1"/>
+      <w:numFmt w:val="bullet"/>
+      <w:lvlText w:val=""/>
+      <w:lvlJc w:val="left"/>
+      <w:pPr>
+        <w:ind w:left="2160" w:hanging="360"/>
+      </w:pPr>
+      <w:rPr>
+        <w:rFonts w:ascii="Wingdings" w:hAnsi="Wingdings" w:hint="default"/>
+      </w:rPr>
+    </w:lvl>
+    <w:lvl w:ilvl="3" w:tplc="041D0001" w:tentative="1">
+      <w:start w:val="1"/>
+      <w:numFmt w:val="bullet"/>
+      <w:lvlText w:val=""/>
+      <w:lvlJc w:val="left"/>
+      <w:pPr>
+        <w:ind w:left="2880" w:hanging="360"/>
+      </w:pPr>
+      <w:rPr>
+        <w:rFonts w:ascii="Symbol" w:hAnsi="Symbol" w:hint="default"/>
+      </w:rPr>
+    </w:lvl>
+    <w:lvl w:ilvl="4" w:tplc="041D0003" w:tentative="1">
+      <w:start w:val="1"/>
+      <w:numFmt w:val="bullet"/>
+      <w:lvlText w:val="o"/>
+      <w:lvlJc w:val="left"/>
+      <w:pPr>
+        <w:ind w:left="3600" w:hanging="360"/>
+      </w:pPr>
+      <w:rPr>
+        <w:rFonts w:ascii="Courier New" w:hAnsi="Courier New" w:cs="Courier New" w:hint="default"/>
+      </w:rPr>
+    </w:lvl>
+    <w:lvl w:ilvl="5" w:tplc="041D0005" w:tentative="1">
+      <w:start w:val="1"/>
+      <w:numFmt w:val="bullet"/>
+      <w:lvlText w:val=""/>
+      <w:lvlJc w:val="left"/>
+      <w:pPr>
+        <w:ind w:left="4320" w:hanging="360"/>
+      </w:pPr>
+      <w:rPr>
+        <w:rFonts w:ascii="Wingdings" w:hAnsi="Wingdings" w:hint="default"/>
+      </w:rPr>
+    </w:lvl>
+    <w:lvl w:ilvl="6" w:tplc="041D0001" w:tentative="1">
+      <w:start w:val="1"/>
+      <w:numFmt w:val="bullet"/>
+      <w:lvlText w:val=""/>
+      <w:lvlJc w:val="left"/>
+      <w:pPr>
+        <w:ind w:left="5040" w:hanging="360"/>
+      </w:pPr>
+      <w:rPr>
+        <w:rFonts w:ascii="Symbol" w:hAnsi="Symbol" w:hint="default"/>
+      </w:rPr>
+    </w:lvl>
+    <w:lvl w:ilvl="7" w:tplc="041D0003" w:tentative="1">
+      <w:start w:val="1"/>
+      <w:numFmt w:val="bullet"/>
+      <w:lvlText w:val="o"/>
+      <w:lvlJc w:val="left"/>
+      <w:pPr>
+        <w:ind w:left="5760" w:hanging="360"/>
+      </w:pPr>
+      <w:rPr>
+        <w:rFonts w:ascii="Courier New" w:hAnsi="Courier New" w:cs="Courier New" w:hint="default"/>
+      </w:rPr>
+    </w:lvl>
+    <w:lvl w:ilvl="8" w:tplc="041D0005" w:tentative="1">
+      <w:start w:val="1"/>
+      <w:numFmt w:val="bullet"/>
+      <w:lvlText w:val=""/>
+      <w:lvlJc w:val="left"/>
+      <w:pPr>
+        <w:ind w:left="6480" w:hanging="360"/>
+      </w:pPr>
+      <w:rPr>
+        <w:rFonts w:ascii="Wingdings" w:hAnsi="Wingdings" w:hint="default"/>
+      </w:rPr>
+    </w:lvl>
+  </w:abstractNum>
+  <w:abstractNum w:abstractNumId="3" w15:restartNumberingAfterBreak="0">
+    <w:nsid w:val="31303BD2"/>
+    <w:multiLevelType w:val="multilevel"/>
+    <w:tmpl w:val="014AF140"/>
+    <w:lvl w:ilvl="0">
+      <w:start w:val="1"/>
+      <w:numFmt w:val="decimal"/>
+      <w:lvlText w:val="%1."/>
+      <w:lvlJc w:val="left"/>
+      <w:pPr>
+        <w:ind w:left="720" w:hanging="360"/>
+      </w:pPr>
+    </w:lvl>
+    <w:lvl w:ilvl="1">
+      <w:start w:val="2"/>
+      <w:numFmt w:val="decimal"/>
+      <w:isLgl/>
+      <w:lvlText w:val="%1.%2."/>
+      <w:lvlJc w:val="left"/>
+      <w:pPr>
+        <w:ind w:left="1080" w:hanging="720"/>
+      </w:pPr>
+      <w:rPr>
+        <w:rFonts w:hint="default"/>
+      </w:rPr>
+    </w:lvl>
+    <w:lvl w:ilvl="2">
+      <w:start w:val="1"/>
+      <w:numFmt w:val="decimal"/>
+      <w:isLgl/>
+      <w:lvlText w:val="%1.%2.%3."/>
+      <w:lvlJc w:val="left"/>
+      <w:pPr>
+        <w:ind w:left="1080" w:hanging="720"/>
+      </w:pPr>
+      <w:rPr>
+        <w:rFonts w:hint="default"/>
+      </w:rPr>
+    </w:lvl>
+    <w:lvl w:ilvl="3">
+      <w:start w:val="1"/>
+      <w:numFmt w:val="decimal"/>
+      <w:isLgl/>
+      <w:lvlText w:val="%1.%2.%3.%4."/>
+      <w:lvlJc w:val="left"/>
+      <w:pPr>
+        <w:ind w:left="1440" w:hanging="1080"/>
+      </w:pPr>
+      <w:rPr>
+        <w:rFonts w:hint="default"/>
+      </w:rPr>
+    </w:lvl>
+    <w:lvl w:ilvl="4">
+      <w:start w:val="1"/>
+      <w:numFmt w:val="decimal"/>
+      <w:isLgl/>
+      <w:lvlText w:val="%1.%2.%3.%4.%5."/>
+      <w:lvlJc w:val="left"/>
+      <w:pPr>
+        <w:ind w:left="1440" w:hanging="1080"/>
+      </w:pPr>
+      <w:rPr>
+        <w:rFonts w:hint="default"/>
+      </w:rPr>
+    </w:lvl>
+    <w:lvl w:ilvl="5">
+      <w:start w:val="1"/>
+      <w:numFmt w:val="decimal"/>
+      <w:isLgl/>
+      <w:lvlText w:val="%1.%2.%3.%4.%5.%6."/>
+      <w:lvlJc w:val="left"/>
+      <w:pPr>
+        <w:ind w:left="1800" w:hanging="1440"/>
+      </w:pPr>
+      <w:rPr>
+        <w:rFonts w:hint="default"/>
+      </w:rPr>
+    </w:lvl>
+    <w:lvl w:ilvl="6">
+      <w:start w:val="1"/>
+      <w:numFmt w:val="decimal"/>
+      <w:isLgl/>
+      <w:lvlText w:val="%1.%2.%3.%4.%5.%6.%7."/>
+      <w:lvlJc w:val="left"/>
+      <w:pPr>
+        <w:ind w:left="1800" w:hanging="1440"/>
+      </w:pPr>
+      <w:rPr>
+        <w:rFonts w:hint="default"/>
+      </w:rPr>
+    </w:lvl>
+    <w:lvl w:ilvl="7">
+      <w:start w:val="1"/>
+      <w:numFmt w:val="decimal"/>
+      <w:isLgl/>
+      <w:lvlText w:val="%1.%2.%3.%4.%5.%6.%7.%8."/>
+      <w:lvlJc w:val="left"/>
+      <w:pPr>
+        <w:ind w:left="2160" w:hanging="1800"/>
+      </w:pPr>
+      <w:rPr>
+        <w:rFonts w:hint="default"/>
+      </w:rPr>
+    </w:lvl>
+    <w:lvl w:ilvl="8">
+      <w:start w:val="1"/>
+      <w:numFmt w:val="decimal"/>
+      <w:isLgl/>
+      <w:lvlText w:val="%1.%2.%3.%4.%5.%6.%7.%8.%9."/>
+      <w:lvlJc w:val="left"/>
+      <w:pPr>
+        <w:ind w:left="2160" w:hanging="1800"/>
+      </w:pPr>
+      <w:rPr>
+        <w:rFonts w:hint="default"/>
+      </w:rPr>
+    </w:lvl>
+  </w:abstractNum>
+  <w:abstractNum w:abstractNumId="4" w15:restartNumberingAfterBreak="0">
+    <w:nsid w:val="37654EE9"/>
+    <w:multiLevelType w:val="multilevel"/>
+    <w:tmpl w:val="2290753C"/>
+    <w:lvl w:ilvl="0">
+      <w:start w:val="10"/>
+      <w:numFmt w:val="decimal"/>
+      <w:lvlText w:val="%1"/>
+      <w:lvlJc w:val="left"/>
+      <w:pPr>
+        <w:ind w:left="465" w:hanging="465"/>
+      </w:pPr>
+      <w:rPr>
+        <w:rFonts w:hint="default"/>
+      </w:rPr>
+    </w:lvl>
+    <w:lvl w:ilvl="1">
+      <w:start w:val="3"/>
+      <w:numFmt w:val="decimal"/>
+      <w:lvlText w:val="%1.%2"/>
+      <w:lvlJc w:val="left"/>
+      <w:pPr>
+        <w:ind w:left="825" w:hanging="465"/>
+      </w:pPr>
+      <w:rPr>
+        <w:rFonts w:hint="default"/>
+      </w:rPr>
+    </w:lvl>
+    <w:lvl w:ilvl="2">
+      <w:start w:val="1"/>
+      <w:numFmt w:val="decimal"/>
+      <w:lvlText w:val="%1.%2.%3"/>
+      <w:lvlJc w:val="left"/>
+      <w:pPr>
+        <w:ind w:left="1440" w:hanging="720"/>
+      </w:pPr>
+      <w:rPr>
+        <w:rFonts w:hint="default"/>
+      </w:rPr>
+    </w:lvl>
+    <w:lvl w:ilvl="3">
+      <w:start w:val="1"/>
+      <w:numFmt w:val="decimal"/>
+      <w:lvlText w:val="%1.%2.%3.%4"/>
+      <w:lvlJc w:val="left"/>
+      <w:pPr>
+        <w:ind w:left="1800" w:hanging="720"/>
+      </w:pPr>
+      <w:rPr>
+        <w:rFonts w:hint="default"/>
+      </w:rPr>
+    </w:lvl>
+    <w:lvl w:ilvl="4">
+      <w:start w:val="1"/>
+      <w:numFmt w:val="decimal"/>
+      <w:lvlText w:val="%1.%2.%3.%4.%5"/>
+      <w:lvlJc w:val="left"/>
+      <w:pPr>
+        <w:ind w:left="2520" w:hanging="1080"/>
+      </w:pPr>
+      <w:rPr>
+        <w:rFonts w:hint="default"/>
+      </w:rPr>
+    </w:lvl>
+    <w:lvl w:ilvl="5">
+      <w:start w:val="1"/>
+      <w:numFmt w:val="decimal"/>
+      <w:lvlText w:val="%1.%2.%3.%4.%5.%6"/>
+      <w:lvlJc w:val="left"/>
+      <w:pPr>
+        <w:ind w:left="3240" w:hanging="1440"/>
+      </w:pPr>
+      <w:rPr>
+        <w:rFonts w:hint="default"/>
+      </w:rPr>
+    </w:lvl>
+    <w:lvl w:ilvl="6">
+      <w:start w:val="1"/>
+      <w:numFmt w:val="decimal"/>
+      <w:lvlText w:val="%1.%2.%3.%4.%5.%6.%7"/>
+      <w:lvlJc w:val="left"/>
+      <w:pPr>
+        <w:ind w:left="3600" w:hanging="1440"/>
+      </w:pPr>
+      <w:rPr>
+        <w:rFonts w:hint="default"/>
+      </w:rPr>
+    </w:lvl>
+    <w:lvl w:ilvl="7">
+      <w:start w:val="1"/>
+      <w:numFmt w:val="decimal"/>
+      <w:lvlText w:val="%1.%2.%3.%4.%5.%6.%7.%8"/>
+      <w:lvlJc w:val="left"/>
+      <w:pPr>
+        <w:ind w:left="4320" w:hanging="1800"/>
+      </w:pPr>
+      <w:rPr>
+        <w:rFonts w:hint="default"/>
+      </w:rPr>
+    </w:lvl>
+    <w:lvl w:ilvl="8">
+      <w:start w:val="1"/>
+      <w:numFmt w:val="decimal"/>
+      <w:lvlText w:val="%1.%2.%3.%4.%5.%6.%7.%8.%9"/>
+      <w:lvlJc w:val="left"/>
+      <w:pPr>
+        <w:ind w:left="4680" w:hanging="1800"/>
+      </w:pPr>
+      <w:rPr>
+        <w:rFonts w:hint="default"/>
+      </w:rPr>
+    </w:lvl>
+  </w:abstractNum>
+  <w:abstractNum w:abstractNumId="5" w15:restartNumberingAfterBreak="0">
+    <w:nsid w:val="421858A4"/>
+    <w:multiLevelType w:val="hybridMultilevel"/>
+    <w:tmpl w:val="8DC41A1C"/>
+    <w:lvl w:ilvl="0" w:tplc="041D0001">
+      <w:start w:val="1"/>
+      <w:numFmt w:val="bullet"/>
+      <w:lvlText w:val=""/>
+      <w:lvlJc w:val="left"/>
+      <w:pPr>
+        <w:ind w:left="720" w:hanging="360"/>
+      </w:pPr>
+      <w:rPr>
+        <w:rFonts w:ascii="Symbol" w:hAnsi="Symbol" w:hint="default"/>
+      </w:rPr>
+    </w:lvl>
+    <w:lvl w:ilvl="1" w:tplc="041D0003" w:tentative="1">
+      <w:start w:val="1"/>
+      <w:numFmt w:val="bullet"/>
+      <w:lvlText w:val="o"/>
+      <w:lvlJc w:val="left"/>
+      <w:pPr>
+        <w:ind w:left="1440" w:hanging="360"/>
+      </w:pPr>
+      <w:rPr>
+        <w:rFonts w:ascii="Courier New" w:hAnsi="Courier New" w:cs="Courier New" w:hint="default"/>
+      </w:rPr>
+    </w:lvl>
+    <w:lvl w:ilvl="2" w:tplc="041D0005" w:tentative="1">
+      <w:start w:val="1"/>
+      <w:numFmt w:val="bullet"/>
+      <w:lvlText w:val=""/>
+      <w:lvlJc w:val="left"/>
+      <w:pPr>
+        <w:ind w:left="2160" w:hanging="360"/>
+      </w:pPr>
+      <w:rPr>
+        <w:rFonts w:ascii="Wingdings" w:hAnsi="Wingdings" w:hint="default"/>
+      </w:rPr>
+    </w:lvl>
+    <w:lvl w:ilvl="3" w:tplc="041D0001" w:tentative="1">
+      <w:start w:val="1"/>
+      <w:numFmt w:val="bullet"/>
+      <w:lvlText w:val=""/>
+      <w:lvlJc w:val="left"/>
+      <w:pPr>
+        <w:ind w:left="2880" w:hanging="360"/>
+      </w:pPr>
+      <w:rPr>
+        <w:rFonts w:ascii="Symbol" w:hAnsi="Symbol" w:hint="default"/>
+      </w:rPr>
+    </w:lvl>
+    <w:lvl w:ilvl="4" w:tplc="041D0003" w:tentative="1">
+      <w:start w:val="1"/>
+      <w:numFmt w:val="bullet"/>
+      <w:lvlText w:val="o"/>
+      <w:lvlJc w:val="left"/>
+      <w:pPr>
+        <w:ind w:left="3600" w:hanging="360"/>
+      </w:pPr>
+      <w:rPr>
+        <w:rFonts w:ascii="Courier New" w:hAnsi="Courier New" w:cs="Courier New" w:hint="default"/>
+      </w:rPr>
+    </w:lvl>
+    <w:lvl w:ilvl="5" w:tplc="041D0005" w:tentative="1">
+      <w:start w:val="1"/>
+      <w:numFmt w:val="bullet"/>
+      <w:lvlText w:val=""/>
+      <w:lvlJc w:val="left"/>
+      <w:pPr>
+        <w:ind w:left="4320" w:hanging="360"/>
+      </w:pPr>
+      <w:rPr>
+        <w:rFonts w:ascii="Wingdings" w:hAnsi="Wingdings" w:hint="default"/>
+      </w:rPr>
+    </w:lvl>
+    <w:lvl w:ilvl="6" w:tplc="041D0001" w:tentative="1">
+      <w:start w:val="1"/>
+      <w:numFmt w:val="bullet"/>
+      <w:lvlText w:val=""/>
+      <w:lvlJc w:val="left"/>
+      <w:pPr>
+        <w:ind w:left="5040" w:hanging="360"/>
+      </w:pPr>
+      <w:rPr>
+        <w:rFonts w:ascii="Symbol" w:hAnsi="Symbol" w:hint="default"/>
+      </w:rPr>
+    </w:lvl>
+    <w:lvl w:ilvl="7" w:tplc="041D0003" w:tentative="1">
+      <w:start w:val="1"/>
+      <w:numFmt w:val="bullet"/>
+      <w:lvlText w:val="o"/>
+      <w:lvlJc w:val="left"/>
+      <w:pPr>
+        <w:ind w:left="5760" w:hanging="360"/>
+      </w:pPr>
+      <w:rPr>
+        <w:rFonts w:ascii="Courier New" w:hAnsi="Courier New" w:cs="Courier New" w:hint="default"/>
+      </w:rPr>
+    </w:lvl>
+    <w:lvl w:ilvl="8" w:tplc="041D0005" w:tentative="1">
+      <w:start w:val="1"/>
+      <w:numFmt w:val="bullet"/>
+      <w:lvlText w:val=""/>
+      <w:lvlJc w:val="left"/>
+      <w:pPr>
+        <w:ind w:left="6480" w:hanging="360"/>
+      </w:pPr>
+      <w:rPr>
+        <w:rFonts w:ascii="Wingdings" w:hAnsi="Wingdings" w:hint="default"/>
+      </w:rPr>
+    </w:lvl>
+  </w:abstractNum>
+  <w:abstractNum w:abstractNumId="6" w15:restartNumberingAfterBreak="0">
+    <w:nsid w:val="49977AD7"/>
+    <w:multiLevelType w:val="hybridMultilevel"/>
+    <w:tmpl w:val="B3D44F08"/>
+    <w:lvl w:ilvl="0" w:tplc="041D0001">
+      <w:start w:val="1"/>
+      <w:numFmt w:val="bullet"/>
+      <w:lvlText w:val=""/>
+      <w:lvlJc w:val="left"/>
+      <w:pPr>
+        <w:ind w:left="825" w:hanging="360"/>
+      </w:pPr>
+      <w:rPr>
+        <w:rFonts w:ascii="Symbol" w:hAnsi="Symbol" w:hint="default"/>
+      </w:rPr>
+    </w:lvl>
+    <w:lvl w:ilvl="1" w:tplc="041D0003" w:tentative="1">
+      <w:start w:val="1"/>
+      <w:numFmt w:val="bullet"/>
+      <w:lvlText w:val="o"/>
+      <w:lvlJc w:val="left"/>
+      <w:pPr>
+        <w:ind w:left="1545" w:hanging="360"/>
+      </w:pPr>
+      <w:rPr>
+        <w:rFonts w:ascii="Courier New" w:hAnsi="Courier New" w:cs="Courier New" w:hint="default"/>
+      </w:rPr>
+    </w:lvl>
+    <w:lvl w:ilvl="2" w:tplc="041D0005" w:tentative="1">
+      <w:start w:val="1"/>
+      <w:numFmt w:val="bullet"/>
+      <w:lvlText w:val=""/>
+      <w:lvlJc w:val="left"/>
+      <w:pPr>
+        <w:ind w:left="2265" w:hanging="360"/>
+      </w:pPr>
+      <w:rPr>
+        <w:rFonts w:ascii="Wingdings" w:hAnsi="Wingdings" w:hint="default"/>
+      </w:rPr>
+    </w:lvl>
+    <w:lvl w:ilvl="3" w:tplc="041D0001" w:tentative="1">
+      <w:start w:val="1"/>
+      <w:numFmt w:val="bullet"/>
+      <w:lvlText w:val=""/>
+      <w:lvlJc w:val="left"/>
+      <w:pPr>
+        <w:ind w:left="2985" w:hanging="360"/>
+      </w:pPr>
+      <w:rPr>
+        <w:rFonts w:ascii="Symbol" w:hAnsi="Symbol" w:hint="default"/>
+      </w:rPr>
+    </w:lvl>
+    <w:lvl w:ilvl="4" w:tplc="041D0003" w:tentative="1">
+      <w:start w:val="1"/>
+      <w:numFmt w:val="bullet"/>
+      <w:lvlText w:val="o"/>
+      <w:lvlJc w:val="left"/>
+      <w:pPr>
+        <w:ind w:left="3705" w:hanging="360"/>
+      </w:pPr>
+      <w:rPr>
+        <w:rFonts w:ascii="Courier New" w:hAnsi="Courier New" w:cs="Courier New" w:hint="default"/>
+      </w:rPr>
+    </w:lvl>
+    <w:lvl w:ilvl="5" w:tplc="041D0005" w:tentative="1">
+      <w:start w:val="1"/>
+      <w:numFmt w:val="bullet"/>
+      <w:lvlText w:val=""/>
+      <w:lvlJc w:val="left"/>
+      <w:pPr>
+        <w:ind w:left="4425" w:hanging="360"/>
+      </w:pPr>
+      <w:rPr>
+        <w:rFonts w:ascii="Wingdings" w:hAnsi="Wingdings" w:hint="default"/>
+      </w:rPr>
+    </w:lvl>
+    <w:lvl w:ilvl="6" w:tplc="041D0001" w:tentative="1">
+      <w:start w:val="1"/>
+      <w:numFmt w:val="bullet"/>
+      <w:lvlText w:val=""/>
+      <w:lvlJc w:val="left"/>
+      <w:pPr>
+        <w:ind w:left="5145" w:hanging="360"/>
+      </w:pPr>
+      <w:rPr>
+        <w:rFonts w:ascii="Symbol" w:hAnsi="Symbol" w:hint="default"/>
+      </w:rPr>
+    </w:lvl>
+    <w:lvl w:ilvl="7" w:tplc="041D0003" w:tentative="1">
+      <w:start w:val="1"/>
+      <w:numFmt w:val="bullet"/>
+      <w:lvlText w:val="o"/>
+      <w:lvlJc w:val="left"/>
+      <w:pPr>
+        <w:ind w:left="5865" w:hanging="360"/>
+      </w:pPr>
+      <w:rPr>
+        <w:rFonts w:ascii="Courier New" w:hAnsi="Courier New" w:cs="Courier New" w:hint="default"/>
+      </w:rPr>
+    </w:lvl>
+    <w:lvl w:ilvl="8" w:tplc="041D0005" w:tentative="1">
+      <w:start w:val="1"/>
+      <w:numFmt w:val="bullet"/>
+      <w:lvlText w:val=""/>
+      <w:lvlJc w:val="left"/>
+      <w:pPr>
+        <w:ind w:left="6585" w:hanging="360"/>
+      </w:pPr>
+      <w:rPr>
+        <w:rFonts w:ascii="Wingdings" w:hAnsi="Wingdings" w:hint="default"/>
+      </w:rPr>
+    </w:lvl>
+  </w:abstractNum>
+  <w:abstractNum w:abstractNumId="7" w15:restartNumberingAfterBreak="0">
     <w:nsid w:val="5B3F5578"/>
+    <w:multiLevelType w:val="multilevel"/>
+    <w:tmpl w:val="014AF140"/>
+    <w:lvl w:ilvl="0">
+      <w:start w:val="1"/>
+      <w:numFmt w:val="decimal"/>
+      <w:lvlText w:val="%1."/>
+      <w:lvlJc w:val="left"/>
+      <w:pPr>
+        <w:ind w:left="720" w:hanging="360"/>
+      </w:pPr>
+    </w:lvl>
+    <w:lvl w:ilvl="1">
+      <w:start w:val="2"/>
+      <w:numFmt w:val="decimal"/>
+      <w:isLgl/>
+      <w:lvlText w:val="%1.%2."/>
+      <w:lvlJc w:val="left"/>
+      <w:pPr>
+        <w:ind w:left="1080" w:hanging="720"/>
+      </w:pPr>
+      <w:rPr>
+        <w:rFonts w:hint="default"/>
+      </w:rPr>
+    </w:lvl>
+    <w:lvl w:ilvl="2">
+      <w:start w:val="1"/>
+      <w:numFmt w:val="decimal"/>
+      <w:isLgl/>
+      <w:lvlText w:val="%1.%2.%3."/>
+      <w:lvlJc w:val="left"/>
+      <w:pPr>
+        <w:ind w:left="1080" w:hanging="720"/>
+      </w:pPr>
+      <w:rPr>
+        <w:rFonts w:hint="default"/>
+      </w:rPr>
+    </w:lvl>
+    <w:lvl w:ilvl="3">
+      <w:start w:val="1"/>
+      <w:numFmt w:val="decimal"/>
+      <w:isLgl/>
+      <w:lvlText w:val="%1.%2.%3.%4."/>
+      <w:lvlJc w:val="left"/>
+      <w:pPr>
+        <w:ind w:left="1440" w:hanging="1080"/>
+      </w:pPr>
+      <w:rPr>
+        <w:rFonts w:hint="default"/>
+      </w:rPr>
+    </w:lvl>
+    <w:lvl w:ilvl="4">
+      <w:start w:val="1"/>
+      <w:numFmt w:val="decimal"/>
+      <w:isLgl/>
+      <w:lvlText w:val="%1.%2.%3.%4.%5."/>
+      <w:lvlJc w:val="left"/>
+      <w:pPr>
+        <w:ind w:left="1440" w:hanging="1080"/>
+      </w:pPr>
+      <w:rPr>
+        <w:rFonts w:hint="default"/>
+      </w:rPr>
+    </w:lvl>
+    <w:lvl w:ilvl="5">
+      <w:start w:val="1"/>
+      <w:numFmt w:val="decimal"/>
+      <w:isLgl/>
+      <w:lvlText w:val="%1.%2.%3.%4.%5.%6."/>
+      <w:lvlJc w:val="left"/>
+      <w:pPr>
+        <w:ind w:left="1800" w:hanging="1440"/>
+      </w:pPr>
+      <w:rPr>
+        <w:rFonts w:hint="default"/>
+      </w:rPr>
+    </w:lvl>
+    <w:lvl w:ilvl="6">
+      <w:start w:val="1"/>
+      <w:numFmt w:val="decimal"/>
+      <w:isLgl/>
+      <w:lvlText w:val="%1.%2.%3.%4.%5.%6.%7."/>
+      <w:lvlJc w:val="left"/>
+      <w:pPr>
+        <w:ind w:left="1800" w:hanging="1440"/>
+      </w:pPr>
+      <w:rPr>
+        <w:rFonts w:hint="default"/>
+      </w:rPr>
+    </w:lvl>
+    <w:lvl w:ilvl="7">
+      <w:start w:val="1"/>
+      <w:numFmt w:val="decimal"/>
+      <w:isLgl/>
+      <w:lvlText w:val="%1.%2.%3.%4.%5.%6.%7.%8."/>
+      <w:lvlJc w:val="left"/>
+      <w:pPr>
+        <w:ind w:left="2160" w:hanging="1800"/>
+      </w:pPr>
+      <w:rPr>
+        <w:rFonts w:hint="default"/>
+      </w:rPr>
+    </w:lvl>
+    <w:lvl w:ilvl="8">
+      <w:start w:val="1"/>
+      <w:numFmt w:val="decimal"/>
+      <w:isLgl/>
+      <w:lvlText w:val="%1.%2.%3.%4.%5.%6.%7.%8.%9."/>
+      <w:lvlJc w:val="left"/>
+      <w:pPr>
+        <w:ind w:left="2160" w:hanging="1800"/>
+      </w:pPr>
+      <w:rPr>
+        <w:rFonts w:hint="default"/>
+      </w:rPr>
+    </w:lvl>
+  </w:abstractNum>
+  <w:abstractNum w:abstractNumId="8" w15:restartNumberingAfterBreak="0">
+    <w:nsid w:val="7AD3411A"/>
     <w:multiLevelType w:val="hybridMultilevel"/>
-    <w:tmpl w:val="D2FED600"/>
+    <w:tmpl w:val="A356C61C"/>
     <w:lvl w:ilvl="0" w:tplc="041D000F">
       <w:start w:val="1"/>
       <w:numFmt w:val="decimal"/>
@@ -3893,11 +5691,148 @@
       </w:pPr>
     </w:lvl>
   </w:abstractNum>
+  <w:abstractNum w:abstractNumId="9" w15:restartNumberingAfterBreak="0">
+    <w:nsid w:val="7E387D29"/>
+    <w:multiLevelType w:val="hybridMultilevel"/>
+    <w:tmpl w:val="D9DC6C2A"/>
+    <w:lvl w:ilvl="0" w:tplc="041D0001">
+      <w:start w:val="1"/>
+      <w:numFmt w:val="bullet"/>
+      <w:lvlText w:val=""/>
+      <w:lvlJc w:val="left"/>
+      <w:pPr>
+        <w:ind w:left="720" w:hanging="360"/>
+      </w:pPr>
+      <w:rPr>
+        <w:rFonts w:ascii="Symbol" w:hAnsi="Symbol" w:hint="default"/>
+      </w:rPr>
+    </w:lvl>
+    <w:lvl w:ilvl="1" w:tplc="041D0003" w:tentative="1">
+      <w:start w:val="1"/>
+      <w:numFmt w:val="bullet"/>
+      <w:lvlText w:val="o"/>
+      <w:lvlJc w:val="left"/>
+      <w:pPr>
+        <w:ind w:left="1440" w:hanging="360"/>
+      </w:pPr>
+      <w:rPr>
+        <w:rFonts w:ascii="Courier New" w:hAnsi="Courier New" w:cs="Courier New" w:hint="default"/>
+      </w:rPr>
+    </w:lvl>
+    <w:lvl w:ilvl="2" w:tplc="041D0005" w:tentative="1">
+      <w:start w:val="1"/>
+      <w:numFmt w:val="bullet"/>
+      <w:lvlText w:val=""/>
+      <w:lvlJc w:val="left"/>
+      <w:pPr>
+        <w:ind w:left="2160" w:hanging="360"/>
+      </w:pPr>
+      <w:rPr>
+        <w:rFonts w:ascii="Wingdings" w:hAnsi="Wingdings" w:hint="default"/>
+      </w:rPr>
+    </w:lvl>
+    <w:lvl w:ilvl="3" w:tplc="041D0001" w:tentative="1">
+      <w:start w:val="1"/>
+      <w:numFmt w:val="bullet"/>
+      <w:lvlText w:val=""/>
+      <w:lvlJc w:val="left"/>
+      <w:pPr>
+        <w:ind w:left="2880" w:hanging="360"/>
+      </w:pPr>
+      <w:rPr>
+        <w:rFonts w:ascii="Symbol" w:hAnsi="Symbol" w:hint="default"/>
+      </w:rPr>
+    </w:lvl>
+    <w:lvl w:ilvl="4" w:tplc="041D0003" w:tentative="1">
+      <w:start w:val="1"/>
+      <w:numFmt w:val="bullet"/>
+      <w:lvlText w:val="o"/>
+      <w:lvlJc w:val="left"/>
+      <w:pPr>
+        <w:ind w:left="3600" w:hanging="360"/>
+      </w:pPr>
+      <w:rPr>
+        <w:rFonts w:ascii="Courier New" w:hAnsi="Courier New" w:cs="Courier New" w:hint="default"/>
+      </w:rPr>
+    </w:lvl>
+    <w:lvl w:ilvl="5" w:tplc="041D0005" w:tentative="1">
+      <w:start w:val="1"/>
+      <w:numFmt w:val="bullet"/>
+      <w:lvlText w:val=""/>
+      <w:lvlJc w:val="left"/>
+      <w:pPr>
+        <w:ind w:left="4320" w:hanging="360"/>
+      </w:pPr>
+      <w:rPr>
+        <w:rFonts w:ascii="Wingdings" w:hAnsi="Wingdings" w:hint="default"/>
+      </w:rPr>
+    </w:lvl>
+    <w:lvl w:ilvl="6" w:tplc="041D0001" w:tentative="1">
+      <w:start w:val="1"/>
+      <w:numFmt w:val="bullet"/>
+      <w:lvlText w:val=""/>
+      <w:lvlJc w:val="left"/>
+      <w:pPr>
+        <w:ind w:left="5040" w:hanging="360"/>
+      </w:pPr>
+      <w:rPr>
+        <w:rFonts w:ascii="Symbol" w:hAnsi="Symbol" w:hint="default"/>
+      </w:rPr>
+    </w:lvl>
+    <w:lvl w:ilvl="7" w:tplc="041D0003" w:tentative="1">
+      <w:start w:val="1"/>
+      <w:numFmt w:val="bullet"/>
+      <w:lvlText w:val="o"/>
+      <w:lvlJc w:val="left"/>
+      <w:pPr>
+        <w:ind w:left="5760" w:hanging="360"/>
+      </w:pPr>
+      <w:rPr>
+        <w:rFonts w:ascii="Courier New" w:hAnsi="Courier New" w:cs="Courier New" w:hint="default"/>
+      </w:rPr>
+    </w:lvl>
+    <w:lvl w:ilvl="8" w:tplc="041D0005" w:tentative="1">
+      <w:start w:val="1"/>
+      <w:numFmt w:val="bullet"/>
+      <w:lvlText w:val=""/>
+      <w:lvlJc w:val="left"/>
+      <w:pPr>
+        <w:ind w:left="6480" w:hanging="360"/>
+      </w:pPr>
+      <w:rPr>
+        <w:rFonts w:ascii="Wingdings" w:hAnsi="Wingdings" w:hint="default"/>
+      </w:rPr>
+    </w:lvl>
+  </w:abstractNum>
   <w:num w:numId="1">
+    <w:abstractNumId w:val="7"/>
+  </w:num>
+  <w:num w:numId="2">
     <w:abstractNumId w:val="1"/>
   </w:num>
-  <w:num w:numId="2">
+  <w:num w:numId="3">
+    <w:abstractNumId w:val="2"/>
+  </w:num>
+  <w:num w:numId="4">
+    <w:abstractNumId w:val="3"/>
+  </w:num>
+  <w:num w:numId="5">
+    <w:abstractNumId w:val="4"/>
+  </w:num>
+  <w:num w:numId="6">
+    <w:abstractNumId w:val="5"/>
+  </w:num>
+  <w:num w:numId="7">
+    <w:abstractNumId w:val="8"/>
+  </w:num>
+  <w:num w:numId="8">
+    <w:abstractNumId w:val="6"/>
+  </w:num>
+  <w:num w:numId="9">
     <w:abstractNumId w:val="0"/>
+  </w:num>
+  <w:num w:numId="10">
+    <w:abstractNumId w:val="9"/>
   </w:num>
 </w:numbering>
 </file>
@@ -3911,771 +5846,6 @@
         <w:sz w:val="22"/>
         <w:szCs w:val="22"/>
         <w:lang w:val="en-US" w:eastAsia="en-US" w:bidi="ar-SA"/>
-      </w:rPr>
-    </w:rPrDefault>
-    <w:pPrDefault>
-      <w:pPr>
-        <w:spacing w:after="160" w:line="259" w:lineRule="auto"/>
-      </w:pPr>
-    </w:pPrDefault>
-  </w:docDefaults>
-  <w:latentStyles w:defLockedState="0" w:defUIPriority="99" w:defSemiHidden="0" w:defUnhideWhenUsed="0" w:defQFormat="0" w:count="372">
-    <w:lsdException w:name="Normal" w:uiPriority="0" w:qFormat="1"/>
-    <w:lsdException w:name="heading 1" w:uiPriority="9" w:qFormat="1"/>
-    <w:lsdException w:name="heading 2" w:semiHidden="1" w:uiPriority="9" w:unhideWhenUsed="1" w:qFormat="1"/>
-    <w:lsdException w:name="heading 3" w:semiHidden="1" w:uiPriority="9" w:unhideWhenUsed="1" w:qFormat="1"/>
-    <w:lsdException w:name="heading 4" w:semiHidden="1" w:uiPriority="9" w:unhideWhenUsed="1" w:qFormat="1"/>
-    <w:lsdException w:name="heading 5" w:semiHidden="1" w:uiPriority="9" w:unhideWhenUsed="1" w:qFormat="1"/>
-    <w:lsdException w:name="heading 6" w:semiHidden="1" w:uiPriority="9" w:unhideWhenUsed="1" w:qFormat="1"/>
-    <w:lsdException w:name="heading 7" w:semiHidden="1" w:uiPriority="9" w:unhideWhenUsed="1" w:qFormat="1"/>
-    <w:lsdException w:name="heading 8" w:semiHidden="1" w:uiPriority="9" w:unhideWhenUsed="1" w:qFormat="1"/>
-    <w:lsdException w:name="heading 9" w:semiHidden="1" w:uiPriority="9" w:unhideWhenUsed="1" w:qFormat="1"/>
-    <w:lsdException w:name="index 1" w:semiHidden="1" w:unhideWhenUsed="1"/>
-    <w:lsdException w:name="index 2" w:semiHidden="1" w:unhideWhenUsed="1"/>
-    <w:lsdException w:name="index 3" w:semiHidden="1" w:unhideWhenUsed="1"/>
-    <w:lsdException w:name="index 4" w:semiHidden="1" w:unhideWhenUsed="1"/>
-    <w:lsdException w:name="index 5" w:semiHidden="1" w:unhideWhenUsed="1"/>
-    <w:lsdException w:name="index 6" w:semiHidden="1" w:unhideWhenUsed="1"/>
-    <w:lsdException w:name="index 7" w:semiHidden="1" w:unhideWhenUsed="1"/>
-    <w:lsdException w:name="index 8" w:semiHidden="1" w:unhideWhenUsed="1"/>
-    <w:lsdException w:name="index 9" w:semiHidden="1" w:unhideWhenUsed="1"/>
-    <w:lsdException w:name="toc 1" w:semiHidden="1" w:uiPriority="39" w:unhideWhenUsed="1"/>
-    <w:lsdException w:name="toc 2" w:semiHidden="1" w:uiPriority="39" w:unhideWhenUsed="1"/>
-    <w:lsdException w:name="toc 3" w:semiHidden="1" w:uiPriority="39" w:unhideWhenUsed="1"/>
-    <w:lsdException w:name="toc 4" w:semiHidden="1" w:uiPriority="39" w:unhideWhenUsed="1"/>
-    <w:lsdException w:name="toc 5" w:semiHidden="1" w:uiPriority="39" w:unhideWhenUsed="1"/>
-    <w:lsdException w:name="toc 6" w:semiHidden="1" w:uiPriority="39" w:unhideWhenUsed="1"/>
-    <w:lsdException w:name="toc 7" w:semiHidden="1" w:uiPriority="39" w:unhideWhenUsed="1"/>
-    <w:lsdException w:name="toc 8" w:semiHidden="1" w:uiPriority="39" w:unhideWhenUsed="1"/>
-    <w:lsdException w:name="toc 9" w:semiHidden="1" w:uiPriority="39" w:unhideWhenUsed="1"/>
-    <w:lsdException w:name="Normal Indent" w:semiHidden="1" w:unhideWhenUsed="1"/>
-    <w:lsdException w:name="footnote text" w:semiHidden="1" w:unhideWhenUsed="1"/>
-    <w:lsdException w:name="annotation text" w:semiHidden="1" w:unhideWhenUsed="1"/>
-    <w:lsdException w:name="header" w:semiHidden="1" w:unhideWhenUsed="1"/>
-    <w:lsdException w:name="footer" w:semiHidden="1" w:unhideWhenUsed="1"/>
-    <w:lsdException w:name="index heading" w:semiHidden="1" w:unhideWhenUsed="1"/>
-    <w:lsdException w:name="caption" w:semiHidden="1" w:uiPriority="35" w:unhideWhenUsed="1" w:qFormat="1"/>
-    <w:lsdException w:name="table of figures" w:semiHidden="1" w:unhideWhenUsed="1"/>
-    <w:lsdException w:name="envelope address" w:semiHidden="1" w:unhideWhenUsed="1"/>
-    <w:lsdException w:name="envelope return" w:semiHidden="1" w:unhideWhenUsed="1"/>
-    <w:lsdException w:name="footnote reference" w:semiHidden="1" w:unhideWhenUsed="1"/>
-    <w:lsdException w:name="annotation reference" w:semiHidden="1" w:unhideWhenUsed="1"/>
-    <w:lsdException w:name="line number" w:semiHidden="1" w:unhideWhenUsed="1"/>
-    <w:lsdException w:name="page number" w:semiHidden="1" w:unhideWhenUsed="1"/>
-    <w:lsdException w:name="endnote reference" w:semiHidden="1" w:unhideWhenUsed="1"/>
-    <w:lsdException w:name="endnote text" w:semiHidden="1" w:unhideWhenUsed="1"/>
-    <w:lsdException w:name="table of authorities" w:semiHidden="1" w:unhideWhenUsed="1"/>
-    <w:lsdException w:name="macro" w:semiHidden="1" w:unhideWhenUsed="1"/>
-    <w:lsdException w:name="toa heading" w:semiHidden="1" w:unhideWhenUsed="1"/>
-    <w:lsdException w:name="List" w:semiHidden="1" w:unhideWhenUsed="1"/>
-    <w:lsdException w:name="List Bullet" w:semiHidden="1" w:unhideWhenUsed="1"/>
-    <w:lsdException w:name="List Number" w:semiHidden="1" w:unhideWhenUsed="1"/>
-    <w:lsdException w:name="List 2" w:semiHidden="1" w:unhideWhenUsed="1"/>
-    <w:lsdException w:name="List 3" w:semiHidden="1" w:unhideWhenUsed="1"/>
-    <w:lsdException w:name="List 4" w:semiHidden="1" w:unhideWhenUsed="1"/>
-    <w:lsdException w:name="List 5" w:semiHidden="1" w:unhideWhenUsed="1"/>
-    <w:lsdException w:name="List Bullet 2" w:semiHidden="1" w:unhideWhenUsed="1"/>
-    <w:lsdException w:name="List Bullet 3" w:semiHidden="1" w:unhideWhenUsed="1"/>
-    <w:lsdException w:name="List Bullet 4" w:semiHidden="1" w:unhideWhenUsed="1"/>
-    <w:lsdException w:name="List Bullet 5" w:semiHidden="1" w:unhideWhenUsed="1"/>
-    <w:lsdException w:name="List Number 2" w:semiHidden="1" w:unhideWhenUsed="1"/>
-    <w:lsdException w:name="List Number 3" w:semiHidden="1" w:unhideWhenUsed="1"/>
-    <w:lsdException w:name="List Number 4" w:semiHidden="1" w:unhideWhenUsed="1"/>
-    <w:lsdException w:name="List Number 5" w:semiHidden="1" w:unhideWhenUsed="1"/>
-    <w:lsdException w:name="Title" w:uiPriority="10" w:qFormat="1"/>
-    <w:lsdException w:name="Closing" w:semiHidden="1" w:unhideWhenUsed="1"/>
-    <w:lsdException w:name="Signature" w:semiHidden="1" w:unhideWhenUsed="1"/>
-    <w:lsdException w:name="Default Paragraph Font" w:semiHidden="1" w:uiPriority="1" w:unhideWhenUsed="1"/>
-    <w:lsdException w:name="Body Text" w:semiHidden="1" w:unhideWhenUsed="1"/>
-    <w:lsdException w:name="Body Text Indent" w:semiHidden="1" w:unhideWhenUsed="1"/>
-    <w:lsdException w:name="List Continue" w:semiHidden="1" w:unhideWhenUsed="1"/>
-    <w:lsdException w:name="List Continue 2" w:semiHidden="1" w:unhideWhenUsed="1"/>
-    <w:lsdException w:name="List Continue 3" w:semiHidden="1" w:unhideWhenUsed="1"/>
-    <w:lsdException w:name="List Continue 4" w:semiHidden="1" w:unhideWhenUsed="1"/>
-    <w:lsdException w:name="List Continue 5" w:semiHidden="1" w:unhideWhenUsed="1"/>
-    <w:lsdException w:name="Message Header" w:semiHidden="1" w:unhideWhenUsed="1"/>
-    <w:lsdException w:name="Subtitle" w:uiPriority="11" w:qFormat="1"/>
-    <w:lsdException w:name="Salutation" w:semiHidden="1" w:unhideWhenUsed="1"/>
-    <w:lsdException w:name="Date" w:semiHidden="1" w:unhideWhenUsed="1"/>
-    <w:lsdException w:name="Body Text First Indent" w:semiHidden="1" w:unhideWhenUsed="1"/>
-    <w:lsdException w:name="Body Text First Indent 2" w:semiHidden="1" w:unhideWhenUsed="1"/>
-    <w:lsdException w:name="Note Heading" w:semiHidden="1" w:unhideWhenUsed="1"/>
-    <w:lsdException w:name="Body Text 2" w:semiHidden="1" w:unhideWhenUsed="1"/>
-    <w:lsdException w:name="Body Text 3" w:semiHidden="1" w:unhideWhenUsed="1"/>
-    <w:lsdException w:name="Body Text Indent 2" w:semiHidden="1" w:unhideWhenUsed="1"/>
-    <w:lsdException w:name="Body Text Indent 3" w:semiHidden="1" w:unhideWhenUsed="1"/>
-    <w:lsdException w:name="Block Text" w:semiHidden="1" w:unhideWhenUsed="1"/>
-    <w:lsdException w:name="Hyperlink" w:semiHidden="1" w:unhideWhenUsed="1"/>
-    <w:lsdException w:name="FollowedHyperlink" w:semiHidden="1" w:unhideWhenUsed="1"/>
-    <w:lsdException w:name="Strong" w:uiPriority="22" w:qFormat="1"/>
-    <w:lsdException w:name="Emphasis" w:uiPriority="20" w:qFormat="1"/>
-    <w:lsdException w:name="Document Map" w:semiHidden="1" w:unhideWhenUsed="1"/>
-    <w:lsdException w:name="Plain Text" w:semiHidden="1" w:unhideWhenUsed="1"/>
-    <w:lsdException w:name="E-mail Signature" w:semiHidden="1" w:unhideWhenUsed="1"/>
-    <w:lsdException w:name="HTML Top of Form" w:semiHidden="1" w:unhideWhenUsed="1"/>
-    <w:lsdException w:name="HTML Bottom of Form" w:semiHidden="1" w:unhideWhenUsed="1"/>
-    <w:lsdException w:name="Normal (Web)" w:semiHidden="1" w:unhideWhenUsed="1"/>
-    <w:lsdException w:name="HTML Acronym" w:semiHidden="1" w:unhideWhenUsed="1"/>
-    <w:lsdException w:name="HTML Address" w:semiHidden="1" w:unhideWhenUsed="1"/>
-    <w:lsdException w:name="HTML Cite" w:semiHidden="1" w:unhideWhenUsed="1"/>
-    <w:lsdException w:name="HTML Code" w:semiHidden="1" w:unhideWhenUsed="1"/>
-    <w:lsdException w:name="HTML Definition" w:semiHidden="1" w:unhideWhenUsed="1"/>
-    <w:lsdException w:name="HTML Keyboard" w:semiHidden="1" w:unhideWhenUsed="1"/>
-    <w:lsdException w:name="HTML Preformatted" w:semiHidden="1" w:unhideWhenUsed="1"/>
-    <w:lsdException w:name="HTML Sample" w:semiHidden="1" w:unhideWhenUsed="1"/>
-    <w:lsdException w:name="HTML Typewriter" w:semiHidden="1" w:unhideWhenUsed="1"/>
-    <w:lsdException w:name="HTML Variable" w:semiHidden="1" w:unhideWhenUsed="1"/>
-    <w:lsdException w:name="annotation subject" w:semiHidden="1" w:unhideWhenUsed="1"/>
-    <w:lsdException w:name="No List" w:semiHidden="1" w:unhideWhenUsed="1"/>
-    <w:lsdException w:name="Outline List 1" w:semiHidden="1" w:unhideWhenUsed="1"/>
-    <w:lsdException w:name="Outline List 2" w:semiHidden="1" w:unhideWhenUsed="1"/>
-    <w:lsdException w:name="Outline List 3" w:semiHidden="1" w:unhideWhenUsed="1"/>
-    <w:lsdException w:name="Table Simple 1" w:semiHidden="1" w:unhideWhenUsed="1"/>
-    <w:lsdException w:name="Table Simple 2" w:semiHidden="1" w:unhideWhenUsed="1"/>
-    <w:lsdException w:name="Table Simple 3" w:semiHidden="1" w:unhideWhenUsed="1"/>
-    <w:lsdException w:name="Table Classic 1" w:semiHidden="1" w:unhideWhenUsed="1"/>
-    <w:lsdException w:name="Table Classic 2" w:semiHidden="1" w:unhideWhenUsed="1"/>
-    <w:lsdException w:name="Table Classic 3" w:semiHidden="1" w:unhideWhenUsed="1"/>
-    <w:lsdException w:name="Table Classic 4" w:semiHidden="1" w:unhideWhenUsed="1"/>
-    <w:lsdException w:name="Table Colorful 1" w:semiHidden="1" w:unhideWhenUsed="1"/>
-    <w:lsdException w:name="Table Colorful 2" w:semiHidden="1" w:unhideWhenUsed="1"/>
-    <w:lsdException w:name="Table Colorful 3" w:semiHidden="1" w:unhideWhenUsed="1"/>
-    <w:lsdException w:name="Table Columns 1" w:semiHidden="1" w:unhideWhenUsed="1"/>
-    <w:lsdException w:name="Table Columns 2" w:semiHidden="1" w:unhideWhenUsed="1"/>
-    <w:lsdException w:name="Table Columns 3" w:semiHidden="1" w:unhideWhenUsed="1"/>
-    <w:lsdException w:name="Table Columns 4" w:semiHidden="1" w:unhideWhenUsed="1"/>
-    <w:lsdException w:name="Table Columns 5" w:semiHidden="1" w:unhideWhenUsed="1"/>
-    <w:lsdException w:name="Table Grid 1" w:semiHidden="1" w:unhideWhenUsed="1"/>
-    <w:lsdException w:name="Table Grid 2" w:semiHidden="1" w:unhideWhenUsed="1"/>
-    <w:lsdException w:name="Table Grid 3" w:semiHidden="1" w:unhideWhenUsed="1"/>
-    <w:lsdException w:name="Table Grid 4" w:semiHidden="1" w:unhideWhenUsed="1"/>
-    <w:lsdException w:name="Table Grid 5" w:semiHidden="1" w:unhideWhenUsed="1"/>
-    <w:lsdException w:name="Table Grid 6" w:semiHidden="1" w:unhideWhenUsed="1"/>
-    <w:lsdException w:name="Table Grid 7" w:semiHidden="1" w:unhideWhenUsed="1"/>
-    <w:lsdException w:name="Table Grid 8" w:semiHidden="1" w:unhideWhenUsed="1"/>
-    <w:lsdException w:name="Table List 1" w:semiHidden="1" w:unhideWhenUsed="1"/>
-    <w:lsdException w:name="Table List 2" w:semiHidden="1" w:unhideWhenUsed="1"/>
-    <w:lsdException w:name="Table List 3" w:semiHidden="1" w:unhideWhenUsed="1"/>
-    <w:lsdException w:name="Table List 4" w:semiHidden="1" w:unhideWhenUsed="1"/>
-    <w:lsdException w:name="Table List 5" w:semiHidden="1" w:unhideWhenUsed="1"/>
-    <w:lsdException w:name="Table List 6" w:semiHidden="1" w:unhideWhenUsed="1"/>
-    <w:lsdException w:name="Table List 7" w:semiHidden="1" w:unhideWhenUsed="1"/>
-    <w:lsdException w:name="Table List 8" w:semiHidden="1" w:unhideWhenUsed="1"/>
-    <w:lsdException w:name="Table 3D effects 1" w:semiHidden="1" w:unhideWhenUsed="1"/>
-    <w:lsdException w:name="Table 3D effects 2" w:semiHidden="1" w:unhideWhenUsed="1"/>
-    <w:lsdException w:name="Table 3D effects 3" w:semiHidden="1" w:unhideWhenUsed="1"/>
-    <w:lsdException w:name="Table Contemporary" w:semiHidden="1" w:unhideWhenUsed="1"/>
-    <w:lsdException w:name="Table Elegant" w:semiHidden="1" w:unhideWhenUsed="1"/>
-    <w:lsdException w:name="Table Professional" w:semiHidden="1" w:unhideWhenUsed="1"/>
-    <w:lsdException w:name="Table Subtle 1" w:semiHidden="1" w:unhideWhenUsed="1"/>
-    <w:lsdException w:name="Table Subtle 2" w:semiHidden="1" w:unhideWhenUsed="1"/>
-    <w:lsdException w:name="Table Web 1" w:semiHidden="1" w:unhideWhenUsed="1"/>
-    <w:lsdException w:name="Table Web 2" w:semiHidden="1" w:unhideWhenUsed="1"/>
-    <w:lsdException w:name="Balloon Text" w:semiHidden="1" w:unhideWhenUsed="1"/>
-    <w:lsdException w:name="Table Grid" w:uiPriority="39"/>
-    <w:lsdException w:name="Placeholder Text" w:semiHidden="1"/>
-    <w:lsdException w:name="No Spacing" w:uiPriority="1" w:qFormat="1"/>
-    <w:lsdException w:name="Light Shading" w:uiPriority="60"/>
-    <w:lsdException w:name="Light List" w:uiPriority="61"/>
-    <w:lsdException w:name="Light Grid" w:uiPriority="62"/>
-    <w:lsdException w:name="Medium Shading 1" w:uiPriority="63"/>
-    <w:lsdException w:name="Medium Shading 2" w:uiPriority="64"/>
-    <w:lsdException w:name="Medium List 1" w:uiPriority="65"/>
-    <w:lsdException w:name="Medium List 2" w:uiPriority="66"/>
-    <w:lsdException w:name="Medium Grid 1" w:uiPriority="67"/>
-    <w:lsdException w:name="Medium Grid 2" w:uiPriority="68"/>
-    <w:lsdException w:name="Medium Grid 3" w:uiPriority="69"/>
-    <w:lsdException w:name="Dark List" w:uiPriority="70"/>
-    <w:lsdException w:name="Colorful Shading" w:uiPriority="71"/>
-    <w:lsdException w:name="Colorful List" w:uiPriority="72"/>
-    <w:lsdException w:name="Colorful Grid" w:uiPriority="73"/>
-    <w:lsdException w:name="Light Shading Accent 1" w:uiPriority="60"/>
-    <w:lsdException w:name="Light List Accent 1" w:uiPriority="61"/>
-    <w:lsdException w:name="Light Grid Accent 1" w:uiPriority="62"/>
-    <w:lsdException w:name="Medium Shading 1 Accent 1" w:uiPriority="63"/>
-    <w:lsdException w:name="Medium Shading 2 Accent 1" w:uiPriority="64"/>
-    <w:lsdException w:name="Medium List 1 Accent 1" w:uiPriority="65"/>
-    <w:lsdException w:name="Revision" w:semiHidden="1"/>
-    <w:lsdException w:name="List Paragraph" w:uiPriority="34" w:qFormat="1"/>
-    <w:lsdException w:name="Quote" w:uiPriority="29" w:qFormat="1"/>
-    <w:lsdException w:name="Intense Quote" w:uiPriority="30" w:qFormat="1"/>
-    <w:lsdException w:name="Medium List 2 Accent 1" w:uiPriority="66"/>
-    <w:lsdException w:name="Medium Grid 1 Accent 1" w:uiPriority="67"/>
-    <w:lsdException w:name="Medium Grid 2 Accent 1" w:uiPriority="68"/>
-    <w:lsdException w:name="Medium Grid 3 Accent 1" w:uiPriority="69"/>
-    <w:lsdException w:name="Dark List Accent 1" w:uiPriority="70"/>
-    <w:lsdException w:name="Colorful Shading Accent 1" w:uiPriority="71"/>
-    <w:lsdException w:name="Colorful List Accent 1" w:uiPriority="72"/>
-    <w:lsdException w:name="Colorful Grid Accent 1" w:uiPriority="73"/>
-    <w:lsdException w:name="Light Shading Accent 2" w:uiPriority="60"/>
-    <w:lsdException w:name="Light List Accent 2" w:uiPriority="61"/>
-    <w:lsdException w:name="Light Grid Accent 2" w:uiPriority="62"/>
-    <w:lsdException w:name="Medium Shading 1 Accent 2" w:uiPriority="63"/>
-    <w:lsdException w:name="Medium Shading 2 Accent 2" w:uiPriority="64"/>
-    <w:lsdException w:name="Medium List 1 Accent 2" w:uiPriority="65"/>
-    <w:lsdException w:name="Medium List 2 Accent 2" w:uiPriority="66"/>
-    <w:lsdException w:name="Medium Grid 1 Accent 2" w:uiPriority="67"/>
-    <w:lsdException w:name="Medium Grid 2 Accent 2" w:uiPriority="68"/>
-    <w:lsdException w:name="Medium Grid 3 Accent 2" w:uiPriority="69"/>
-    <w:lsdException w:name="Dark List Accent 2" w:uiPriority="70"/>
-    <w:lsdException w:name="Colorful Shading Accent 2" w:uiPriority="71"/>
-    <w:lsdException w:name="Colorful List Accent 2" w:uiPriority="72"/>
-    <w:lsdException w:name="Colorful Grid Accent 2" w:uiPriority="73"/>
-    <w:lsdException w:name="Light Shading Accent 3" w:uiPriority="60"/>
-    <w:lsdException w:name="Light List Accent 3" w:uiPriority="61"/>
-    <w:lsdException w:name="Light Grid Accent 3" w:uiPriority="62"/>
-    <w:lsdException w:name="Medium Shading 1 Accent 3" w:uiPriority="63"/>
-    <w:lsdException w:name="Medium Shading 2 Accent 3" w:uiPriority="64"/>
-    <w:lsdException w:name="Medium List 1 Accent 3" w:uiPriority="65"/>
-    <w:lsdException w:name="Medium List 2 Accent 3" w:uiPriority="66"/>
-    <w:lsdException w:name="Medium Grid 1 Accent 3" w:uiPriority="67"/>
-    <w:lsdException w:name="Medium Grid 2 Accent 3" w:uiPriority="68"/>
-    <w:lsdException w:name="Medium Grid 3 Accent 3" w:uiPriority="69"/>
-    <w:lsdException w:name="Dark List Accent 3" w:uiPriority="70"/>
-    <w:lsdException w:name="Colorful Shading Accent 3" w:uiPriority="71"/>
-    <w:lsdException w:name="Colorful List Accent 3" w:uiPriority="72"/>
-    <w:lsdException w:name="Colorful Grid Accent 3" w:uiPriority="73"/>
-    <w:lsdException w:name="Light Shading Accent 4" w:uiPriority="60"/>
-    <w:lsdException w:name="Light List Accent 4" w:uiPriority="61"/>
-    <w:lsdException w:name="Light Grid Accent 4" w:uiPriority="62"/>
-    <w:lsdException w:name="Medium Shading 1 Accent 4" w:uiPriority="63"/>
-    <w:lsdException w:name="Medium Shading 2 Accent 4" w:uiPriority="64"/>
-    <w:lsdException w:name="Medium List 1 Accent 4" w:uiPriority="65"/>
-    <w:lsdException w:name="Medium List 2 Accent 4" w:uiPriority="66"/>
-    <w:lsdException w:name="Medium Grid 1 Accent 4" w:uiPriority="67"/>
-    <w:lsdException w:name="Medium Grid 2 Accent 4" w:uiPriority="68"/>
-    <w:lsdException w:name="Medium Grid 3 Accent 4" w:uiPriority="69"/>
-    <w:lsdException w:name="Dark List Accent 4" w:uiPriority="70"/>
-    <w:lsdException w:name="Colorful Shading Accent 4" w:uiPriority="71"/>
-    <w:lsdException w:name="Colorful List Accent 4" w:uiPriority="72"/>
-    <w:lsdException w:name="Colorful Grid Accent 4" w:uiPriority="73"/>
-    <w:lsdException w:name="Light Shading Accent 5" w:uiPriority="60"/>
-    <w:lsdException w:name="Light List Accent 5" w:uiPriority="61"/>
-    <w:lsdException w:name="Light Grid Accent 5" w:uiPriority="62"/>
-    <w:lsdException w:name="Medium Shading 1 Accent 5" w:uiPriority="63"/>
-    <w:lsdException w:name="Medium Shading 2 Accent 5" w:uiPriority="64"/>
-    <w:lsdException w:name="Medium List 1 Accent 5" w:uiPriority="65"/>
-    <w:lsdException w:name="Medium List 2 Accent 5" w:uiPriority="66"/>
-    <w:lsdException w:name="Medium Grid 1 Accent 5" w:uiPriority="67"/>
-    <w:lsdException w:name="Medium Grid 2 Accent 5" w:uiPriority="68"/>
-    <w:lsdException w:name="Medium Grid 3 Accent 5" w:uiPriority="69"/>
-    <w:lsdException w:name="Dark List Accent 5" w:uiPriority="70"/>
-    <w:lsdException w:name="Colorful Shading Accent 5" w:uiPriority="71"/>
-    <w:lsdException w:name="Colorful List Accent 5" w:uiPriority="72"/>
-    <w:lsdException w:name="Colorful Grid Accent 5" w:uiPriority="73"/>
-    <w:lsdException w:name="Light Shading Accent 6" w:uiPriority="60"/>
-    <w:lsdException w:name="Light List Accent 6" w:uiPriority="61"/>
-    <w:lsdException w:name="Light Grid Accent 6" w:uiPriority="62"/>
-    <w:lsdException w:name="Medium Shading 1 Accent 6" w:uiPriority="63"/>
-    <w:lsdException w:name="Medium Shading 2 Accent 6" w:uiPriority="64"/>
-    <w:lsdException w:name="Medium List 1 Accent 6" w:uiPriority="65"/>
-    <w:lsdException w:name="Medium List 2 Accent 6" w:uiPriority="66"/>
-    <w:lsdException w:name="Medium Grid 1 Accent 6" w:uiPriority="67"/>
-    <w:lsdException w:name="Medium Grid 2 Accent 6" w:uiPriority="68"/>
-    <w:lsdException w:name="Medium Grid 3 Accent 6" w:uiPriority="69"/>
-    <w:lsdException w:name="Dark List Accent 6" w:uiPriority="70"/>
-    <w:lsdException w:name="Colorful Shading Accent 6" w:uiPriority="71"/>
-    <w:lsdException w:name="Colorful List Accent 6" w:uiPriority="72"/>
-    <w:lsdException w:name="Colorful Grid Accent 6" w:uiPriority="73"/>
-    <w:lsdException w:name="Subtle Emphasis" w:uiPriority="19" w:qFormat="1"/>
-    <w:lsdException w:name="Intense Emphasis" w:uiPriority="21" w:qFormat="1"/>
-    <w:lsdException w:name="Subtle Reference" w:uiPriority="31" w:qFormat="1"/>
-    <w:lsdException w:name="Intense Reference" w:uiPriority="32" w:qFormat="1"/>
-    <w:lsdException w:name="Book Title" w:uiPriority="33" w:qFormat="1"/>
-    <w:lsdException w:name="Bibliography" w:semiHidden="1" w:uiPriority="37" w:unhideWhenUsed="1"/>
-    <w:lsdException w:name="TOC Heading" w:semiHidden="1" w:uiPriority="39" w:unhideWhenUsed="1" w:qFormat="1"/>
-    <w:lsdException w:name="Plain Table 1" w:uiPriority="41"/>
-    <w:lsdException w:name="Plain Table 2" w:uiPriority="42"/>
-    <w:lsdException w:name="Plain Table 3" w:uiPriority="43"/>
-    <w:lsdException w:name="Plain Table 4" w:uiPriority="44"/>
-    <w:lsdException w:name="Plain Table 5" w:uiPriority="45"/>
-    <w:lsdException w:name="Grid Table Light" w:uiPriority="40"/>
-    <w:lsdException w:name="Grid Table 1 Light" w:uiPriority="46"/>
-    <w:lsdException w:name="Grid Table 2" w:uiPriority="47"/>
-    <w:lsdException w:name="Grid Table 3" w:uiPriority="48"/>
-    <w:lsdException w:name="Grid Table 4" w:uiPriority="49"/>
-    <w:lsdException w:name="Grid Table 5 Dark" w:uiPriority="50"/>
-    <w:lsdException w:name="Grid Table 6 Colorful" w:uiPriority="51"/>
-    <w:lsdException w:name="Grid Table 7 Colorful" w:uiPriority="52"/>
-    <w:lsdException w:name="Grid Table 1 Light Accent 1" w:uiPriority="46"/>
-    <w:lsdException w:name="Grid Table 2 Accent 1" w:uiPriority="47"/>
-    <w:lsdException w:name="Grid Table 3 Accent 1" w:uiPriority="48"/>
-    <w:lsdException w:name="Grid Table 4 Accent 1" w:uiPriority="49"/>
-    <w:lsdException w:name="Grid Table 5 Dark Accent 1" w:uiPriority="50"/>
-    <w:lsdException w:name="Grid Table 6 Colorful Accent 1" w:uiPriority="51"/>
-    <w:lsdException w:name="Grid Table 7 Colorful Accent 1" w:uiPriority="52"/>
-    <w:lsdException w:name="Grid Table 1 Light Accent 2" w:uiPriority="46"/>
-    <w:lsdException w:name="Grid Table 2 Accent 2" w:uiPriority="47"/>
-    <w:lsdException w:name="Grid Table 3 Accent 2" w:uiPriority="48"/>
-    <w:lsdException w:name="Grid Table 4 Accent 2" w:uiPriority="49"/>
-    <w:lsdException w:name="Grid Table 5 Dark Accent 2" w:uiPriority="50"/>
-    <w:lsdException w:name="Grid Table 6 Colorful Accent 2" w:uiPriority="51"/>
-    <w:lsdException w:name="Grid Table 7 Colorful Accent 2" w:uiPriority="52"/>
-    <w:lsdException w:name="Grid Table 1 Light Accent 3" w:uiPriority="46"/>
-    <w:lsdException w:name="Grid Table 2 Accent 3" w:uiPriority="47"/>
-    <w:lsdException w:name="Grid Table 3 Accent 3" w:uiPriority="48"/>
-    <w:lsdException w:name="Grid Table 4 Accent 3" w:uiPriority="49"/>
-    <w:lsdException w:name="Grid Table 5 Dark Accent 3" w:uiPriority="50"/>
-    <w:lsdException w:name="Grid Table 6 Colorful Accent 3" w:uiPriority="51"/>
-    <w:lsdException w:name="Grid Table 7 Colorful Accent 3" w:uiPriority="52"/>
-    <w:lsdException w:name="Grid Table 1 Light Accent 4" w:uiPriority="46"/>
-    <w:lsdException w:name="Grid Table 2 Accent 4" w:uiPriority="47"/>
-    <w:lsdException w:name="Grid Table 3 Accent 4" w:uiPriority="48"/>
-    <w:lsdException w:name="Grid Table 4 Accent 4" w:uiPriority="49"/>
-    <w:lsdException w:name="Grid Table 5 Dark Accent 4" w:uiPriority="50"/>
-    <w:lsdException w:name="Grid Table 6 Colorful Accent 4" w:uiPriority="51"/>
-    <w:lsdException w:name="Grid Table 7 Colorful Accent 4" w:uiPriority="52"/>
-    <w:lsdException w:name="Grid Table 1 Light Accent 5" w:uiPriority="46"/>
-    <w:lsdException w:name="Grid Table 2 Accent 5" w:uiPriority="47"/>
-    <w:lsdException w:name="Grid Table 3 Accent 5" w:uiPriority="48"/>
-    <w:lsdException w:name="Grid Table 4 Accent 5" w:uiPriority="49"/>
-    <w:lsdException w:name="Grid Table 5 Dark Accent 5" w:uiPriority="50"/>
-    <w:lsdException w:name="Grid Table 6 Colorful Accent 5" w:uiPriority="51"/>
-    <w:lsdException w:name="Grid Table 7 Colorful Accent 5" w:uiPriority="52"/>
-    <w:lsdException w:name="Grid Table 1 Light Accent 6" w:uiPriority="46"/>
-    <w:lsdException w:name="Grid Table 2 Accent 6" w:uiPriority="47"/>
-    <w:lsdException w:name="Grid Table 3 Accent 6" w:uiPriority="48"/>
-    <w:lsdException w:name="Grid Table 4 Accent 6" w:uiPriority="49"/>
-    <w:lsdException w:name="Grid Table 5 Dark Accent 6" w:uiPriority="50"/>
-    <w:lsdException w:name="Grid Table 6 Colorful Accent 6" w:uiPriority="51"/>
-    <w:lsdException w:name="Grid Table 7 Colorful Accent 6" w:uiPriority="52"/>
-    <w:lsdException w:name="List Table 1 Light" w:uiPriority="46"/>
-    <w:lsdException w:name="List Table 2" w:uiPriority="47"/>
-    <w:lsdException w:name="List Table 3" w:uiPriority="48"/>
-    <w:lsdException w:name="List Table 4" w:uiPriority="49"/>
-    <w:lsdException w:name="List Table 5 Dark" w:uiPriority="50"/>
-    <w:lsdException w:name="List Table 6 Colorful" w:uiPriority="51"/>
-    <w:lsdException w:name="List Table 7 Colorful" w:uiPriority="52"/>
-    <w:lsdException w:name="List Table 1 Light Accent 1" w:uiPriority="46"/>
-    <w:lsdException w:name="List Table 2 Accent 1" w:uiPriority="47"/>
-    <w:lsdException w:name="List Table 3 Accent 1" w:uiPriority="48"/>
-    <w:lsdException w:name="List Table 4 Accent 1" w:uiPriority="49"/>
-    <w:lsdException w:name="List Table 5 Dark Accent 1" w:uiPriority="50"/>
-    <w:lsdException w:name="List Table 6 Colorful Accent 1" w:uiPriority="51"/>
-    <w:lsdException w:name="List Table 7 Colorful Accent 1" w:uiPriority="52"/>
-    <w:lsdException w:name="List Table 1 Light Accent 2" w:uiPriority="46"/>
-    <w:lsdException w:name="List Table 2 Accent 2" w:uiPriority="47"/>
-    <w:lsdException w:name="List Table 3 Accent 2" w:uiPriority="48"/>
-    <w:lsdException w:name="List Table 4 Accent 2" w:uiPriority="49"/>
-    <w:lsdException w:name="List Table 5 Dark Accent 2" w:uiPriority="50"/>
-    <w:lsdException w:name="List Table 6 Colorful Accent 2" w:uiPriority="51"/>
-    <w:lsdException w:name="List Table 7 Colorful Accent 2" w:uiPriority="52"/>
-    <w:lsdException w:name="List Table 1 Light Accent 3" w:uiPriority="46"/>
-    <w:lsdException w:name="List Table 2 Accent 3" w:uiPriority="47"/>
-    <w:lsdException w:name="List Table 3 Accent 3" w:uiPriority="48"/>
-    <w:lsdException w:name="List Table 4 Accent 3" w:uiPriority="49"/>
-    <w:lsdException w:name="List Table 5 Dark Accent 3" w:uiPriority="50"/>
-    <w:lsdException w:name="List Table 6 Colorful Accent 3" w:uiPriority="51"/>
-    <w:lsdException w:name="List Table 7 Colorful Accent 3" w:uiPriority="52"/>
-    <w:lsdException w:name="List Table 1 Light Accent 4" w:uiPriority="46"/>
-    <w:lsdException w:name="List Table 2 Accent 4" w:uiPriority="47"/>
-    <w:lsdException w:name="List Table 3 Accent 4" w:uiPriority="48"/>
-    <w:lsdException w:name="List Table 4 Accent 4" w:uiPriority="49"/>
-    <w:lsdException w:name="List Table 5 Dark Accent 4" w:uiPriority="50"/>
-    <w:lsdException w:name="List Table 6 Colorful Accent 4" w:uiPriority="51"/>
-    <w:lsdException w:name="List Table 7 Colorful Accent 4" w:uiPriority="52"/>
-    <w:lsdException w:name="List Table 1 Light Accent 5" w:uiPriority="46"/>
-    <w:lsdException w:name="List Table 2 Accent 5" w:uiPriority="47"/>
-    <w:lsdException w:name="List Table 3 Accent 5" w:uiPriority="48"/>
-    <w:lsdException w:name="List Table 4 Accent 5" w:uiPriority="49"/>
-    <w:lsdException w:name="List Table 5 Dark Accent 5" w:uiPriority="50"/>
-    <w:lsdException w:name="List Table 6 Colorful Accent 5" w:uiPriority="51"/>
-    <w:lsdException w:name="List Table 7 Colorful Accent 5" w:uiPriority="52"/>
-    <w:lsdException w:name="List Table 1 Light Accent 6" w:uiPriority="46"/>
-    <w:lsdException w:name="List Table 2 Accent 6" w:uiPriority="47"/>
-    <w:lsdException w:name="List Table 3 Accent 6" w:uiPriority="48"/>
-    <w:lsdException w:name="List Table 4 Accent 6" w:uiPriority="49"/>
-    <w:lsdException w:name="List Table 5 Dark Accent 6" w:uiPriority="50"/>
-    <w:lsdException w:name="List Table 6 Colorful Accent 6" w:uiPriority="51"/>
-    <w:lsdException w:name="List Table 7 Colorful Accent 6" w:uiPriority="52"/>
-    <w:lsdException w:name="Mention" w:semiHidden="1" w:unhideWhenUsed="1"/>
-  </w:latentStyles>
-  <w:style w:type="paragraph" w:default="1" w:styleId="Normal">
-    <w:name w:val="Normal"/>
-    <w:qFormat/>
-  </w:style>
-  <w:style w:type="paragraph" w:styleId="Overskrift1">
-    <w:name w:val="heading 1"/>
-    <w:basedOn w:val="Normal"/>
-    <w:next w:val="Normal"/>
-    <w:link w:val="Overskrift1Tegn"/>
-    <w:uiPriority w:val="9"/>
-    <w:qFormat/>
-    <w:rsid w:val="00FB7027"/>
-    <w:pPr>
-      <w:keepNext/>
-      <w:keepLines/>
-      <w:spacing w:before="240" w:after="0"/>
-      <w:outlineLvl w:val="0"/>
-    </w:pPr>
-    <w:rPr>
-      <w:rFonts w:asciiTheme="majorHAnsi" w:eastAsiaTheme="majorEastAsia" w:hAnsiTheme="majorHAnsi" w:cstheme="majorBidi"/>
-      <w:color w:val="2E74B5" w:themeColor="accent1" w:themeShade="BF"/>
-      <w:sz w:val="32"/>
-      <w:szCs w:val="32"/>
-    </w:rPr>
-  </w:style>
-  <w:style w:type="paragraph" w:styleId="Overskrift2">
-    <w:name w:val="heading 2"/>
-    <w:basedOn w:val="Normal"/>
-    <w:next w:val="Normal"/>
-    <w:link w:val="Overskrift2Tegn"/>
-    <w:uiPriority w:val="9"/>
-    <w:unhideWhenUsed/>
-    <w:qFormat/>
-    <w:rsid w:val="00FB7027"/>
-    <w:pPr>
-      <w:keepNext/>
-      <w:keepLines/>
-      <w:spacing w:before="40" w:after="0"/>
-      <w:outlineLvl w:val="1"/>
-    </w:pPr>
-    <w:rPr>
-      <w:rFonts w:asciiTheme="majorHAnsi" w:eastAsiaTheme="majorEastAsia" w:hAnsiTheme="majorHAnsi" w:cstheme="majorBidi"/>
-      <w:color w:val="2E74B5" w:themeColor="accent1" w:themeShade="BF"/>
-      <w:sz w:val="26"/>
-      <w:szCs w:val="26"/>
-    </w:rPr>
-  </w:style>
-  <w:style w:type="character" w:default="1" w:styleId="Standardskrifttypeiafsnit">
-    <w:name w:val="Default Paragraph Font"/>
-    <w:uiPriority w:val="1"/>
-    <w:semiHidden/>
-    <w:unhideWhenUsed/>
-  </w:style>
-  <w:style w:type="table" w:default="1" w:styleId="Tabel-Normal">
-    <w:name w:val="Normal Table"/>
-    <w:uiPriority w:val="99"/>
-    <w:semiHidden/>
-    <w:unhideWhenUsed/>
-    <w:tblPr>
-      <w:tblInd w:w="0" w:type="dxa"/>
-      <w:tblCellMar>
-        <w:top w:w="0" w:type="dxa"/>
-        <w:left w:w="108" w:type="dxa"/>
-        <w:bottom w:w="0" w:type="dxa"/>
-        <w:right w:w="108" w:type="dxa"/>
-      </w:tblCellMar>
-    </w:tblPr>
-  </w:style>
-  <w:style w:type="numbering" w:default="1" w:styleId="Ingenoversigt">
-    <w:name w:val="No List"/>
-    <w:uiPriority w:val="99"/>
-    <w:semiHidden/>
-    <w:unhideWhenUsed/>
-  </w:style>
-  <w:style w:type="paragraph" w:styleId="Ingenafstand">
-    <w:name w:val="No Spacing"/>
-    <w:link w:val="IngenafstandTegn"/>
-    <w:uiPriority w:val="1"/>
-    <w:qFormat/>
-    <w:rsid w:val="00FB7027"/>
-    <w:pPr>
-      <w:spacing w:after="0" w:line="240" w:lineRule="auto"/>
-    </w:pPr>
-    <w:rPr>
-      <w:rFonts w:eastAsiaTheme="minorEastAsia"/>
-      <w:lang w:val="sv-SE" w:eastAsia="sv-SE"/>
-    </w:rPr>
-  </w:style>
-  <w:style w:type="character" w:customStyle="1" w:styleId="IngenafstandTegn">
-    <w:name w:val="Ingen afstand Tegn"/>
-    <w:basedOn w:val="Standardskrifttypeiafsnit"/>
-    <w:link w:val="Ingenafstand"/>
-    <w:uiPriority w:val="1"/>
-    <w:rsid w:val="00FB7027"/>
-    <w:rPr>
-      <w:rFonts w:eastAsiaTheme="minorEastAsia"/>
-      <w:lang w:val="sv-SE" w:eastAsia="sv-SE"/>
-    </w:rPr>
-  </w:style>
-  <w:style w:type="character" w:customStyle="1" w:styleId="Overskrift1Tegn">
-    <w:name w:val="Overskrift 1 Tegn"/>
-    <w:basedOn w:val="Standardskrifttypeiafsnit"/>
-    <w:link w:val="Overskrift1"/>
-    <w:uiPriority w:val="9"/>
-    <w:rsid w:val="00FB7027"/>
-    <w:rPr>
-      <w:rFonts w:asciiTheme="majorHAnsi" w:eastAsiaTheme="majorEastAsia" w:hAnsiTheme="majorHAnsi" w:cstheme="majorBidi"/>
-      <w:color w:val="2E74B5" w:themeColor="accent1" w:themeShade="BF"/>
-      <w:sz w:val="32"/>
-      <w:szCs w:val="32"/>
-    </w:rPr>
-  </w:style>
-  <w:style w:type="character" w:customStyle="1" w:styleId="Overskrift2Tegn">
-    <w:name w:val="Overskrift 2 Tegn"/>
-    <w:basedOn w:val="Standardskrifttypeiafsnit"/>
-    <w:link w:val="Overskrift2"/>
-    <w:uiPriority w:val="9"/>
-    <w:rsid w:val="00FB7027"/>
-    <w:rPr>
-      <w:rFonts w:asciiTheme="majorHAnsi" w:eastAsiaTheme="majorEastAsia" w:hAnsiTheme="majorHAnsi" w:cstheme="majorBidi"/>
-      <w:color w:val="2E74B5" w:themeColor="accent1" w:themeShade="BF"/>
-      <w:sz w:val="26"/>
-      <w:szCs w:val="26"/>
-    </w:rPr>
-  </w:style>
-  <w:style w:type="table" w:styleId="Gittertabel4-farve1">
-    <w:name w:val="Grid Table 4 Accent 1"/>
-    <w:basedOn w:val="Tabel-Normal"/>
-    <w:uiPriority w:val="49"/>
-    <w:rsid w:val="00FB7027"/>
-    <w:pPr>
-      <w:spacing w:after="0" w:line="240" w:lineRule="auto"/>
-    </w:pPr>
-    <w:tblPr>
-      <w:tblStyleRowBandSize w:val="1"/>
-      <w:tblStyleColBandSize w:val="1"/>
-      <w:tblBorders>
-        <w:top w:val="single" w:sz="4" w:space="0" w:color="9CC2E5" w:themeColor="accent1" w:themeTint="99"/>
-        <w:left w:val="single" w:sz="4" w:space="0" w:color="9CC2E5" w:themeColor="accent1" w:themeTint="99"/>
-        <w:bottom w:val="single" w:sz="4" w:space="0" w:color="9CC2E5" w:themeColor="accent1" w:themeTint="99"/>
-        <w:right w:val="single" w:sz="4" w:space="0" w:color="9CC2E5" w:themeColor="accent1" w:themeTint="99"/>
-        <w:insideH w:val="single" w:sz="4" w:space="0" w:color="9CC2E5" w:themeColor="accent1" w:themeTint="99"/>
-        <w:insideV w:val="single" w:sz="4" w:space="0" w:color="9CC2E5" w:themeColor="accent1" w:themeTint="99"/>
-      </w:tblBorders>
-    </w:tblPr>
-    <w:tblStylePr w:type="firstRow">
-      <w:rPr>
-        <w:b/>
-        <w:bCs/>
-        <w:color w:val="FFFFFF" w:themeColor="background1"/>
-      </w:rPr>
-      <w:tblPr/>
-      <w:tcPr>
-        <w:tcBorders>
-          <w:top w:val="single" w:sz="4" w:space="0" w:color="5B9BD5" w:themeColor="accent1"/>
-          <w:left w:val="single" w:sz="4" w:space="0" w:color="5B9BD5" w:themeColor="accent1"/>
-          <w:bottom w:val="single" w:sz="4" w:space="0" w:color="5B9BD5" w:themeColor="accent1"/>
-          <w:right w:val="single" w:sz="4" w:space="0" w:color="5B9BD5" w:themeColor="accent1"/>
-          <w:insideH w:val="nil"/>
-          <w:insideV w:val="nil"/>
-        </w:tcBorders>
-        <w:shd w:val="clear" w:color="auto" w:fill="5B9BD5" w:themeFill="accent1"/>
-      </w:tcPr>
-    </w:tblStylePr>
-    <w:tblStylePr w:type="lastRow">
-      <w:rPr>
-        <w:b/>
-        <w:bCs/>
-      </w:rPr>
-      <w:tblPr/>
-      <w:tcPr>
-        <w:tcBorders>
-          <w:top w:val="double" w:sz="4" w:space="0" w:color="5B9BD5" w:themeColor="accent1"/>
-        </w:tcBorders>
-      </w:tcPr>
-    </w:tblStylePr>
-    <w:tblStylePr w:type="firstCol">
-      <w:rPr>
-        <w:b/>
-        <w:bCs/>
-      </w:rPr>
-    </w:tblStylePr>
-    <w:tblStylePr w:type="lastCol">
-      <w:rPr>
-        <w:b/>
-        <w:bCs/>
-      </w:rPr>
-    </w:tblStylePr>
-    <w:tblStylePr w:type="band1Vert">
-      <w:tblPr/>
-      <w:tcPr>
-        <w:shd w:val="clear" w:color="auto" w:fill="DEEAF6" w:themeFill="accent1" w:themeFillTint="33"/>
-      </w:tcPr>
-    </w:tblStylePr>
-    <w:tblStylePr w:type="band1Horz">
-      <w:tblPr/>
-      <w:tcPr>
-        <w:shd w:val="clear" w:color="auto" w:fill="DEEAF6" w:themeFill="accent1" w:themeFillTint="33"/>
-      </w:tcPr>
-    </w:tblStylePr>
-  </w:style>
-  <w:style w:type="paragraph" w:styleId="Sidehoved">
-    <w:name w:val="header"/>
-    <w:basedOn w:val="Normal"/>
-    <w:link w:val="SidehovedTegn"/>
-    <w:uiPriority w:val="99"/>
-    <w:unhideWhenUsed/>
-    <w:rsid w:val="00FB7027"/>
-    <w:pPr>
-      <w:tabs>
-        <w:tab w:val="center" w:pos="4680"/>
-        <w:tab w:val="right" w:pos="9360"/>
-      </w:tabs>
-      <w:spacing w:after="0" w:line="240" w:lineRule="auto"/>
-    </w:pPr>
-  </w:style>
-  <w:style w:type="character" w:customStyle="1" w:styleId="SidehovedTegn">
-    <w:name w:val="Sidehoved Tegn"/>
-    <w:basedOn w:val="Standardskrifttypeiafsnit"/>
-    <w:link w:val="Sidehoved"/>
-    <w:uiPriority w:val="99"/>
-    <w:rsid w:val="00FB7027"/>
-  </w:style>
-  <w:style w:type="paragraph" w:styleId="Sidefod">
-    <w:name w:val="footer"/>
-    <w:basedOn w:val="Normal"/>
-    <w:link w:val="SidefodTegn"/>
-    <w:uiPriority w:val="99"/>
-    <w:unhideWhenUsed/>
-    <w:rsid w:val="00FB7027"/>
-    <w:pPr>
-      <w:tabs>
-        <w:tab w:val="center" w:pos="4680"/>
-        <w:tab w:val="right" w:pos="9360"/>
-      </w:tabs>
-      <w:spacing w:after="0" w:line="240" w:lineRule="auto"/>
-    </w:pPr>
-  </w:style>
-  <w:style w:type="character" w:customStyle="1" w:styleId="SidefodTegn">
-    <w:name w:val="Sidefod Tegn"/>
-    <w:basedOn w:val="Standardskrifttypeiafsnit"/>
-    <w:link w:val="Sidefod"/>
-    <w:uiPriority w:val="99"/>
-    <w:rsid w:val="00FB7027"/>
-  </w:style>
-  <w:style w:type="paragraph" w:styleId="Overskrift">
-    <w:name w:val="TOC Heading"/>
-    <w:basedOn w:val="Overskrift1"/>
-    <w:next w:val="Normal"/>
-    <w:uiPriority w:val="39"/>
-    <w:unhideWhenUsed/>
-    <w:qFormat/>
-    <w:rsid w:val="00FB7027"/>
-    <w:pPr>
-      <w:outlineLvl w:val="9"/>
-    </w:pPr>
-    <w:rPr>
-      <w:lang w:val="sv-SE" w:eastAsia="sv-SE"/>
-    </w:rPr>
-  </w:style>
-  <w:style w:type="paragraph" w:styleId="Indholdsfortegnelse1">
-    <w:name w:val="toc 1"/>
-    <w:basedOn w:val="Normal"/>
-    <w:next w:val="Normal"/>
-    <w:autoRedefine/>
-    <w:uiPriority w:val="39"/>
-    <w:unhideWhenUsed/>
-    <w:rsid w:val="00FB7027"/>
-    <w:pPr>
-      <w:spacing w:after="100"/>
-    </w:pPr>
-  </w:style>
-  <w:style w:type="paragraph" w:styleId="Indholdsfortegnelse2">
-    <w:name w:val="toc 2"/>
-    <w:basedOn w:val="Normal"/>
-    <w:next w:val="Normal"/>
-    <w:autoRedefine/>
-    <w:uiPriority w:val="39"/>
-    <w:unhideWhenUsed/>
-    <w:rsid w:val="00FB7027"/>
-    <w:pPr>
-      <w:spacing w:after="100"/>
-      <w:ind w:left="220"/>
-    </w:pPr>
-  </w:style>
-  <w:style w:type="character" w:styleId="Hyperlink">
-    <w:name w:val="Hyperlink"/>
-    <w:basedOn w:val="Standardskrifttypeiafsnit"/>
-    <w:uiPriority w:val="99"/>
-    <w:unhideWhenUsed/>
-    <w:rsid w:val="00FB7027"/>
-    <w:rPr>
-      <w:color w:val="0563C1" w:themeColor="hyperlink"/>
-      <w:u w:val="single"/>
-    </w:rPr>
-  </w:style>
-</w:styles>
-</file>
-
-<file path=word/glossary/document.xml><?xml version="1.0" encoding="utf-8"?>
-<w:glossaryDocument xmlns:wpc="http://schemas.microsoft.com/office/word/2010/wordprocessingCanvas" xmlns:cx="http://schemas.microsoft.com/office/drawing/2014/chartex" xmlns:cx1="http://schemas.microsoft.com/office/drawing/2015/9/8/chartex" xmlns:cx2="http://schemas.microsoft.com/office/drawing/2015/10/21/chartex" xmlns:mc="http://schemas.openxmlformats.org/markup-compatibility/2006" xmlns:o="urn:schemas-microsoft-com:office:office" xmlns:r="http://schemas.openxmlformats.org/officeDocument/2006/relationships" xmlns:m="http://schemas.openxmlformats.org/officeDocument/2006/math" xmlns:v="urn:schemas-microsoft-com:vml" xmlns:wp14="http://schemas.microsoft.com/office/word/2010/wordprocessingDrawing" xmlns:wp="http://schemas.openxmlformats.org/drawingml/2006/wordprocessingDrawing" xmlns:w10="urn:schemas-microsoft-com:office:word" xmlns:w="http://schemas.openxmlformats.org/wordprocessingml/2006/main" xmlns:w14="http://schemas.microsoft.com/office/word/2010/wordml" xmlns:w15="http://schemas.microsoft.com/office/word/2012/wordml" xmlns:w16se="http://schemas.microsoft.com/office/word/2015/wordml/symex" xmlns:wpg="http://schemas.microsoft.com/office/word/2010/wordprocessingGroup" xmlns:wpi="http://schemas.microsoft.com/office/word/2010/wordprocessingInk" xmlns:wne="http://schemas.microsoft.com/office/word/2006/wordml" xmlns:wps="http://schemas.microsoft.com/office/word/2010/wordprocessingShape" mc:Ignorable="w14 w15 w16se wp14"/>
-</file>
-
-<file path=word/glossary/fontTable.xml><?xml version="1.0" encoding="utf-8"?>
-<w:fonts xmlns:mc="http://schemas.openxmlformats.org/markup-compatibility/2006" xmlns:r="http://schemas.openxmlformats.org/officeDocument/2006/relationships" xmlns:w="http://schemas.openxmlformats.org/wordprocessingml/2006/main" xmlns:w14="http://schemas.microsoft.com/office/word/2010/wordml" xmlns:w15="http://schemas.microsoft.com/office/word/2012/wordml" xmlns:w16se="http://schemas.microsoft.com/office/word/2015/wordml/symex" mc:Ignorable="w14 w15 w16se">
-  <w:font w:name="Times New Roman">
-    <w:panose1 w:val="02020603050405020304"/>
-    <w:charset w:val="00"/>
-    <w:family w:val="roman"/>
-    <w:pitch w:val="variable"/>
-    <w:sig w:usb0="E0002EFF" w:usb1="C0007843" w:usb2="00000009" w:usb3="00000000" w:csb0="000001FF" w:csb1="00000000"/>
-  </w:font>
-  <w:font w:name="Calibri">
-    <w:panose1 w:val="020F0502020204030204"/>
-    <w:charset w:val="00"/>
-    <w:family w:val="swiss"/>
-    <w:pitch w:val="variable"/>
-    <w:sig w:usb0="E00002FF" w:usb1="4000ACFF" w:usb2="00000001" w:usb3="00000000" w:csb0="0000019F" w:csb1="00000000"/>
-  </w:font>
-  <w:font w:name="Calibri Light">
-    <w:panose1 w:val="020F0302020204030204"/>
-    <w:charset w:val="00"/>
-    <w:family w:val="swiss"/>
-    <w:pitch w:val="variable"/>
-    <w:sig w:usb0="A00002EF" w:usb1="4000207B" w:usb2="00000000" w:usb3="00000000" w:csb0="0000019F" w:csb1="00000000"/>
-  </w:font>
-  <w:font w:name="UniversLTStd-Cn">
-    <w:panose1 w:val="00000000000000000000"/>
-    <w:charset w:val="00"/>
-    <w:family w:val="auto"/>
-    <w:notTrueType/>
-    <w:pitch w:val="default"/>
-    <w:sig w:usb0="00000003" w:usb1="00000000" w:usb2="00000000" w:usb3="00000000" w:csb0="00000001" w:csb1="00000000"/>
-  </w:font>
-</w:fonts>
-</file>
-
-<file path=word/glossary/settings.xml><?xml version="1.0" encoding="utf-8"?>
-<w:settings xmlns:mc="http://schemas.openxmlformats.org/markup-compatibility/2006" xmlns:o="urn:schemas-microsoft-com:office:office" xmlns:r="http://schemas.openxmlformats.org/officeDocument/2006/relationships" xmlns:m="http://schemas.openxmlformats.org/officeDocument/2006/math" xmlns:v="urn:schemas-microsoft-com:vml" xmlns:w10="urn:schemas-microsoft-com:office:word" xmlns:w="http://schemas.openxmlformats.org/wordprocessingml/2006/main" xmlns:w14="http://schemas.microsoft.com/office/word/2010/wordml" xmlns:w15="http://schemas.microsoft.com/office/word/2012/wordml" xmlns:w16se="http://schemas.microsoft.com/office/word/2015/wordml/symex" xmlns:sl="http://schemas.openxmlformats.org/schemaLibrary/2006/main" mc:Ignorable="w14 w15 w16se">
-  <w:view w:val="normal"/>
-  <w:defaultTabStop w:val="1304"/>
-  <w:hyphenationZone w:val="425"/>
-  <w:characterSpacingControl w:val="doNotCompress"/>
-  <w:compat>
-    <w:useFELayout/>
-    <w:compatSetting w:name="compatibilityMode" w:uri="http://schemas.microsoft.com/office/word" w:val="15"/>
-    <w:compatSetting w:name="overrideTableStyleFontSizeAndJustification" w:uri="http://schemas.microsoft.com/office/word" w:val="1"/>
-    <w:compatSetting w:name="enableOpenTypeFeatures" w:uri="http://schemas.microsoft.com/office/word" w:val="1"/>
-    <w:compatSetting w:name="doNotFlipMirrorIndents" w:uri="http://schemas.microsoft.com/office/word" w:val="1"/>
-    <w:compatSetting w:name="differentiateMultirowTableHeaders" w:uri="http://schemas.microsoft.com/office/word" w:val="1"/>
-  </w:compat>
-  <w:rsids>
-    <w:rsidRoot w:val="00816784"/>
-    <w:rsid w:val="0051240E"/>
-    <w:rsid w:val="00816784"/>
-  </w:rsids>
-  <m:mathPr>
-    <m:mathFont m:val="Cambria Math"/>
-    <m:brkBin m:val="before"/>
-    <m:brkBinSub m:val="--"/>
-    <m:smallFrac m:val="0"/>
-    <m:dispDef/>
-    <m:lMargin m:val="0"/>
-    <m:rMargin m:val="0"/>
-    <m:defJc m:val="centerGroup"/>
-    <m:wrapIndent m:val="1440"/>
-    <m:intLim m:val="subSup"/>
-    <m:naryLim m:val="undOvr"/>
-  </m:mathPr>
-  <w:themeFontLang w:val="sv-SE"/>
-  <w:clrSchemeMapping w:bg1="light1" w:t1="dark1" w:bg2="light2" w:t2="dark2" w:accent1="accent1" w:accent2="accent2" w:accent3="accent3" w:accent4="accent4" w:accent5="accent5" w:accent6="accent6" w:hyperlink="hyperlink" w:followedHyperlink="followedHyperlink"/>
-  <w:decimalSymbol w:val=","/>
-  <w:listSeparator w:val=";"/>
-  <w15:chartTrackingRefBased/>
-</w:settings>
-</file>
-
-<file path=word/glossary/styles.xml><?xml version="1.0" encoding="utf-8"?>
-<w:styles xmlns:mc="http://schemas.openxmlformats.org/markup-compatibility/2006" xmlns:r="http://schemas.openxmlformats.org/officeDocument/2006/relationships" xmlns:w="http://schemas.openxmlformats.org/wordprocessingml/2006/main" xmlns:w14="http://schemas.microsoft.com/office/word/2010/wordml" xmlns:w15="http://schemas.microsoft.com/office/word/2012/wordml" xmlns:w16se="http://schemas.microsoft.com/office/word/2015/wordml/symex" mc:Ignorable="w14 w15 w16se">
-  <w:docDefaults>
-    <w:rPrDefault>
-      <w:rPr>
-        <w:rFonts w:asciiTheme="minorHAnsi" w:eastAsiaTheme="minorEastAsia" w:hAnsiTheme="minorHAnsi" w:cstheme="minorBidi"/>
-        <w:sz w:val="22"/>
-        <w:szCs w:val="22"/>
-        <w:lang w:val="sv-SE" w:eastAsia="sv-SE" w:bidi="ar-SA"/>
       </w:rPr>
     </w:rPrDefault>
     <w:pPrDefault>
@@ -5062,6 +6232,71 @@
     <w:name w:val="Normal"/>
     <w:qFormat/>
   </w:style>
+  <w:style w:type="paragraph" w:styleId="Overskrift1">
+    <w:name w:val="heading 1"/>
+    <w:basedOn w:val="Normal"/>
+    <w:next w:val="Normal"/>
+    <w:link w:val="Overskrift1Tegn"/>
+    <w:uiPriority w:val="9"/>
+    <w:qFormat/>
+    <w:rsid w:val="00FB7027"/>
+    <w:pPr>
+      <w:keepNext/>
+      <w:keepLines/>
+      <w:spacing w:before="240" w:after="0"/>
+      <w:outlineLvl w:val="0"/>
+    </w:pPr>
+    <w:rPr>
+      <w:rFonts w:asciiTheme="majorHAnsi" w:eastAsiaTheme="majorEastAsia" w:hAnsiTheme="majorHAnsi" w:cstheme="majorBidi"/>
+      <w:color w:val="2E74B5" w:themeColor="accent1" w:themeShade="BF"/>
+      <w:sz w:val="32"/>
+      <w:szCs w:val="32"/>
+    </w:rPr>
+  </w:style>
+  <w:style w:type="paragraph" w:styleId="Overskrift2">
+    <w:name w:val="heading 2"/>
+    <w:basedOn w:val="Normal"/>
+    <w:next w:val="Normal"/>
+    <w:link w:val="Overskrift2Tegn"/>
+    <w:uiPriority w:val="9"/>
+    <w:unhideWhenUsed/>
+    <w:qFormat/>
+    <w:rsid w:val="00FB7027"/>
+    <w:pPr>
+      <w:keepNext/>
+      <w:keepLines/>
+      <w:spacing w:before="40" w:after="0"/>
+      <w:outlineLvl w:val="1"/>
+    </w:pPr>
+    <w:rPr>
+      <w:rFonts w:asciiTheme="majorHAnsi" w:eastAsiaTheme="majorEastAsia" w:hAnsiTheme="majorHAnsi" w:cstheme="majorBidi"/>
+      <w:color w:val="2E74B5" w:themeColor="accent1" w:themeShade="BF"/>
+      <w:sz w:val="26"/>
+      <w:szCs w:val="26"/>
+    </w:rPr>
+  </w:style>
+  <w:style w:type="paragraph" w:styleId="Overskrift3">
+    <w:name w:val="heading 3"/>
+    <w:basedOn w:val="Normal"/>
+    <w:next w:val="Normal"/>
+    <w:link w:val="Overskrift3Tegn"/>
+    <w:uiPriority w:val="9"/>
+    <w:unhideWhenUsed/>
+    <w:qFormat/>
+    <w:rsid w:val="00513604"/>
+    <w:pPr>
+      <w:keepNext/>
+      <w:keepLines/>
+      <w:spacing w:before="40" w:after="0"/>
+      <w:outlineLvl w:val="2"/>
+    </w:pPr>
+    <w:rPr>
+      <w:rFonts w:asciiTheme="majorHAnsi" w:eastAsiaTheme="majorEastAsia" w:hAnsiTheme="majorHAnsi" w:cstheme="majorBidi"/>
+      <w:color w:val="1F4D78" w:themeColor="accent1" w:themeShade="7F"/>
+      <w:sz w:val="24"/>
+      <w:szCs w:val="24"/>
+    </w:rPr>
+  </w:style>
   <w:style w:type="character" w:default="1" w:styleId="Standardskrifttypeiafsnit">
     <w:name w:val="Default Paragraph Font"/>
     <w:uiPriority w:val="1"/>
@@ -5089,18 +6324,360 @@
     <w:semiHidden/>
     <w:unhideWhenUsed/>
   </w:style>
-  <w:style w:type="paragraph" w:customStyle="1" w:styleId="6A789A44C35E41A3BA68EA913E2346BC">
-    <w:name w:val="6A789A44C35E41A3BA68EA913E2346BC"/>
-    <w:rsid w:val="00816784"/>
+  <w:style w:type="paragraph" w:styleId="Ingenafstand">
+    <w:name w:val="No Spacing"/>
+    <w:link w:val="IngenafstandTegn"/>
+    <w:uiPriority w:val="1"/>
+    <w:qFormat/>
+    <w:rsid w:val="00FB7027"/>
+    <w:pPr>
+      <w:spacing w:after="0" w:line="240" w:lineRule="auto"/>
+    </w:pPr>
+    <w:rPr>
+      <w:rFonts w:eastAsiaTheme="minorEastAsia"/>
+      <w:lang w:val="sv-SE" w:eastAsia="sv-SE"/>
+    </w:rPr>
+  </w:style>
+  <w:style w:type="character" w:customStyle="1" w:styleId="IngenafstandTegn">
+    <w:name w:val="Ingen afstand Tegn"/>
+    <w:basedOn w:val="Standardskrifttypeiafsnit"/>
+    <w:link w:val="Ingenafstand"/>
+    <w:uiPriority w:val="1"/>
+    <w:rsid w:val="00FB7027"/>
+    <w:rPr>
+      <w:rFonts w:eastAsiaTheme="minorEastAsia"/>
+      <w:lang w:val="sv-SE" w:eastAsia="sv-SE"/>
+    </w:rPr>
+  </w:style>
+  <w:style w:type="character" w:customStyle="1" w:styleId="Overskrift1Tegn">
+    <w:name w:val="Overskrift 1 Tegn"/>
+    <w:basedOn w:val="Standardskrifttypeiafsnit"/>
+    <w:link w:val="Overskrift1"/>
+    <w:uiPriority w:val="9"/>
+    <w:rsid w:val="00FB7027"/>
+    <w:rPr>
+      <w:rFonts w:asciiTheme="majorHAnsi" w:eastAsiaTheme="majorEastAsia" w:hAnsiTheme="majorHAnsi" w:cstheme="majorBidi"/>
+      <w:color w:val="2E74B5" w:themeColor="accent1" w:themeShade="BF"/>
+      <w:sz w:val="32"/>
+      <w:szCs w:val="32"/>
+    </w:rPr>
+  </w:style>
+  <w:style w:type="character" w:customStyle="1" w:styleId="Overskrift2Tegn">
+    <w:name w:val="Overskrift 2 Tegn"/>
+    <w:basedOn w:val="Standardskrifttypeiafsnit"/>
+    <w:link w:val="Overskrift2"/>
+    <w:uiPriority w:val="9"/>
+    <w:rsid w:val="00FB7027"/>
+    <w:rPr>
+      <w:rFonts w:asciiTheme="majorHAnsi" w:eastAsiaTheme="majorEastAsia" w:hAnsiTheme="majorHAnsi" w:cstheme="majorBidi"/>
+      <w:color w:val="2E74B5" w:themeColor="accent1" w:themeShade="BF"/>
+      <w:sz w:val="26"/>
+      <w:szCs w:val="26"/>
+    </w:rPr>
+  </w:style>
+  <w:style w:type="table" w:styleId="Gittertabel4-farve1">
+    <w:name w:val="Grid Table 4 Accent 1"/>
+    <w:basedOn w:val="Tabel-Normal"/>
+    <w:uiPriority w:val="49"/>
+    <w:rsid w:val="00FB7027"/>
+    <w:pPr>
+      <w:spacing w:after="0" w:line="240" w:lineRule="auto"/>
+    </w:pPr>
+    <w:tblPr>
+      <w:tblStyleRowBandSize w:val="1"/>
+      <w:tblStyleColBandSize w:val="1"/>
+      <w:tblBorders>
+        <w:top w:val="single" w:sz="4" w:space="0" w:color="9CC2E5" w:themeColor="accent1" w:themeTint="99"/>
+        <w:left w:val="single" w:sz="4" w:space="0" w:color="9CC2E5" w:themeColor="accent1" w:themeTint="99"/>
+        <w:bottom w:val="single" w:sz="4" w:space="0" w:color="9CC2E5" w:themeColor="accent1" w:themeTint="99"/>
+        <w:right w:val="single" w:sz="4" w:space="0" w:color="9CC2E5" w:themeColor="accent1" w:themeTint="99"/>
+        <w:insideH w:val="single" w:sz="4" w:space="0" w:color="9CC2E5" w:themeColor="accent1" w:themeTint="99"/>
+        <w:insideV w:val="single" w:sz="4" w:space="0" w:color="9CC2E5" w:themeColor="accent1" w:themeTint="99"/>
+      </w:tblBorders>
+    </w:tblPr>
+    <w:tblStylePr w:type="firstRow">
+      <w:rPr>
+        <w:b/>
+        <w:bCs/>
+        <w:color w:val="FFFFFF" w:themeColor="background1"/>
+      </w:rPr>
+      <w:tblPr/>
+      <w:tcPr>
+        <w:tcBorders>
+          <w:top w:val="single" w:sz="4" w:space="0" w:color="5B9BD5" w:themeColor="accent1"/>
+          <w:left w:val="single" w:sz="4" w:space="0" w:color="5B9BD5" w:themeColor="accent1"/>
+          <w:bottom w:val="single" w:sz="4" w:space="0" w:color="5B9BD5" w:themeColor="accent1"/>
+          <w:right w:val="single" w:sz="4" w:space="0" w:color="5B9BD5" w:themeColor="accent1"/>
+          <w:insideH w:val="nil"/>
+          <w:insideV w:val="nil"/>
+        </w:tcBorders>
+        <w:shd w:val="clear" w:color="auto" w:fill="5B9BD5" w:themeFill="accent1"/>
+      </w:tcPr>
+    </w:tblStylePr>
+    <w:tblStylePr w:type="lastRow">
+      <w:rPr>
+        <w:b/>
+        <w:bCs/>
+      </w:rPr>
+      <w:tblPr/>
+      <w:tcPr>
+        <w:tcBorders>
+          <w:top w:val="double" w:sz="4" w:space="0" w:color="5B9BD5" w:themeColor="accent1"/>
+        </w:tcBorders>
+      </w:tcPr>
+    </w:tblStylePr>
+    <w:tblStylePr w:type="firstCol">
+      <w:rPr>
+        <w:b/>
+        <w:bCs/>
+      </w:rPr>
+    </w:tblStylePr>
+    <w:tblStylePr w:type="lastCol">
+      <w:rPr>
+        <w:b/>
+        <w:bCs/>
+      </w:rPr>
+    </w:tblStylePr>
+    <w:tblStylePr w:type="band1Vert">
+      <w:tblPr/>
+      <w:tcPr>
+        <w:shd w:val="clear" w:color="auto" w:fill="DEEAF6" w:themeFill="accent1" w:themeFillTint="33"/>
+      </w:tcPr>
+    </w:tblStylePr>
+    <w:tblStylePr w:type="band1Horz">
+      <w:tblPr/>
+      <w:tcPr>
+        <w:shd w:val="clear" w:color="auto" w:fill="DEEAF6" w:themeFill="accent1" w:themeFillTint="33"/>
+      </w:tcPr>
+    </w:tblStylePr>
+  </w:style>
+  <w:style w:type="paragraph" w:styleId="Sidehoved">
+    <w:name w:val="header"/>
+    <w:basedOn w:val="Normal"/>
+    <w:link w:val="SidehovedTegn"/>
+    <w:uiPriority w:val="99"/>
+    <w:unhideWhenUsed/>
+    <w:rsid w:val="00FB7027"/>
+    <w:pPr>
+      <w:tabs>
+        <w:tab w:val="center" w:pos="4680"/>
+        <w:tab w:val="right" w:pos="9360"/>
+      </w:tabs>
+      <w:spacing w:after="0" w:line="240" w:lineRule="auto"/>
+    </w:pPr>
+  </w:style>
+  <w:style w:type="character" w:customStyle="1" w:styleId="SidehovedTegn">
+    <w:name w:val="Sidehoved Tegn"/>
+    <w:basedOn w:val="Standardskrifttypeiafsnit"/>
+    <w:link w:val="Sidehoved"/>
+    <w:uiPriority w:val="99"/>
+    <w:rsid w:val="00FB7027"/>
+  </w:style>
+  <w:style w:type="paragraph" w:styleId="Sidefod">
+    <w:name w:val="footer"/>
+    <w:basedOn w:val="Normal"/>
+    <w:link w:val="SidefodTegn"/>
+    <w:uiPriority w:val="99"/>
+    <w:unhideWhenUsed/>
+    <w:rsid w:val="00FB7027"/>
+    <w:pPr>
+      <w:tabs>
+        <w:tab w:val="center" w:pos="4680"/>
+        <w:tab w:val="right" w:pos="9360"/>
+      </w:tabs>
+      <w:spacing w:after="0" w:line="240" w:lineRule="auto"/>
+    </w:pPr>
+  </w:style>
+  <w:style w:type="character" w:customStyle="1" w:styleId="SidefodTegn">
+    <w:name w:val="Sidefod Tegn"/>
+    <w:basedOn w:val="Standardskrifttypeiafsnit"/>
+    <w:link w:val="Sidefod"/>
+    <w:uiPriority w:val="99"/>
+    <w:rsid w:val="00FB7027"/>
+  </w:style>
+  <w:style w:type="paragraph" w:styleId="Overskrift">
+    <w:name w:val="TOC Heading"/>
+    <w:basedOn w:val="Overskrift1"/>
+    <w:next w:val="Normal"/>
+    <w:uiPriority w:val="39"/>
+    <w:unhideWhenUsed/>
+    <w:qFormat/>
+    <w:rsid w:val="00FB7027"/>
+    <w:pPr>
+      <w:outlineLvl w:val="9"/>
+    </w:pPr>
+    <w:rPr>
+      <w:lang w:val="sv-SE" w:eastAsia="sv-SE"/>
+    </w:rPr>
+  </w:style>
+  <w:style w:type="paragraph" w:styleId="Indholdsfortegnelse1">
+    <w:name w:val="toc 1"/>
+    <w:basedOn w:val="Normal"/>
+    <w:next w:val="Normal"/>
+    <w:autoRedefine/>
+    <w:uiPriority w:val="39"/>
+    <w:unhideWhenUsed/>
+    <w:rsid w:val="00FB7027"/>
+    <w:pPr>
+      <w:spacing w:after="100"/>
+    </w:pPr>
+  </w:style>
+  <w:style w:type="paragraph" w:styleId="Indholdsfortegnelse2">
+    <w:name w:val="toc 2"/>
+    <w:basedOn w:val="Normal"/>
+    <w:next w:val="Normal"/>
+    <w:autoRedefine/>
+    <w:uiPriority w:val="39"/>
+    <w:unhideWhenUsed/>
+    <w:rsid w:val="00FB7027"/>
+    <w:pPr>
+      <w:spacing w:after="100"/>
+      <w:ind w:left="220"/>
+    </w:pPr>
+  </w:style>
+  <w:style w:type="character" w:styleId="Hyperlink">
+    <w:name w:val="Hyperlink"/>
+    <w:basedOn w:val="Standardskrifttypeiafsnit"/>
+    <w:uiPriority w:val="99"/>
+    <w:unhideWhenUsed/>
+    <w:rsid w:val="00FB7027"/>
+    <w:rPr>
+      <w:color w:val="0563C1" w:themeColor="hyperlink"/>
+      <w:u w:val="single"/>
+    </w:rPr>
+  </w:style>
+  <w:style w:type="table" w:styleId="Tabel-Gitter">
+    <w:name w:val="Table Grid"/>
+    <w:basedOn w:val="Tabel-Normal"/>
+    <w:uiPriority w:val="39"/>
+    <w:rsid w:val="006C61B6"/>
+    <w:pPr>
+      <w:spacing w:after="0" w:line="240" w:lineRule="auto"/>
+    </w:pPr>
+    <w:tblPr>
+      <w:tblBorders>
+        <w:top w:val="single" w:sz="4" w:space="0" w:color="auto"/>
+        <w:left w:val="single" w:sz="4" w:space="0" w:color="auto"/>
+        <w:bottom w:val="single" w:sz="4" w:space="0" w:color="auto"/>
+        <w:right w:val="single" w:sz="4" w:space="0" w:color="auto"/>
+        <w:insideH w:val="single" w:sz="4" w:space="0" w:color="auto"/>
+        <w:insideV w:val="single" w:sz="4" w:space="0" w:color="auto"/>
+      </w:tblBorders>
+    </w:tblPr>
+  </w:style>
+  <w:style w:type="table" w:styleId="Gittertabel2-farve1">
+    <w:name w:val="Grid Table 2 Accent 1"/>
+    <w:basedOn w:val="Tabel-Normal"/>
+    <w:uiPriority w:val="47"/>
+    <w:rsid w:val="006C61B6"/>
+    <w:pPr>
+      <w:spacing w:after="0" w:line="240" w:lineRule="auto"/>
+    </w:pPr>
+    <w:tblPr>
+      <w:tblStyleRowBandSize w:val="1"/>
+      <w:tblStyleColBandSize w:val="1"/>
+      <w:tblBorders>
+        <w:top w:val="single" w:sz="2" w:space="0" w:color="9CC2E5" w:themeColor="accent1" w:themeTint="99"/>
+        <w:bottom w:val="single" w:sz="2" w:space="0" w:color="9CC2E5" w:themeColor="accent1" w:themeTint="99"/>
+        <w:insideH w:val="single" w:sz="2" w:space="0" w:color="9CC2E5" w:themeColor="accent1" w:themeTint="99"/>
+        <w:insideV w:val="single" w:sz="2" w:space="0" w:color="9CC2E5" w:themeColor="accent1" w:themeTint="99"/>
+      </w:tblBorders>
+    </w:tblPr>
+    <w:tblStylePr w:type="firstRow">
+      <w:rPr>
+        <w:b/>
+        <w:bCs/>
+      </w:rPr>
+      <w:tblPr/>
+      <w:tcPr>
+        <w:tcBorders>
+          <w:top w:val="nil"/>
+          <w:bottom w:val="single" w:sz="12" w:space="0" w:color="9CC2E5" w:themeColor="accent1" w:themeTint="99"/>
+          <w:insideH w:val="nil"/>
+          <w:insideV w:val="nil"/>
+        </w:tcBorders>
+        <w:shd w:val="clear" w:color="auto" w:fill="FFFFFF" w:themeFill="background1"/>
+      </w:tcPr>
+    </w:tblStylePr>
+    <w:tblStylePr w:type="lastRow">
+      <w:rPr>
+        <w:b/>
+        <w:bCs/>
+      </w:rPr>
+      <w:tblPr/>
+      <w:tcPr>
+        <w:tcBorders>
+          <w:top w:val="double" w:sz="2" w:space="0" w:color="9CC2E5" w:themeColor="accent1" w:themeTint="99"/>
+          <w:bottom w:val="nil"/>
+          <w:insideH w:val="nil"/>
+          <w:insideV w:val="nil"/>
+        </w:tcBorders>
+        <w:shd w:val="clear" w:color="auto" w:fill="FFFFFF" w:themeFill="background1"/>
+      </w:tcPr>
+    </w:tblStylePr>
+    <w:tblStylePr w:type="firstCol">
+      <w:rPr>
+        <w:b/>
+        <w:bCs/>
+      </w:rPr>
+    </w:tblStylePr>
+    <w:tblStylePr w:type="lastCol">
+      <w:rPr>
+        <w:b/>
+        <w:bCs/>
+      </w:rPr>
+    </w:tblStylePr>
+    <w:tblStylePr w:type="band1Vert">
+      <w:tblPr/>
+      <w:tcPr>
+        <w:shd w:val="clear" w:color="auto" w:fill="DEEAF6" w:themeFill="accent1" w:themeFillTint="33"/>
+      </w:tcPr>
+    </w:tblStylePr>
+    <w:tblStylePr w:type="band1Horz">
+      <w:tblPr/>
+      <w:tcPr>
+        <w:shd w:val="clear" w:color="auto" w:fill="DEEAF6" w:themeFill="accent1" w:themeFillTint="33"/>
+      </w:tcPr>
+    </w:tblStylePr>
+  </w:style>
+  <w:style w:type="paragraph" w:styleId="Listeafsnit">
+    <w:name w:val="List Paragraph"/>
+    <w:basedOn w:val="Normal"/>
+    <w:uiPriority w:val="34"/>
+    <w:qFormat/>
+    <w:rsid w:val="006C61B6"/>
+    <w:pPr>
+      <w:ind w:left="720"/>
+      <w:contextualSpacing/>
+    </w:pPr>
+  </w:style>
+  <w:style w:type="character" w:customStyle="1" w:styleId="Overskrift3Tegn">
+    <w:name w:val="Overskrift 3 Tegn"/>
+    <w:basedOn w:val="Standardskrifttypeiafsnit"/>
+    <w:link w:val="Overskrift3"/>
+    <w:uiPriority w:val="9"/>
+    <w:rsid w:val="00513604"/>
+    <w:rPr>
+      <w:rFonts w:asciiTheme="majorHAnsi" w:eastAsiaTheme="majorEastAsia" w:hAnsiTheme="majorHAnsi" w:cstheme="majorBidi"/>
+      <w:color w:val="1F4D78" w:themeColor="accent1" w:themeShade="7F"/>
+      <w:sz w:val="24"/>
+      <w:szCs w:val="24"/>
+    </w:rPr>
+  </w:style>
+  <w:style w:type="paragraph" w:styleId="Indholdsfortegnelse3">
+    <w:name w:val="toc 3"/>
+    <w:basedOn w:val="Normal"/>
+    <w:next w:val="Normal"/>
+    <w:autoRedefine/>
+    <w:uiPriority w:val="39"/>
+    <w:unhideWhenUsed/>
+    <w:rsid w:val="00C76CB7"/>
+    <w:pPr>
+      <w:spacing w:after="100"/>
+      <w:ind w:left="440"/>
+    </w:pPr>
   </w:style>
 </w:styles>
-</file>
-
-<file path=word/glossary/webSettings.xml><?xml version="1.0" encoding="utf-8"?>
-<w:webSettings xmlns:mc="http://schemas.openxmlformats.org/markup-compatibility/2006" xmlns:r="http://schemas.openxmlformats.org/officeDocument/2006/relationships" xmlns:w="http://schemas.openxmlformats.org/wordprocessingml/2006/main" xmlns:w14="http://schemas.microsoft.com/office/word/2010/wordml" xmlns:w15="http://schemas.microsoft.com/office/word/2012/wordml" xmlns:w16se="http://schemas.microsoft.com/office/word/2015/wordml/symex" mc:Ignorable="w14 w15 w16se">
-  <w:optimizeForBrowser/>
-  <w:allowPNG/>
-</w:webSettings>
 </file>
 
 <file path=word/theme/theme1.xml><?xml version="1.0" encoding="utf-8"?>
@@ -5369,7 +6946,7 @@
 </file>
 
 <file path=customXml/itemProps1.xml><?xml version="1.0" encoding="utf-8"?>
-<ds:datastoreItem xmlns:ds="http://schemas.openxmlformats.org/officeDocument/2006/customXml" ds:itemID="{347B8BC4-94C2-4B4F-B35B-9E4CC0FD7641}">
+<ds:datastoreItem xmlns:ds="http://schemas.openxmlformats.org/officeDocument/2006/customXml" ds:itemID="{38B00E0F-8FD3-4675-9E99-BE770FA7D0FD}">
   <ds:schemaRefs>
     <ds:schemaRef ds:uri="http://schemas.openxmlformats.org/officeDocument/2006/bibliography"/>
   </ds:schemaRefs>

</xml_diff>

<commit_message>
documents needed for PID added and updated
</commit_message>
<xml_diff>
--- a/Documentation/CommunicationManagementStrategy.docx
+++ b/Documentation/CommunicationManagementStrategy.docx
@@ -10,6 +10,7 @@
           <w:docPartUnique/>
         </w:docPartObj>
       </w:sdtPr>
+      <w:sdtEndPr/>
       <w:sdtContent>
         <w:p>
           <w:r>
@@ -164,6 +165,7 @@
                                         <w:dataBinding w:prefixMappings="xmlns:ns0='http://purl.org/dc/elements/1.1/' xmlns:ns1='http://schemas.openxmlformats.org/package/2006/metadata/core-properties' " w:xpath="/ns1:coreProperties[1]/ns0:title[1]" w:storeItemID="{6C3C8BC8-F283-45AE-878A-BAB7291924A1}"/>
                                         <w:text/>
                                       </w:sdtPr>
+                                      <w:sdtEndPr/>
                                       <w:sdtContent>
                                         <w:p>
                                           <w:pPr>
@@ -204,6 +206,7 @@
                                         <w:dataBinding w:prefixMappings="xmlns:ns0='http://purl.org/dc/elements/1.1/' xmlns:ns1='http://schemas.openxmlformats.org/package/2006/metadata/core-properties' " w:xpath="/ns1:coreProperties[1]/ns0:subject[1]" w:storeItemID="{6C3C8BC8-F283-45AE-878A-BAB7291924A1}"/>
                                         <w:text/>
                                       </w:sdtPr>
+                                      <w:sdtEndPr/>
                                       <w:sdtContent>
                                         <w:p>
                                           <w:pPr>
@@ -273,6 +276,16 @@
                                         </w:rPr>
                                         <w:t xml:space="preserve">Author: </w:t>
                                       </w:r>
+                                      <w:r>
+                                        <w:rPr>
+                                          <w:caps/>
+                                          <w:color w:val="ED7D31" w:themeColor="accent2"/>
+                                          <w:sz w:val="26"/>
+                                          <w:szCs w:val="26"/>
+                                          <w:lang w:val="en-US"/>
+                                        </w:rPr>
+                                        <w:t>åsa wegelius</w:t>
+                                      </w:r>
                                     </w:p>
                                     <w:p>
                                       <w:pPr>
@@ -295,6 +308,18 @@
                                         </w:rPr>
                                         <w:t xml:space="preserve">Owner: </w:t>
                                       </w:r>
+                                      <w:r>
+                                        <w:rPr>
+                                          <w:caps/>
+                                          <w:color w:val="ED7D31" w:themeColor="accent2"/>
+                                          <w:sz w:val="26"/>
+                                          <w:szCs w:val="26"/>
+                                          <w:lang w:val="en-US"/>
+                                        </w:rPr>
+                                        <w:t>Åsa Wegelius</w:t>
+                                      </w:r>
+                                      <w:bookmarkStart w:id="0" w:name="_GoBack"/>
+                                      <w:bookmarkEnd w:id="0"/>
                                     </w:p>
                                     <w:p>
                                       <w:pPr>
@@ -473,6 +498,7 @@
                                   <w:dataBinding w:prefixMappings="xmlns:ns0='http://purl.org/dc/elements/1.1/' xmlns:ns1='http://schemas.openxmlformats.org/package/2006/metadata/core-properties' " w:xpath="/ns1:coreProperties[1]/ns0:title[1]" w:storeItemID="{6C3C8BC8-F283-45AE-878A-BAB7291924A1}"/>
                                   <w:text/>
                                 </w:sdtPr>
+                                <w:sdtEndPr/>
                                 <w:sdtContent>
                                   <w:p>
                                     <w:pPr>
@@ -513,6 +539,7 @@
                                   <w:dataBinding w:prefixMappings="xmlns:ns0='http://purl.org/dc/elements/1.1/' xmlns:ns1='http://schemas.openxmlformats.org/package/2006/metadata/core-properties' " w:xpath="/ns1:coreProperties[1]/ns0:subject[1]" w:storeItemID="{6C3C8BC8-F283-45AE-878A-BAB7291924A1}"/>
                                   <w:text/>
                                 </w:sdtPr>
+                                <w:sdtEndPr/>
                                 <w:sdtContent>
                                   <w:p>
                                     <w:pPr>
@@ -582,6 +609,16 @@
                                   </w:rPr>
                                   <w:t xml:space="preserve">Author: </w:t>
                                 </w:r>
+                                <w:r>
+                                  <w:rPr>
+                                    <w:caps/>
+                                    <w:color w:val="ED7D31" w:themeColor="accent2"/>
+                                    <w:sz w:val="26"/>
+                                    <w:szCs w:val="26"/>
+                                    <w:lang w:val="en-US"/>
+                                  </w:rPr>
+                                  <w:t>åsa wegelius</w:t>
+                                </w:r>
                               </w:p>
                               <w:p>
                                 <w:pPr>
@@ -604,6 +641,18 @@
                                   </w:rPr>
                                   <w:t xml:space="preserve">Owner: </w:t>
                                 </w:r>
+                                <w:r>
+                                  <w:rPr>
+                                    <w:caps/>
+                                    <w:color w:val="ED7D31" w:themeColor="accent2"/>
+                                    <w:sz w:val="26"/>
+                                    <w:szCs w:val="26"/>
+                                    <w:lang w:val="en-US"/>
+                                  </w:rPr>
+                                  <w:t>Åsa Wegelius</w:t>
+                                </w:r>
+                                <w:bookmarkStart w:id="1" w:name="_GoBack"/>
+                                <w:bookmarkEnd w:id="1"/>
                               </w:p>
                               <w:p>
                                 <w:pPr>
@@ -680,12 +729,12 @@
           <w:numId w:val="1"/>
         </w:numPr>
       </w:pPr>
-      <w:bookmarkStart w:id="0" w:name="_Toc444808714"/>
+      <w:bookmarkStart w:id="2" w:name="_Toc444808714"/>
       <w:r>
         <w:lastRenderedPageBreak/>
         <w:t>Communication Management Strategy History</w:t>
       </w:r>
-      <w:bookmarkEnd w:id="0"/>
+      <w:bookmarkEnd w:id="2"/>
     </w:p>
     <w:p>
       <w:pPr>
@@ -705,26 +754,18 @@
           <w:lang w:val="da-DK"/>
         </w:rPr>
       </w:pPr>
-      <w:bookmarkStart w:id="1" w:name="_Toc444073241"/>
-      <w:bookmarkStart w:id="2" w:name="_Toc444074265"/>
-      <w:bookmarkStart w:id="3" w:name="_Toc444808715"/>
+      <w:bookmarkStart w:id="3" w:name="_Toc444073241"/>
+      <w:bookmarkStart w:id="4" w:name="_Toc444074265"/>
+      <w:bookmarkStart w:id="5" w:name="_Toc444808715"/>
       <w:r>
         <w:rPr>
           <w:lang w:val="da-DK"/>
         </w:rPr>
-        <w:t xml:space="preserve">Revision </w:t>
-      </w:r>
-      <w:proofErr w:type="spellStart"/>
-      <w:r>
-        <w:rPr>
-          <w:lang w:val="da-DK"/>
-        </w:rPr>
-        <w:t>History</w:t>
-      </w:r>
-      <w:bookmarkEnd w:id="1"/>
-      <w:bookmarkEnd w:id="2"/>
+        <w:t>Revision History</w:t>
+      </w:r>
       <w:bookmarkEnd w:id="3"/>
-      <w:proofErr w:type="spellEnd"/>
+      <w:bookmarkEnd w:id="4"/>
+      <w:bookmarkEnd w:id="5"/>
     </w:p>
     <w:p>
       <w:pPr>
@@ -798,41 +839,31 @@
                 <w:lang w:val="da-DK"/>
               </w:rPr>
             </w:pPr>
-            <w:proofErr w:type="spellStart"/>
             <w:r>
               <w:rPr>
                 <w:lang w:val="da-DK"/>
               </w:rPr>
-              <w:t>Implemented</w:t>
-            </w:r>
-            <w:proofErr w:type="spellEnd"/>
-            <w:r>
+              <w:t>Implemented by</w:t>
+            </w:r>
+          </w:p>
+        </w:tc>
+        <w:tc>
+          <w:tcPr>
+            <w:tcW w:w="3293" w:type="dxa"/>
+          </w:tcPr>
+          <w:p>
+            <w:pPr>
+              <w:cnfStyle w:val="100000000000" w:firstRow="1" w:lastRow="0" w:firstColumn="0" w:lastColumn="0" w:oddVBand="0" w:evenVBand="0" w:oddHBand="0" w:evenHBand="0" w:firstRowFirstColumn="0" w:firstRowLastColumn="0" w:lastRowFirstColumn="0" w:lastRowLastColumn="0"/>
               <w:rPr>
                 <w:lang w:val="da-DK"/>
               </w:rPr>
-              <w:t xml:space="preserve"> by</w:t>
-            </w:r>
-          </w:p>
-        </w:tc>
-        <w:tc>
-          <w:tcPr>
-            <w:tcW w:w="3293" w:type="dxa"/>
-          </w:tcPr>
-          <w:p>
-            <w:pPr>
-              <w:cnfStyle w:val="100000000000" w:firstRow="1" w:lastRow="0" w:firstColumn="0" w:lastColumn="0" w:oddVBand="0" w:evenVBand="0" w:oddHBand="0" w:evenHBand="0" w:firstRowFirstColumn="0" w:firstRowLastColumn="0" w:lastRowFirstColumn="0" w:lastRowLastColumn="0"/>
+            </w:pPr>
+            <w:r>
               <w:rPr>
                 <w:lang w:val="da-DK"/>
               </w:rPr>
-            </w:pPr>
-            <w:proofErr w:type="spellStart"/>
-            <w:r>
-              <w:rPr>
-                <w:lang w:val="da-DK"/>
-              </w:rPr>
               <w:t>Reason</w:t>
             </w:r>
-            <w:proofErr w:type="spellEnd"/>
           </w:p>
         </w:tc>
       </w:tr>
@@ -912,16 +943,8 @@
               <w:rPr>
                 <w:lang w:val="da-DK"/>
               </w:rPr>
-              <w:t xml:space="preserve">First </w:t>
-            </w:r>
-            <w:proofErr w:type="spellStart"/>
-            <w:r>
-              <w:rPr>
-                <w:lang w:val="da-DK"/>
-              </w:rPr>
-              <w:t>draft</w:t>
-            </w:r>
-            <w:proofErr w:type="spellEnd"/>
+              <w:t>First draft</w:t>
+            </w:r>
           </w:p>
         </w:tc>
       </w:tr>
@@ -1112,20 +1135,18 @@
           <w:lang w:val="da-DK"/>
         </w:rPr>
       </w:pPr>
-      <w:bookmarkStart w:id="4" w:name="_Toc444073242"/>
-      <w:bookmarkStart w:id="5" w:name="_Toc444074266"/>
-      <w:bookmarkStart w:id="6" w:name="_Toc444808716"/>
-      <w:proofErr w:type="spellStart"/>
+      <w:bookmarkStart w:id="6" w:name="_Toc444073242"/>
+      <w:bookmarkStart w:id="7" w:name="_Toc444074266"/>
+      <w:bookmarkStart w:id="8" w:name="_Toc444808716"/>
       <w:r>
         <w:rPr>
           <w:lang w:val="da-DK"/>
         </w:rPr>
         <w:t>Approvals</w:t>
       </w:r>
-      <w:bookmarkEnd w:id="4"/>
-      <w:bookmarkEnd w:id="5"/>
       <w:bookmarkEnd w:id="6"/>
-      <w:proofErr w:type="spellEnd"/>
+      <w:bookmarkEnd w:id="7"/>
+      <w:bookmarkEnd w:id="8"/>
     </w:p>
     <w:p>
       <w:pPr>
@@ -1180,14 +1201,12 @@
                 <w:lang w:val="da-DK"/>
               </w:rPr>
             </w:pPr>
-            <w:proofErr w:type="spellStart"/>
             <w:r>
               <w:rPr>
                 <w:lang w:val="da-DK"/>
               </w:rPr>
               <w:t>Name</w:t>
             </w:r>
-            <w:proofErr w:type="spellEnd"/>
           </w:p>
         </w:tc>
         <w:tc>
@@ -1470,18 +1489,18 @@
           <w:lang w:val="da-DK"/>
         </w:rPr>
       </w:pPr>
-      <w:bookmarkStart w:id="7" w:name="_Toc444073243"/>
-      <w:bookmarkStart w:id="8" w:name="_Toc444074267"/>
-      <w:bookmarkStart w:id="9" w:name="_Toc444808717"/>
+      <w:bookmarkStart w:id="9" w:name="_Toc444073243"/>
+      <w:bookmarkStart w:id="10" w:name="_Toc444074267"/>
+      <w:bookmarkStart w:id="11" w:name="_Toc444808717"/>
       <w:r>
         <w:rPr>
           <w:lang w:val="da-DK"/>
         </w:rPr>
         <w:t>Distribution</w:t>
       </w:r>
-      <w:bookmarkEnd w:id="7"/>
-      <w:bookmarkEnd w:id="8"/>
       <w:bookmarkEnd w:id="9"/>
+      <w:bookmarkEnd w:id="10"/>
+      <w:bookmarkEnd w:id="11"/>
     </w:p>
     <w:p>
       <w:pPr>
@@ -1536,14 +1555,12 @@
                 <w:lang w:val="da-DK"/>
               </w:rPr>
             </w:pPr>
-            <w:proofErr w:type="spellStart"/>
             <w:r>
               <w:rPr>
                 <w:lang w:val="da-DK"/>
               </w:rPr>
               <w:t>Name</w:t>
             </w:r>
-            <w:proofErr w:type="spellEnd"/>
           </w:p>
         </w:tc>
         <w:tc>
@@ -1600,6 +1617,12 @@
                 <w:lang w:val="da-DK"/>
               </w:rPr>
             </w:pPr>
+            <w:r>
+              <w:rPr>
+                <w:lang w:val="da-DK"/>
+              </w:rPr>
+              <w:t>1.0.3</w:t>
+            </w:r>
           </w:p>
         </w:tc>
         <w:tc>
@@ -1613,6 +1636,12 @@
                 <w:lang w:val="da-DK"/>
               </w:rPr>
             </w:pPr>
+            <w:r>
+              <w:rPr>
+                <w:lang w:val="da-DK"/>
+              </w:rPr>
+              <w:t>Jarl Tuxen</w:t>
+            </w:r>
           </w:p>
         </w:tc>
         <w:tc>
@@ -1626,6 +1655,12 @@
                 <w:lang w:val="da-DK"/>
               </w:rPr>
             </w:pPr>
+            <w:r>
+              <w:rPr>
+                <w:lang w:val="da-DK"/>
+              </w:rPr>
+              <w:t>Steering Commitee</w:t>
+            </w:r>
           </w:p>
         </w:tc>
         <w:tc>
@@ -1639,6 +1674,12 @@
                 <w:lang w:val="da-DK"/>
               </w:rPr>
             </w:pPr>
+            <w:r>
+              <w:rPr>
+                <w:lang w:val="da-DK"/>
+              </w:rPr>
+              <w:t>04-03-2016</w:t>
+            </w:r>
           </w:p>
         </w:tc>
       </w:tr>
@@ -1828,12 +1869,12 @@
           <w:numId w:val="1"/>
         </w:numPr>
       </w:pPr>
-      <w:bookmarkStart w:id="10" w:name="_Toc444808718"/>
+      <w:bookmarkStart w:id="12" w:name="_Toc444808718"/>
       <w:r>
         <w:lastRenderedPageBreak/>
         <w:t>Table of Contents</w:t>
       </w:r>
-      <w:bookmarkEnd w:id="10"/>
+      <w:bookmarkEnd w:id="12"/>
     </w:p>
     <w:sdt>
       <w:sdtPr>
@@ -1861,19 +1902,11 @@
           <w:pPr>
             <w:pStyle w:val="Overskrift"/>
           </w:pPr>
-          <w:proofErr w:type="spellStart"/>
           <w:r>
             <w:rPr>
               <w:lang w:val="da-DK"/>
             </w:rPr>
-            <w:t>Table</w:t>
-          </w:r>
-          <w:proofErr w:type="spellEnd"/>
-          <w:r>
-            <w:rPr>
-              <w:lang w:val="da-DK"/>
-            </w:rPr>
-            <w:t xml:space="preserve"> of Contents</w:t>
+            <w:t>Table of Contents</w:t>
           </w:r>
         </w:p>
         <w:p>
@@ -3798,12 +3831,12 @@
           <w:numId w:val="1"/>
         </w:numPr>
       </w:pPr>
-      <w:bookmarkStart w:id="11" w:name="_Toc444808719"/>
+      <w:bookmarkStart w:id="13" w:name="_Toc444808719"/>
       <w:r>
         <w:lastRenderedPageBreak/>
         <w:t>Introduction</w:t>
       </w:r>
-      <w:bookmarkEnd w:id="11"/>
+      <w:bookmarkEnd w:id="13"/>
     </w:p>
     <w:p>
       <w:r>
@@ -3831,22 +3864,22 @@
           <w:numId w:val="1"/>
         </w:numPr>
       </w:pPr>
-      <w:bookmarkStart w:id="12" w:name="_Toc444808720"/>
+      <w:bookmarkStart w:id="14" w:name="_Toc444808720"/>
       <w:r>
         <w:t>Communication procedure</w:t>
       </w:r>
-      <w:bookmarkEnd w:id="12"/>
+      <w:bookmarkEnd w:id="14"/>
     </w:p>
     <w:p>
       <w:pPr>
         <w:pStyle w:val="Overskrift2"/>
         <w:ind w:firstLine="360"/>
       </w:pPr>
-      <w:bookmarkStart w:id="13" w:name="_Toc444808721"/>
+      <w:bookmarkStart w:id="15" w:name="_Toc444808721"/>
       <w:r>
         <w:t>4.1 Skype meeting</w:t>
       </w:r>
-      <w:bookmarkEnd w:id="13"/>
+      <w:bookmarkEnd w:id="15"/>
     </w:p>
     <w:p>
       <w:r>
@@ -3872,7 +3905,7 @@
           <w:noProof/>
           <w:lang w:val="da-DK"/>
         </w:rPr>
-        <w:t>03-03-2016</w:t>
+        <w:t>04-03-2016</w:t>
       </w:r>
       <w:r>
         <w:fldChar w:fldCharType="end"/>
@@ -3970,11 +4003,11 @@
           <w:numId w:val="1"/>
         </w:numPr>
       </w:pPr>
-      <w:bookmarkStart w:id="14" w:name="_Toc444808722"/>
+      <w:bookmarkStart w:id="16" w:name="_Toc444808722"/>
       <w:r>
         <w:t>Facebook group</w:t>
       </w:r>
-      <w:bookmarkEnd w:id="14"/>
+      <w:bookmarkEnd w:id="16"/>
     </w:p>
     <w:p>
       <w:r>
@@ -3998,11 +4031,11 @@
           <w:numId w:val="1"/>
         </w:numPr>
       </w:pPr>
-      <w:bookmarkStart w:id="15" w:name="_Toc444808723"/>
+      <w:bookmarkStart w:id="17" w:name="_Toc444808723"/>
       <w:r>
         <w:t>Scrum communication</w:t>
       </w:r>
-      <w:bookmarkEnd w:id="15"/>
+      <w:bookmarkEnd w:id="17"/>
       <w:r>
         <w:t xml:space="preserve"> </w:t>
       </w:r>
@@ -4064,11 +4097,11 @@
           <w:numId w:val="1"/>
         </w:numPr>
       </w:pPr>
-      <w:bookmarkStart w:id="16" w:name="_Toc444808724"/>
+      <w:bookmarkStart w:id="18" w:name="_Toc444808724"/>
       <w:r>
         <w:t>Tools and techniques</w:t>
       </w:r>
-      <w:bookmarkEnd w:id="16"/>
+      <w:bookmarkEnd w:id="18"/>
     </w:p>
     <w:p>
       <w:r>
@@ -4091,7 +4124,7 @@
           <w:noProof/>
           <w:lang w:val="da-DK"/>
         </w:rPr>
-        <w:t>03-03-2016</w:t>
+        <w:t>04-03-2016</w:t>
       </w:r>
       <w:r>
         <w:fldChar w:fldCharType="end"/>
@@ -4128,12 +4161,12 @@
           <w:numId w:val="1"/>
         </w:numPr>
       </w:pPr>
-      <w:bookmarkStart w:id="17" w:name="_Toc444808725"/>
+      <w:bookmarkStart w:id="19" w:name="_Toc444808725"/>
       <w:r>
         <w:lastRenderedPageBreak/>
         <w:t>Records</w:t>
       </w:r>
-      <w:bookmarkEnd w:id="17"/>
+      <w:bookmarkEnd w:id="19"/>
     </w:p>
     <w:p>
       <w:r>
@@ -4148,11 +4181,11 @@
           <w:numId w:val="1"/>
         </w:numPr>
       </w:pPr>
-      <w:bookmarkStart w:id="18" w:name="_Toc444808726"/>
+      <w:bookmarkStart w:id="20" w:name="_Toc444808726"/>
       <w:r>
         <w:t>Reporting</w:t>
       </w:r>
-      <w:bookmarkEnd w:id="18"/>
+      <w:bookmarkEnd w:id="20"/>
     </w:p>
     <w:p>
       <w:r>
@@ -4179,11 +4212,11 @@
           <w:numId w:val="1"/>
         </w:numPr>
       </w:pPr>
-      <w:bookmarkStart w:id="19" w:name="_Toc444808727"/>
+      <w:bookmarkStart w:id="21" w:name="_Toc444808727"/>
       <w:r>
         <w:t>Planned Reports</w:t>
       </w:r>
-      <w:bookmarkEnd w:id="19"/>
+      <w:bookmarkEnd w:id="21"/>
     </w:p>
     <w:tbl>
       <w:tblPr>
@@ -4343,11 +4376,11 @@
           <w:numId w:val="1"/>
         </w:numPr>
       </w:pPr>
-      <w:bookmarkStart w:id="20" w:name="_Toc444808728"/>
+      <w:bookmarkStart w:id="22" w:name="_Toc444808728"/>
       <w:r>
         <w:t>Stakeholder analysis</w:t>
       </w:r>
-      <w:bookmarkEnd w:id="20"/>
+      <w:bookmarkEnd w:id="22"/>
     </w:p>
     <w:p>
       <w:pPr>
@@ -4357,14 +4390,14 @@
           <w:numId w:val="1"/>
         </w:numPr>
       </w:pPr>
-      <w:bookmarkStart w:id="21" w:name="_Toc444808729"/>
+      <w:bookmarkStart w:id="23" w:name="_Toc444808729"/>
       <w:r>
         <w:t>List of Stakeholders</w:t>
       </w:r>
       <w:r>
         <w:t xml:space="preserve"> and Stakeholder diagram</w:t>
       </w:r>
-      <w:bookmarkEnd w:id="21"/>
+      <w:bookmarkEnd w:id="23"/>
     </w:p>
     <w:p>
       <w:pPr>
@@ -4494,199 +4527,196 @@
       <w:r>
         <w:t xml:space="preserve">  </w:t>
       </w:r>
-      <w:bookmarkStart w:id="22" w:name="_Toc444808730"/>
+      <w:bookmarkStart w:id="24" w:name="_Toc444808730"/>
       <w:r>
         <w:t>Stakeholders Motivation and Concerns</w:t>
       </w:r>
-      <w:bookmarkEnd w:id="22"/>
-    </w:p>
-    <w:p>
-      <w:pPr>
-        <w:pStyle w:val="Overskrift3"/>
-      </w:pPr>
-      <w:bookmarkStart w:id="23" w:name="_Toc444808731"/>
-      <w:r>
-        <w:t>Educational Institutions</w:t>
-      </w:r>
-      <w:bookmarkEnd w:id="23"/>
-    </w:p>
-    <w:p>
-      <w:r>
-        <w:t xml:space="preserve">Providing samples of coursers online can be used as promotions to raise the interest in them. </w:t>
-      </w:r>
-      <w:r>
-        <w:t xml:space="preserve">There can also be an interest in </w:t>
-      </w:r>
-      <w:r>
-        <w:t>offering courses to a wider audience</w:t>
-      </w:r>
-      <w:r>
-        <w:t xml:space="preserve"> for p</w:t>
-      </w:r>
-      <w:r>
-        <w:t>ublic utility</w:t>
-      </w:r>
-      <w:r>
-        <w:t xml:space="preserve">. </w:t>
-      </w:r>
-    </w:p>
-    <w:p>
-      <w:r>
-        <w:t xml:space="preserve">Some educations </w:t>
-      </w:r>
-      <w:r>
-        <w:t>require specific</w:t>
-      </w:r>
-      <w:r>
-        <w:t xml:space="preserve"> prior</w:t>
-      </w:r>
-      <w:r>
-        <w:t xml:space="preserve"> knowledge</w:t>
-      </w:r>
-      <w:r>
-        <w:t xml:space="preserve">. </w:t>
-      </w:r>
-      <w:r>
-        <w:t>Providing</w:t>
-      </w:r>
-      <w:r>
-        <w:t xml:space="preserve"> online course</w:t>
-      </w:r>
-      <w:r>
-        <w:t>s</w:t>
-      </w:r>
-      <w:r>
-        <w:t xml:space="preserve"> containing that knowledge</w:t>
-      </w:r>
-      <w:r>
-        <w:t xml:space="preserve"> as</w:t>
-      </w:r>
-      <w:r>
-        <w:t xml:space="preserve"> support</w:t>
-      </w:r>
-      <w:r>
-        <w:t xml:space="preserve"> to</w:t>
-      </w:r>
-      <w:r>
-        <w:t xml:space="preserve"> students before the course</w:t>
-      </w:r>
-      <w:r>
-        <w:t>,</w:t>
-      </w:r>
-      <w:r>
-        <w:t xml:space="preserve"> will raise the</w:t>
-      </w:r>
-      <w:r>
-        <w:t>ir throughput</w:t>
-      </w:r>
-      <w:r>
-        <w:t>.</w:t>
-      </w:r>
-    </w:p>
-    <w:p>
-      <w:r>
-        <w:t xml:space="preserve">Educational Institutions tend to have a tight budget. It is therefore of concern if the system requires investments of expensive infrastructure. </w:t>
-      </w:r>
-    </w:p>
-    <w:p/>
-    <w:p>
-      <w:bookmarkStart w:id="24" w:name="_GoBack"/>
       <w:bookmarkEnd w:id="24"/>
     </w:p>
     <w:p>
       <w:pPr>
         <w:pStyle w:val="Overskrift3"/>
       </w:pPr>
-      <w:bookmarkStart w:id="25" w:name="_Toc444808732"/>
-      <w:r>
-        <w:lastRenderedPageBreak/>
-        <w:t>Employers</w:t>
+      <w:bookmarkStart w:id="25" w:name="_Toc444808731"/>
+      <w:r>
+        <w:t>Educational Institutions</w:t>
       </w:r>
       <w:bookmarkEnd w:id="25"/>
     </w:p>
     <w:p>
       <w:r>
-        <w:t>W</w:t>
-      </w:r>
-      <w:r>
-        <w:t>hen you hire new staff</w:t>
-      </w:r>
-      <w:r>
-        <w:t xml:space="preserve"> they need to get to know the processes and tools </w:t>
-      </w:r>
-      <w:r>
-        <w:t>that your workplace</w:t>
-      </w:r>
-      <w:r>
-        <w:t xml:space="preserve"> use.  </w:t>
-      </w:r>
-      <w:r>
-        <w:t xml:space="preserve">Facilitate with an online library to support the training of new staff can be both time saving and cost effective. </w:t>
+        <w:t xml:space="preserve">Providing samples of coursers online can be used as promotions to raise the interest in them. </w:t>
+      </w:r>
+      <w:r>
+        <w:t xml:space="preserve">There can also be an interest in </w:t>
+      </w:r>
+      <w:r>
+        <w:t>offering courses to a wider audience</w:t>
+      </w:r>
+      <w:r>
+        <w:t xml:space="preserve"> for p</w:t>
+      </w:r>
+      <w:r>
+        <w:t>ublic utility</w:t>
+      </w:r>
+      <w:r>
+        <w:t xml:space="preserve">. </w:t>
       </w:r>
     </w:p>
     <w:p>
       <w:r>
-        <w:t xml:space="preserve">There is a rapid change in technologies and techniques in many fields.  Employers today tend to look for cheaper solutions where they put the responsibility on being up to date on the employees. E-learning is therefore a perfect fit for their needs.  </w:t>
-      </w:r>
-      <w:r>
-        <w:t xml:space="preserve"> </w:t>
+        <w:t xml:space="preserve">Some educations </w:t>
+      </w:r>
+      <w:r>
+        <w:t>require specific</w:t>
+      </w:r>
+      <w:r>
+        <w:t xml:space="preserve"> prior</w:t>
+      </w:r>
+      <w:r>
+        <w:t xml:space="preserve"> knowledge</w:t>
+      </w:r>
+      <w:r>
+        <w:t xml:space="preserve">. </w:t>
+      </w:r>
+      <w:r>
+        <w:t>Providing</w:t>
+      </w:r>
+      <w:r>
+        <w:t xml:space="preserve"> online course</w:t>
+      </w:r>
+      <w:r>
+        <w:t>s</w:t>
+      </w:r>
+      <w:r>
+        <w:t xml:space="preserve"> containing that knowledge</w:t>
+      </w:r>
+      <w:r>
+        <w:t xml:space="preserve"> as</w:t>
+      </w:r>
+      <w:r>
+        <w:t xml:space="preserve"> support</w:t>
+      </w:r>
+      <w:r>
+        <w:t xml:space="preserve"> to</w:t>
+      </w:r>
+      <w:r>
+        <w:t xml:space="preserve"> students before the course</w:t>
+      </w:r>
+      <w:r>
+        <w:t>,</w:t>
+      </w:r>
+      <w:r>
+        <w:t xml:space="preserve"> will raise the</w:t>
+      </w:r>
+      <w:r>
+        <w:t>ir throughput</w:t>
+      </w:r>
+      <w:r>
+        <w:t>.</w:t>
       </w:r>
     </w:p>
     <w:p>
+      <w:r>
+        <w:t xml:space="preserve">Educational Institutions tend to have a tight budget. It is therefore of concern if the system requires investments of expensive infrastructure. </w:t>
+      </w:r>
+    </w:p>
+    <w:p/>
+    <w:p/>
+    <w:p>
       <w:pPr>
         <w:pStyle w:val="Overskrift3"/>
       </w:pPr>
-      <w:bookmarkStart w:id="26" w:name="_Toc444808733"/>
-      <w:r>
-        <w:t>Employees</w:t>
+      <w:bookmarkStart w:id="26" w:name="_Toc444808732"/>
+      <w:r>
+        <w:lastRenderedPageBreak/>
+        <w:t>Employers</w:t>
       </w:r>
       <w:bookmarkEnd w:id="26"/>
     </w:p>
     <w:p>
       <w:r>
-        <w:t>There is an increase pressure on employees to keep update with the latest technologies and techniques from their employers. It can be a Make-or-Break to be able to prove you are educating yourself besides the daily work.</w:t>
+        <w:t>W</w:t>
+      </w:r>
+      <w:r>
+        <w:t>hen you hire new staff</w:t>
+      </w:r>
+      <w:r>
+        <w:t xml:space="preserve"> they need to get to know the processes and tools </w:t>
+      </w:r>
+      <w:r>
+        <w:t>that your workplace</w:t>
+      </w:r>
+      <w:r>
+        <w:t xml:space="preserve"> use.  </w:t>
+      </w:r>
+      <w:r>
+        <w:t xml:space="preserve">Facilitate with an online library to support the training of new staff can be both time saving and cost effective. </w:t>
       </w:r>
     </w:p>
     <w:p>
       <w:r>
-        <w:t xml:space="preserve">Being cheap, easy to access and convenient is of importance. </w:t>
-      </w:r>
-      <w:r>
-        <w:t xml:space="preserve">You cannot plan your time when you study beside the daily work. Work have to come first and to be able to just log in and continue where you last stopped is a big plus. Then you can utilize the spare times at work and home whenever they occur.  </w:t>
+        <w:t xml:space="preserve">There is a rapid change in technologies and techniques in many fields.  Employers today tend to look for cheaper solutions where they put the responsibility on being up to date on the employees. E-learning is therefore a perfect fit for their needs.  </w:t>
+      </w:r>
+      <w:r>
+        <w:t xml:space="preserve"> </w:t>
       </w:r>
     </w:p>
     <w:p>
       <w:pPr>
         <w:pStyle w:val="Overskrift3"/>
       </w:pPr>
-      <w:bookmarkStart w:id="27" w:name="_Toc444808734"/>
-      <w:r>
-        <w:t>Students</w:t>
+      <w:bookmarkStart w:id="27" w:name="_Toc444808733"/>
+      <w:r>
+        <w:t>Employees</w:t>
       </w:r>
       <w:bookmarkEnd w:id="27"/>
     </w:p>
     <w:p>
       <w:r>
-        <w:t xml:space="preserve">Students today tend to not </w:t>
-      </w:r>
-      <w:r>
-        <w:t xml:space="preserve">settle with the books and lectures they get from their educations. If they feel they lack information or find it hard to understand they look for online resources to facilitate them to complete their studies. </w:t>
+        <w:t>There is an increase pressure on employees to keep update with the latest technologies and techniques from their employers. It can be a Make-or-Break to be able to prove you are educating yourself besides the daily work.</w:t>
       </w:r>
     </w:p>
     <w:p>
       <w:r>
-        <w:t xml:space="preserve">Taking courses online requires that you are able to both evaluate their quality and your own skill. </w:t>
+        <w:t xml:space="preserve">Being cheap, easy to access and convenient is of importance. </w:t>
+      </w:r>
+      <w:r>
+        <w:t xml:space="preserve">You cannot plan your time when you study beside the daily work. Work have to come first and to be able to just log in and continue where you last stopped is a big plus. Then you can utilize the spare times at work and home whenever they occur.  </w:t>
       </w:r>
     </w:p>
     <w:p>
       <w:pPr>
         <w:pStyle w:val="Overskrift3"/>
       </w:pPr>
-      <w:bookmarkStart w:id="28" w:name="_Toc444808735"/>
+      <w:bookmarkStart w:id="28" w:name="_Toc444808734"/>
+      <w:r>
+        <w:t>Students</w:t>
+      </w:r>
+      <w:bookmarkEnd w:id="28"/>
+    </w:p>
+    <w:p>
+      <w:r>
+        <w:t xml:space="preserve">Students today tend to not </w:t>
+      </w:r>
+      <w:r>
+        <w:t xml:space="preserve">settle with the books and lectures they get from their educations. If they feel they lack information or find it hard to understand they look for online resources to facilitate them to complete their studies. </w:t>
+      </w:r>
+    </w:p>
+    <w:p>
+      <w:r>
+        <w:t xml:space="preserve">Taking courses online requires that you are able to both evaluate their quality and your own skill. </w:t>
+      </w:r>
+    </w:p>
+    <w:p>
+      <w:pPr>
+        <w:pStyle w:val="Overskrift3"/>
+      </w:pPr>
+      <w:bookmarkStart w:id="29" w:name="_Toc444808735"/>
       <w:r>
         <w:t>Content Providers</w:t>
       </w:r>
-      <w:bookmarkEnd w:id="28"/>
+      <w:bookmarkEnd w:id="29"/>
     </w:p>
     <w:p>
       <w:r>
@@ -4715,11 +4745,11 @@
           <w:numId w:val="1"/>
         </w:numPr>
       </w:pPr>
-      <w:bookmarkStart w:id="29" w:name="_Toc444808736"/>
+      <w:bookmarkStart w:id="30" w:name="_Toc444808736"/>
       <w:r>
         <w:t>Information needed for each interested party</w:t>
       </w:r>
-      <w:bookmarkEnd w:id="29"/>
+      <w:bookmarkEnd w:id="30"/>
     </w:p>
     <w:p>
       <w:pPr>
@@ -5004,7 +5034,7 @@
                 <w:noProof/>
                 <w:lang w:val="da-DK"/>
               </w:rPr>
-              <w:t>03-03-2016</w:t>
+              <w:t>04-03-2016</w:t>
             </w:r>
             <w:r>
               <w:fldChar w:fldCharType="end"/>
@@ -5332,10 +5362,7 @@
               <w:cnfStyle w:val="100000000000" w:firstRow="1" w:lastRow="0" w:firstColumn="0" w:lastColumn="0" w:oddVBand="0" w:evenVBand="0" w:oddHBand="0" w:evenHBand="0" w:firstRowFirstColumn="0" w:firstRowLastColumn="0" w:lastRowFirstColumn="0" w:lastRowLastColumn="0"/>
             </w:pPr>
             <w:r>
-              <w:t>Specifi</w:t>
-            </w:r>
-            <w:r>
-              <w:t>c Key Messages</w:t>
+              <w:t>Specific Key Messages</w:t>
             </w:r>
           </w:p>
         </w:tc>
@@ -5530,13 +5557,7 @@
               <w:cnfStyle w:val="000000000000" w:firstRow="0" w:lastRow="0" w:firstColumn="0" w:lastColumn="0" w:oddVBand="0" w:evenVBand="0" w:oddHBand="0" w:evenHBand="0" w:firstRowFirstColumn="0" w:firstRowLastColumn="0" w:lastRowFirstColumn="0" w:lastRowLastColumn="0"/>
             </w:pPr>
             <w:r>
-              <w:t>-</w:t>
-            </w:r>
-            <w:r>
-              <w:t>Plat</w:t>
-            </w:r>
-            <w:r>
-              <w:t>form easy to access for employees</w:t>
+              <w:t>-Platform easy to access for employees</w:t>
             </w:r>
           </w:p>
           <w:p>
@@ -5545,10 +5566,7 @@
               <w:cnfStyle w:val="000000000000" w:firstRow="0" w:lastRow="0" w:firstColumn="0" w:lastColumn="0" w:oddVBand="0" w:evenVBand="0" w:oddHBand="0" w:evenHBand="0" w:firstRowFirstColumn="0" w:firstRowLastColumn="0" w:lastRowFirstColumn="0" w:lastRowLastColumn="0"/>
             </w:pPr>
             <w:r>
-              <w:t>-</w:t>
-            </w:r>
-            <w:r>
-              <w:t>Platform easy to access for content providers</w:t>
+              <w:t>-Platform easy to access for content providers</w:t>
             </w:r>
           </w:p>
           <w:p>
@@ -5656,10 +5674,7 @@
               <w:cnfStyle w:val="000000100000" w:firstRow="0" w:lastRow="0" w:firstColumn="0" w:lastColumn="0" w:oddVBand="0" w:evenVBand="0" w:oddHBand="1" w:evenHBand="0" w:firstRowFirstColumn="0" w:firstRowLastColumn="0" w:lastRowFirstColumn="0" w:lastRowLastColumn="0"/>
             </w:pPr>
             <w:r>
-              <w:t>-Platf</w:t>
-            </w:r>
-            <w:r>
-              <w:t xml:space="preserve">orm easy to access </w:t>
+              <w:t xml:space="preserve">-Platform easy to access </w:t>
             </w:r>
           </w:p>
           <w:p>
@@ -6041,7 +6056,7 @@
                   <w:noProof/>
                   <w:lang w:val="da-DK"/>
                 </w:rPr>
-                <w:t>7</w:t>
+                <w:t>1</w:t>
               </w:r>
               <w:r>
                 <w:fldChar w:fldCharType="end"/>
@@ -8463,7 +8478,7 @@
 </file>
 
 <file path=customXml/itemProps1.xml><?xml version="1.0" encoding="utf-8"?>
-<ds:datastoreItem xmlns:ds="http://schemas.openxmlformats.org/officeDocument/2006/customXml" ds:itemID="{A8C158C2-D162-4E23-BC1C-155CB2EB2B85}">
+<ds:datastoreItem xmlns:ds="http://schemas.openxmlformats.org/officeDocument/2006/customXml" ds:itemID="{059F907C-23AB-4F88-9054-D72B6D109BBA}">
   <ds:schemaRefs>
     <ds:schemaRef ds:uri="http://schemas.openxmlformats.org/officeDocument/2006/bibliography"/>
   </ds:schemaRefs>

</xml_diff>